<commit_message>
App and final version of the document working
</commit_message>
<xml_diff>
--- a/VRProject/Report.docx
+++ b/VRProject/Report.docx
@@ -1,23 +1,144 @@
 
 <file path=word/document.xml><?xml version="1.0" encoding="utf-8"?>
-<w:document xmlns:ve="http://schemas.openxmlformats.org/markup-compatibility/2006" xmlns:o="urn:schemas-microsoft-com:office:office" xmlns:r="http://schemas.openxmlformats.org/officeDocument/2006/relationships" xmlns:m="http://schemas.openxmlformats.org/officeDocument/2006/math" xmlns:v="urn:schemas-microsoft-com:vml" xmlns:wp="http://schemas.openxmlformats.org/drawingml/2006/wordprocessingDrawing" xmlns:w10="urn:schemas-microsoft-com:office:word" xmlns:w="http://schemas.openxmlformats.org/wordprocessingml/2006/main" xmlns:wne="http://schemas.microsoft.com/office/word/2006/wordml">
+<w:document xmlns:wpc="http://schemas.microsoft.com/office/word/2010/wordprocessingCanvas" xmlns:cx="http://schemas.microsoft.com/office/drawing/2014/chartex" xmlns:cx1="http://schemas.microsoft.com/office/drawing/2015/9/8/chartex" xmlns:mc="http://schemas.openxmlformats.org/markup-compatibility/2006" xmlns:o="urn:schemas-microsoft-com:office:office" xmlns:r="http://schemas.openxmlformats.org/officeDocument/2006/relationships" xmlns:m="http://schemas.openxmlformats.org/officeDocument/2006/math" xmlns:v="urn:schemas-microsoft-com:vml" xmlns:wp14="http://schemas.microsoft.com/office/word/2010/wordprocessingDrawing" xmlns:wp="http://schemas.openxmlformats.org/drawingml/2006/wordprocessingDrawing" xmlns:w10="urn:schemas-microsoft-com:office:word" xmlns:w="http://schemas.openxmlformats.org/wordprocessingml/2006/main" xmlns:w14="http://schemas.microsoft.com/office/word/2010/wordml" xmlns:w15="http://schemas.microsoft.com/office/word/2012/wordml" xmlns:w16se="http://schemas.microsoft.com/office/word/2015/wordml/symex" xmlns:wpg="http://schemas.microsoft.com/office/word/2010/wordprocessingGroup" xmlns:wpi="http://schemas.microsoft.com/office/word/2010/wordprocessingInk" xmlns:wne="http://schemas.microsoft.com/office/word/2006/wordml" xmlns:wps="http://schemas.microsoft.com/office/word/2010/wordprocessingShape" mc:Ignorable="w14 w15 w16se wp14">
   <w:body>
     <w:p/>
     <w:p>
-      <w:r>
-        <w:t>TITTLE PAGE</w:t>
-      </w:r>
-      <w:r>
-        <w:t xml:space="preserve"> (CHECK ALL REFERENCE MARKS)</w:t>
-      </w:r>
-      <w:r>
+      <w:pPr>
+        <w:pStyle w:val="Heading1"/>
+        <w:jc w:val="center"/>
+        <w:rPr>
+          <w:sz w:val="48"/>
+          <w:szCs w:val="48"/>
+        </w:rPr>
+      </w:pPr>
+      <w:r>
+        <w:rPr>
+          <w:noProof/>
+          <w:sz w:val="48"/>
+          <w:szCs w:val="48"/>
+          <w:lang w:eastAsia="en-GB"/>
+        </w:rPr>
+        <w:drawing>
+          <wp:anchor distT="0" distB="0" distL="114300" distR="114300" simplePos="0" relativeHeight="251660288" behindDoc="0" locked="0" layoutInCell="1" allowOverlap="1">
+            <wp:simplePos x="0" y="0"/>
+            <wp:positionH relativeFrom="column">
+              <wp:posOffset>-365760</wp:posOffset>
+            </wp:positionH>
+            <wp:positionV relativeFrom="paragraph">
+              <wp:posOffset>1548765</wp:posOffset>
+            </wp:positionV>
+            <wp:extent cx="6123374" cy="3695700"/>
+            <wp:effectExtent l="0" t="0" r="0" b="0"/>
+            <wp:wrapSquare wrapText="bothSides"/>
+            <wp:docPr id="3" name="Picture 3"/>
+            <wp:cNvGraphicFramePr>
+              <a:graphicFrameLocks xmlns:a="http://schemas.openxmlformats.org/drawingml/2006/main" noChangeAspect="1"/>
+            </wp:cNvGraphicFramePr>
+            <a:graphic xmlns:a="http://schemas.openxmlformats.org/drawingml/2006/main">
+              <a:graphicData uri="http://schemas.openxmlformats.org/drawingml/2006/picture">
+                <pic:pic xmlns:pic="http://schemas.openxmlformats.org/drawingml/2006/picture">
+                  <pic:nvPicPr>
+                    <pic:cNvPr id="0" name="Picture 33"/>
+                    <pic:cNvPicPr>
+                      <a:picLocks noChangeAspect="1" noChangeArrowheads="1"/>
+                    </pic:cNvPicPr>
+                  </pic:nvPicPr>
+                  <pic:blipFill>
+                    <a:blip r:embed="rId8" cstate="print">
+                      <a:extLst>
+                        <a:ext uri="{28A0092B-C50C-407E-A947-70E740481C1C}">
+                          <a14:useLocalDpi xmlns:a14="http://schemas.microsoft.com/office/drawing/2010/main" val="0"/>
+                        </a:ext>
+                      </a:extLst>
+                    </a:blip>
+                    <a:srcRect/>
+                    <a:stretch>
+                      <a:fillRect/>
+                    </a:stretch>
+                  </pic:blipFill>
+                  <pic:spPr bwMode="auto">
+                    <a:xfrm>
+                      <a:off x="0" y="0"/>
+                      <a:ext cx="6123374" cy="3695700"/>
+                    </a:xfrm>
+                    <a:prstGeom prst="rect">
+                      <a:avLst/>
+                    </a:prstGeom>
+                    <a:noFill/>
+                    <a:ln>
+                      <a:noFill/>
+                    </a:ln>
+                  </pic:spPr>
+                </pic:pic>
+              </a:graphicData>
+            </a:graphic>
+            <wp14:sizeRelH relativeFrom="page">
+              <wp14:pctWidth>0</wp14:pctWidth>
+            </wp14:sizeRelH>
+            <wp14:sizeRelV relativeFrom="page">
+              <wp14:pctHeight>0</wp14:pctHeight>
+            </wp14:sizeRelV>
+          </wp:anchor>
+        </w:drawing>
+      </w:r>
+      <w:r>
+        <w:rPr>
+          <w:sz w:val="48"/>
+          <w:szCs w:val="48"/>
+        </w:rPr>
+        <w:t>V</w:t>
+      </w:r>
+      <w:r>
+        <w:rPr>
+          <w:sz w:val="48"/>
+          <w:szCs w:val="48"/>
+        </w:rPr>
+        <w:t>IRTUAL REALITY EDITOR APLICATION FOR UNITY 5</w:t>
+      </w:r>
+    </w:p>
+    <w:p>
+      <w:pPr>
+        <w:pStyle w:val="Heading1"/>
+        <w:jc w:val="center"/>
+      </w:pPr>
+    </w:p>
+    <w:p>
+      <w:pPr>
+        <w:pStyle w:val="Heading1"/>
+        <w:jc w:val="center"/>
+      </w:pPr>
+      <w:r>
+        <w:t>Fernando Ferrando Terradez</w:t>
+      </w:r>
+    </w:p>
+    <w:p>
+      <w:pPr>
+        <w:pStyle w:val="Heading1"/>
+        <w:jc w:val="center"/>
+      </w:pPr>
+      <w:r>
+        <w:t>S6098981 Teesside University</w:t>
+      </w:r>
+    </w:p>
+    <w:p>
+      <w:pPr>
+        <w:pStyle w:val="Heading1"/>
+        <w:jc w:val="center"/>
+        <w:rPr>
+          <w:sz w:val="48"/>
+          <w:szCs w:val="48"/>
+        </w:rPr>
+      </w:pPr>
+      <w:r>
+        <w:t>Computing Project</w:t>
+      </w:r>
+      <w:r>
+        <w:rPr>
+          <w:sz w:val="48"/>
+          <w:szCs w:val="48"/>
+        </w:rPr>
         <w:br w:type="page"/>
-      </w:r>
-    </w:p>
-    <w:p>
-      <w:r>
-        <w:lastRenderedPageBreak/>
-        <w:t>INDEX</w:t>
       </w:r>
     </w:p>
     <w:sdt>
@@ -40,21 +161,21 @@
       <w:sdtContent>
         <w:p>
           <w:pPr>
-            <w:pStyle w:val="TtulodeTDC"/>
+            <w:pStyle w:val="TOCHeading"/>
           </w:pPr>
           <w:r>
-            <w:t>Contenido</w:t>
+            <w:t>Index</w:t>
           </w:r>
         </w:p>
         <w:p>
           <w:pPr>
-            <w:pStyle w:val="TDC1"/>
+            <w:pStyle w:val="TOC1"/>
             <w:tabs>
               <w:tab w:val="right" w:leader="dot" w:pos="8494"/>
             </w:tabs>
             <w:rPr>
               <w:noProof/>
-              <w:lang w:val="es-ES"/>
+              <w:lang w:eastAsia="en-GB"/>
             </w:rPr>
           </w:pPr>
           <w:r>
@@ -75,13 +196,13 @@
             </w:rPr>
             <w:fldChar w:fldCharType="separate"/>
           </w:r>
-          <w:hyperlink w:anchor="_Toc481370287" w:history="1">
-            <w:r>
-              <w:rPr>
-                <w:rStyle w:val="Hipervnculo"/>
-                <w:noProof/>
-              </w:rPr>
-              <w:t>INTRODUCTION</w:t>
+          <w:hyperlink w:anchor="_Toc481414140" w:history="1">
+            <w:r>
+              <w:rPr>
+                <w:rStyle w:val="Hyperlink"/>
+                <w:noProof/>
+              </w:rPr>
+              <w:t>Introduction</w:t>
             </w:r>
             <w:r>
               <w:rPr>
@@ -102,7 +223,7 @@
                 <w:noProof/>
                 <w:webHidden/>
               </w:rPr>
-              <w:instrText xml:space="preserve"> PAGEREF _Toc481370287 \h </w:instrText>
+              <w:instrText xml:space="preserve"> PAGEREF _Toc481414140 \h </w:instrText>
             </w:r>
             <w:r>
               <w:rPr>
@@ -135,19 +256,19 @@
         </w:p>
         <w:p>
           <w:pPr>
-            <w:pStyle w:val="TDC2"/>
+            <w:pStyle w:val="TOC2"/>
             <w:tabs>
               <w:tab w:val="right" w:leader="dot" w:pos="8494"/>
             </w:tabs>
             <w:rPr>
               <w:noProof/>
-              <w:lang w:val="es-ES"/>
+              <w:lang w:eastAsia="en-GB"/>
             </w:rPr>
           </w:pPr>
-          <w:hyperlink w:anchor="_Toc481370288" w:history="1">
-            <w:r>
-              <w:rPr>
-                <w:rStyle w:val="Hipervnculo"/>
+          <w:hyperlink w:anchor="_Toc481414141" w:history="1">
+            <w:r>
+              <w:rPr>
+                <w:rStyle w:val="Hyperlink"/>
                 <w:noProof/>
               </w:rPr>
               <w:t>Why Unity</w:t>
@@ -171,7 +292,7 @@
                 <w:noProof/>
                 <w:webHidden/>
               </w:rPr>
-              <w:instrText xml:space="preserve"> PAGEREF _Toc481370288 \h </w:instrText>
+              <w:instrText xml:space="preserve"> PAGEREF _Toc481414141 \h </w:instrText>
             </w:r>
             <w:r>
               <w:rPr>
@@ -204,22 +325,22 @@
         </w:p>
         <w:p>
           <w:pPr>
-            <w:pStyle w:val="TDC1"/>
+            <w:pStyle w:val="TOC1"/>
             <w:tabs>
               <w:tab w:val="right" w:leader="dot" w:pos="8494"/>
             </w:tabs>
             <w:rPr>
               <w:noProof/>
-              <w:lang w:val="es-ES"/>
+              <w:lang w:eastAsia="en-GB"/>
             </w:rPr>
           </w:pPr>
-          <w:hyperlink w:anchor="_Toc481370289" w:history="1">
-            <w:r>
-              <w:rPr>
-                <w:rStyle w:val="Hipervnculo"/>
-                <w:noProof/>
-              </w:rPr>
-              <w:t>STRUCTURE OF THE PROJECT</w:t>
+          <w:hyperlink w:anchor="_Toc481414142" w:history="1">
+            <w:r>
+              <w:rPr>
+                <w:rStyle w:val="Hyperlink"/>
+                <w:noProof/>
+              </w:rPr>
+              <w:t>Project structure</w:t>
             </w:r>
             <w:r>
               <w:rPr>
@@ -240,7 +361,7 @@
                 <w:noProof/>
                 <w:webHidden/>
               </w:rPr>
-              <w:instrText xml:space="preserve"> PAGEREF _Toc481370289 \h </w:instrText>
+              <w:instrText xml:space="preserve"> PAGEREF _Toc481414142 \h </w:instrText>
             </w:r>
             <w:r>
               <w:rPr>
@@ -273,22 +394,22 @@
         </w:p>
         <w:p>
           <w:pPr>
-            <w:pStyle w:val="TDC1"/>
+            <w:pStyle w:val="TOC1"/>
             <w:tabs>
               <w:tab w:val="right" w:leader="dot" w:pos="8494"/>
             </w:tabs>
             <w:rPr>
               <w:noProof/>
-              <w:lang w:val="es-ES"/>
+              <w:lang w:eastAsia="en-GB"/>
             </w:rPr>
           </w:pPr>
-          <w:hyperlink w:anchor="_Toc481370290" w:history="1">
-            <w:r>
-              <w:rPr>
-                <w:rStyle w:val="Hipervnculo"/>
-                <w:noProof/>
-              </w:rPr>
-              <w:t>KEY ELEMENTS IN THE APPLICATION</w:t>
+          <w:hyperlink w:anchor="_Toc481414143" w:history="1">
+            <w:r>
+              <w:rPr>
+                <w:rStyle w:val="Hyperlink"/>
+                <w:noProof/>
+              </w:rPr>
+              <w:t>Key elements in the application</w:t>
             </w:r>
             <w:r>
               <w:rPr>
@@ -309,7 +430,7 @@
                 <w:noProof/>
                 <w:webHidden/>
               </w:rPr>
-              <w:instrText xml:space="preserve"> PAGEREF _Toc481370290 \h </w:instrText>
+              <w:instrText xml:space="preserve"> PAGEREF _Toc481414143 \h </w:instrText>
             </w:r>
             <w:r>
               <w:rPr>
@@ -342,22 +463,22 @@
         </w:p>
         <w:p>
           <w:pPr>
-            <w:pStyle w:val="TDC2"/>
+            <w:pStyle w:val="TOC2"/>
             <w:tabs>
               <w:tab w:val="right" w:leader="dot" w:pos="8494"/>
             </w:tabs>
             <w:rPr>
               <w:noProof/>
-              <w:lang w:val="es-ES"/>
+              <w:lang w:eastAsia="en-GB"/>
             </w:rPr>
           </w:pPr>
-          <w:hyperlink w:anchor="_Toc481370291" w:history="1">
-            <w:r>
-              <w:rPr>
-                <w:rStyle w:val="Hipervnculo"/>
-                <w:noProof/>
-              </w:rPr>
-              <w:t>INPUT</w:t>
+          <w:hyperlink w:anchor="_Toc481414144" w:history="1">
+            <w:r>
+              <w:rPr>
+                <w:rStyle w:val="Hyperlink"/>
+                <w:noProof/>
+              </w:rPr>
+              <w:t>Input</w:t>
             </w:r>
             <w:r>
               <w:rPr>
@@ -378,7 +499,7 @@
                 <w:noProof/>
                 <w:webHidden/>
               </w:rPr>
-              <w:instrText xml:space="preserve"> PAGEREF _Toc481370291 \h </w:instrText>
+              <w:instrText xml:space="preserve"> PAGEREF _Toc481414144 \h </w:instrText>
             </w:r>
             <w:r>
               <w:rPr>
@@ -411,22 +532,22 @@
         </w:p>
         <w:p>
           <w:pPr>
-            <w:pStyle w:val="TDC2"/>
+            <w:pStyle w:val="TOC2"/>
             <w:tabs>
               <w:tab w:val="right" w:leader="dot" w:pos="8494"/>
             </w:tabs>
             <w:rPr>
               <w:noProof/>
-              <w:lang w:val="es-ES"/>
+              <w:lang w:eastAsia="en-GB"/>
             </w:rPr>
           </w:pPr>
-          <w:hyperlink w:anchor="_Toc481370292" w:history="1">
-            <w:r>
-              <w:rPr>
-                <w:rStyle w:val="Hipervnculo"/>
-                <w:noProof/>
-              </w:rPr>
-              <w:t>USER INTERFACE</w:t>
+          <w:hyperlink w:anchor="_Toc481414145" w:history="1">
+            <w:r>
+              <w:rPr>
+                <w:rStyle w:val="Hyperlink"/>
+                <w:noProof/>
+              </w:rPr>
+              <w:t>User Interface</w:t>
             </w:r>
             <w:r>
               <w:rPr>
@@ -447,7 +568,7 @@
                 <w:noProof/>
                 <w:webHidden/>
               </w:rPr>
-              <w:instrText xml:space="preserve"> PAGEREF _Toc481370292 \h </w:instrText>
+              <w:instrText xml:space="preserve"> PAGEREF _Toc481414145 \h </w:instrText>
             </w:r>
             <w:r>
               <w:rPr>
@@ -480,22 +601,22 @@
         </w:p>
         <w:p>
           <w:pPr>
-            <w:pStyle w:val="TDC2"/>
+            <w:pStyle w:val="TOC2"/>
             <w:tabs>
               <w:tab w:val="right" w:leader="dot" w:pos="8494"/>
             </w:tabs>
             <w:rPr>
               <w:noProof/>
-              <w:lang w:val="es-ES"/>
+              <w:lang w:eastAsia="en-GB"/>
             </w:rPr>
           </w:pPr>
-          <w:hyperlink w:anchor="_Toc481370293" w:history="1">
-            <w:r>
-              <w:rPr>
-                <w:rStyle w:val="Hipervnculo"/>
-                <w:noProof/>
-              </w:rPr>
-              <w:t>GAZE CONTROL</w:t>
+          <w:hyperlink w:anchor="_Toc481414146" w:history="1">
+            <w:r>
+              <w:rPr>
+                <w:rStyle w:val="Hyperlink"/>
+                <w:noProof/>
+              </w:rPr>
+              <w:t>Gaze control</w:t>
             </w:r>
             <w:r>
               <w:rPr>
@@ -516,7 +637,7 @@
                 <w:noProof/>
                 <w:webHidden/>
               </w:rPr>
-              <w:instrText xml:space="preserve"> PAGEREF _Toc481370293 \h </w:instrText>
+              <w:instrText xml:space="preserve"> PAGEREF _Toc481414146 \h </w:instrText>
             </w:r>
             <w:r>
               <w:rPr>
@@ -549,22 +670,22 @@
         </w:p>
         <w:p>
           <w:pPr>
-            <w:pStyle w:val="TDC1"/>
+            <w:pStyle w:val="TOC1"/>
             <w:tabs>
               <w:tab w:val="right" w:leader="dot" w:pos="8494"/>
             </w:tabs>
             <w:rPr>
               <w:noProof/>
-              <w:lang w:val="es-ES"/>
+              <w:lang w:eastAsia="en-GB"/>
             </w:rPr>
           </w:pPr>
-          <w:hyperlink w:anchor="_Toc481370294" w:history="1">
-            <w:r>
-              <w:rPr>
-                <w:rStyle w:val="Hipervnculo"/>
-                <w:noProof/>
-              </w:rPr>
-              <w:t>FEATURES CHECK</w:t>
+          <w:hyperlink w:anchor="_Toc481414147" w:history="1">
+            <w:r>
+              <w:rPr>
+                <w:rStyle w:val="Hyperlink"/>
+                <w:noProof/>
+              </w:rPr>
+              <w:t>Features check</w:t>
             </w:r>
             <w:r>
               <w:rPr>
@@ -585,7 +706,7 @@
                 <w:noProof/>
                 <w:webHidden/>
               </w:rPr>
-              <w:instrText xml:space="preserve"> PAGEREF _Toc481370294 \h </w:instrText>
+              <w:instrText xml:space="preserve"> PAGEREF _Toc481414147 \h </w:instrText>
             </w:r>
             <w:r>
               <w:rPr>
@@ -605,7 +726,7 @@
                 <w:noProof/>
                 <w:webHidden/>
               </w:rPr>
-              <w:t>19</w:t>
+              <w:t>18</w:t>
             </w:r>
             <w:r>
               <w:rPr>
@@ -618,19 +739,19 @@
         </w:p>
         <w:p>
           <w:pPr>
-            <w:pStyle w:val="TDC2"/>
+            <w:pStyle w:val="TOC2"/>
             <w:tabs>
               <w:tab w:val="right" w:leader="dot" w:pos="8494"/>
             </w:tabs>
             <w:rPr>
               <w:noProof/>
-              <w:lang w:val="es-ES"/>
+              <w:lang w:eastAsia="en-GB"/>
             </w:rPr>
           </w:pPr>
-          <w:hyperlink w:anchor="_Toc481370295" w:history="1">
-            <w:r>
-              <w:rPr>
-                <w:rStyle w:val="Hipervnculo"/>
+          <w:hyperlink w:anchor="_Toc481414148" w:history="1">
+            <w:r>
+              <w:rPr>
+                <w:rStyle w:val="Hyperlink"/>
                 <w:noProof/>
               </w:rPr>
               <w:t>Transform inspector</w:t>
@@ -654,7 +775,7 @@
                 <w:noProof/>
                 <w:webHidden/>
               </w:rPr>
-              <w:instrText xml:space="preserve"> PAGEREF _Toc481370295 \h </w:instrText>
+              <w:instrText xml:space="preserve"> PAGEREF _Toc481414148 \h </w:instrText>
             </w:r>
             <w:r>
               <w:rPr>
@@ -674,7 +795,7 @@
                 <w:noProof/>
                 <w:webHidden/>
               </w:rPr>
-              <w:t>19</w:t>
+              <w:t>18</w:t>
             </w:r>
             <w:r>
               <w:rPr>
@@ -687,19 +808,19 @@
         </w:p>
         <w:p>
           <w:pPr>
-            <w:pStyle w:val="TDC2"/>
+            <w:pStyle w:val="TOC2"/>
             <w:tabs>
               <w:tab w:val="right" w:leader="dot" w:pos="8494"/>
             </w:tabs>
             <w:rPr>
               <w:noProof/>
-              <w:lang w:val="es-ES"/>
+              <w:lang w:eastAsia="en-GB"/>
             </w:rPr>
           </w:pPr>
-          <w:hyperlink w:anchor="_Toc481370296" w:history="1">
-            <w:r>
-              <w:rPr>
-                <w:rStyle w:val="Hipervnculo"/>
+          <w:hyperlink w:anchor="_Toc481414149" w:history="1">
+            <w:r>
+              <w:rPr>
+                <w:rStyle w:val="Hyperlink"/>
                 <w:noProof/>
               </w:rPr>
               <w:t>Material change</w:t>
@@ -723,7 +844,7 @@
                 <w:noProof/>
                 <w:webHidden/>
               </w:rPr>
-              <w:instrText xml:space="preserve"> PAGEREF _Toc481370296 \h </w:instrText>
+              <w:instrText xml:space="preserve"> PAGEREF _Toc481414149 \h </w:instrText>
             </w:r>
             <w:r>
               <w:rPr>
@@ -756,22 +877,22 @@
         </w:p>
         <w:p>
           <w:pPr>
-            <w:pStyle w:val="TDC2"/>
+            <w:pStyle w:val="TOC2"/>
             <w:tabs>
               <w:tab w:val="right" w:leader="dot" w:pos="8494"/>
             </w:tabs>
             <w:rPr>
               <w:noProof/>
-              <w:lang w:val="es-ES"/>
+              <w:lang w:eastAsia="en-GB"/>
             </w:rPr>
           </w:pPr>
-          <w:hyperlink w:anchor="_Toc481370297" w:history="1">
-            <w:r>
-              <w:rPr>
-                <w:rStyle w:val="Hipervnculo"/>
-                <w:noProof/>
-              </w:rPr>
-              <w:t>Select objects to edit in the the map.</w:t>
+          <w:hyperlink w:anchor="_Toc481414150" w:history="1">
+            <w:r>
+              <w:rPr>
+                <w:rStyle w:val="Hyperlink"/>
+                <w:noProof/>
+              </w:rPr>
+              <w:t>Being able to move in the map editing.</w:t>
             </w:r>
             <w:r>
               <w:rPr>
@@ -792,7 +913,7 @@
                 <w:noProof/>
                 <w:webHidden/>
               </w:rPr>
-              <w:instrText xml:space="preserve"> PAGEREF _Toc481370297 \h </w:instrText>
+              <w:instrText xml:space="preserve"> PAGEREF _Toc481414150 \h </w:instrText>
             </w:r>
             <w:r>
               <w:rPr>
@@ -812,7 +933,7 @@
                 <w:noProof/>
                 <w:webHidden/>
               </w:rPr>
-              <w:t>25</w:t>
+              <w:t>26</w:t>
             </w:r>
             <w:r>
               <w:rPr>
@@ -825,22 +946,22 @@
         </w:p>
         <w:p>
           <w:pPr>
-            <w:pStyle w:val="TDC2"/>
+            <w:pStyle w:val="TOC2"/>
             <w:tabs>
               <w:tab w:val="right" w:leader="dot" w:pos="8494"/>
             </w:tabs>
             <w:rPr>
               <w:noProof/>
-              <w:lang w:val="es-ES"/>
+              <w:lang w:eastAsia="en-GB"/>
             </w:rPr>
           </w:pPr>
-          <w:hyperlink w:anchor="_Toc481370298" w:history="1">
-            <w:r>
-              <w:rPr>
-                <w:rStyle w:val="Hipervnculo"/>
-                <w:noProof/>
-              </w:rPr>
-              <w:t>Being able to move in the map editing.</w:t>
+          <w:hyperlink w:anchor="_Toc481414151" w:history="1">
+            <w:r>
+              <w:rPr>
+                <w:rStyle w:val="Hyperlink"/>
+                <w:noProof/>
+              </w:rPr>
+              <w:t>Placing assets in the map.</w:t>
             </w:r>
             <w:r>
               <w:rPr>
@@ -861,7 +982,7 @@
                 <w:noProof/>
                 <w:webHidden/>
               </w:rPr>
-              <w:instrText xml:space="preserve"> PAGEREF _Toc481370298 \h </w:instrText>
+              <w:instrText xml:space="preserve"> PAGEREF _Toc481414151 \h </w:instrText>
             </w:r>
             <w:r>
               <w:rPr>
@@ -881,7 +1002,7 @@
                 <w:noProof/>
                 <w:webHidden/>
               </w:rPr>
-              <w:t>25</w:t>
+              <w:t>28</w:t>
             </w:r>
             <w:r>
               <w:rPr>
@@ -894,22 +1015,22 @@
         </w:p>
         <w:p>
           <w:pPr>
-            <w:pStyle w:val="TDC2"/>
+            <w:pStyle w:val="TOC2"/>
             <w:tabs>
               <w:tab w:val="right" w:leader="dot" w:pos="8494"/>
             </w:tabs>
             <w:rPr>
               <w:noProof/>
-              <w:lang w:val="es-ES"/>
+              <w:lang w:eastAsia="en-GB"/>
             </w:rPr>
           </w:pPr>
-          <w:hyperlink w:anchor="_Toc481370299" w:history="1">
-            <w:r>
-              <w:rPr>
-                <w:rStyle w:val="Hipervnculo"/>
-                <w:noProof/>
-              </w:rPr>
-              <w:t>Placing assets in the map.</w:t>
+          <w:hyperlink w:anchor="_Toc481414152" w:history="1">
+            <w:r>
+              <w:rPr>
+                <w:rStyle w:val="Hyperlink"/>
+                <w:noProof/>
+              </w:rPr>
+              <w:t>Load scenes and assets in the application, exporting and importing changes</w:t>
             </w:r>
             <w:r>
               <w:rPr>
@@ -930,7 +1051,7 @@
                 <w:noProof/>
                 <w:webHidden/>
               </w:rPr>
-              <w:instrText xml:space="preserve"> PAGEREF _Toc481370299 \h </w:instrText>
+              <w:instrText xml:space="preserve"> PAGEREF _Toc481414152 \h </w:instrText>
             </w:r>
             <w:r>
               <w:rPr>
@@ -950,7 +1071,7 @@
                 <w:noProof/>
                 <w:webHidden/>
               </w:rPr>
-              <w:t>27</w:t>
+              <w:t>28</w:t>
             </w:r>
             <w:r>
               <w:rPr>
@@ -963,22 +1084,22 @@
         </w:p>
         <w:p>
           <w:pPr>
-            <w:pStyle w:val="TDC2"/>
+            <w:pStyle w:val="TOC3"/>
             <w:tabs>
               <w:tab w:val="right" w:leader="dot" w:pos="8494"/>
             </w:tabs>
             <w:rPr>
               <w:noProof/>
-              <w:lang w:val="es-ES"/>
+              <w:lang w:eastAsia="en-GB"/>
             </w:rPr>
           </w:pPr>
-          <w:hyperlink w:anchor="_Toc481370300" w:history="1">
-            <w:r>
-              <w:rPr>
-                <w:rStyle w:val="Hipervnculo"/>
-                <w:noProof/>
-              </w:rPr>
-              <w:t>Load scenes and assets in the application, exporting and importing changes</w:t>
+          <w:hyperlink w:anchor="_Toc481414153" w:history="1">
+            <w:r>
+              <w:rPr>
+                <w:rStyle w:val="Hyperlink"/>
+                <w:noProof/>
+              </w:rPr>
+              <w:t>Structure</w:t>
             </w:r>
             <w:r>
               <w:rPr>
@@ -999,7 +1120,7 @@
                 <w:noProof/>
                 <w:webHidden/>
               </w:rPr>
-              <w:instrText xml:space="preserve"> PAGEREF _Toc481370300 \h </w:instrText>
+              <w:instrText xml:space="preserve"> PAGEREF _Toc481414153 \h </w:instrText>
             </w:r>
             <w:r>
               <w:rPr>
@@ -1019,7 +1140,7 @@
                 <w:noProof/>
                 <w:webHidden/>
               </w:rPr>
-              <w:t>27</w:t>
+              <w:t>28</w:t>
             </w:r>
             <w:r>
               <w:rPr>
@@ -1032,21 +1153,22 @@
         </w:p>
         <w:p>
           <w:pPr>
-            <w:pStyle w:val="TDC3"/>
+            <w:pStyle w:val="TOC3"/>
             <w:tabs>
               <w:tab w:val="right" w:leader="dot" w:pos="8494"/>
             </w:tabs>
             <w:rPr>
               <w:noProof/>
+              <w:lang w:eastAsia="en-GB"/>
             </w:rPr>
           </w:pPr>
-          <w:hyperlink w:anchor="_Toc481370301" w:history="1">
-            <w:r>
-              <w:rPr>
-                <w:rStyle w:val="Hipervnculo"/>
-                <w:noProof/>
-              </w:rPr>
-              <w:t>Structure</w:t>
+          <w:hyperlink w:anchor="_Toc481414154" w:history="1">
+            <w:r>
+              <w:rPr>
+                <w:rStyle w:val="Hyperlink"/>
+                <w:noProof/>
+              </w:rPr>
+              <w:t>Assetbundle creation, exporting and loading.</w:t>
             </w:r>
             <w:r>
               <w:rPr>
@@ -1067,7 +1189,7 @@
                 <w:noProof/>
                 <w:webHidden/>
               </w:rPr>
-              <w:instrText xml:space="preserve"> PAGEREF _Toc481370301 \h </w:instrText>
+              <w:instrText xml:space="preserve"> PAGEREF _Toc481414154 \h </w:instrText>
             </w:r>
             <w:r>
               <w:rPr>
@@ -1087,7 +1209,7 @@
                 <w:noProof/>
                 <w:webHidden/>
               </w:rPr>
-              <w:t>27</w:t>
+              <w:t>29</w:t>
             </w:r>
             <w:r>
               <w:rPr>
@@ -1100,21 +1222,22 @@
         </w:p>
         <w:p>
           <w:pPr>
-            <w:pStyle w:val="TDC3"/>
+            <w:pStyle w:val="TOC3"/>
             <w:tabs>
               <w:tab w:val="right" w:leader="dot" w:pos="8494"/>
             </w:tabs>
             <w:rPr>
               <w:noProof/>
+              <w:lang w:eastAsia="en-GB"/>
             </w:rPr>
           </w:pPr>
-          <w:hyperlink w:anchor="_Toc481370302" w:history="1">
-            <w:r>
-              <w:rPr>
-                <w:rStyle w:val="Hipervnculo"/>
-                <w:noProof/>
-              </w:rPr>
-              <w:t>Assetbundle creation, exporting and loading.</w:t>
+          <w:hyperlink w:anchor="_Toc481414155" w:history="1">
+            <w:r>
+              <w:rPr>
+                <w:rStyle w:val="Hyperlink"/>
+                <w:noProof/>
+              </w:rPr>
+              <w:t>Modified objects, changelog</w:t>
             </w:r>
             <w:r>
               <w:rPr>
@@ -1135,7 +1258,7 @@
                 <w:noProof/>
                 <w:webHidden/>
               </w:rPr>
-              <w:instrText xml:space="preserve"> PAGEREF _Toc481370302 \h </w:instrText>
+              <w:instrText xml:space="preserve"> PAGEREF _Toc481414155 \h </w:instrText>
             </w:r>
             <w:r>
               <w:rPr>
@@ -1155,7 +1278,7 @@
                 <w:noProof/>
                 <w:webHidden/>
               </w:rPr>
-              <w:t>28</w:t>
+              <w:t>33</w:t>
             </w:r>
             <w:r>
               <w:rPr>
@@ -1168,21 +1291,22 @@
         </w:p>
         <w:p>
           <w:pPr>
-            <w:pStyle w:val="TDC3"/>
+            <w:pStyle w:val="TOC3"/>
             <w:tabs>
               <w:tab w:val="right" w:leader="dot" w:pos="8494"/>
             </w:tabs>
             <w:rPr>
               <w:noProof/>
+              <w:lang w:eastAsia="en-GB"/>
             </w:rPr>
           </w:pPr>
-          <w:hyperlink w:anchor="_Toc481370303" w:history="1">
-            <w:r>
-              <w:rPr>
-                <w:rStyle w:val="Hipervnculo"/>
-                <w:noProof/>
-              </w:rPr>
-              <w:t>Modified objects, changelog</w:t>
+          <w:hyperlink w:anchor="_Toc481414156" w:history="1">
+            <w:r>
+              <w:rPr>
+                <w:rStyle w:val="Hyperlink"/>
+                <w:noProof/>
+              </w:rPr>
+              <w:t>Data to JSON</w:t>
             </w:r>
             <w:r>
               <w:rPr>
@@ -1203,7 +1327,7 @@
                 <w:noProof/>
                 <w:webHidden/>
               </w:rPr>
-              <w:instrText xml:space="preserve"> PAGEREF _Toc481370303 \h </w:instrText>
+              <w:instrText xml:space="preserve"> PAGEREF _Toc481414156 \h </w:instrText>
             </w:r>
             <w:r>
               <w:rPr>
@@ -1223,7 +1347,7 @@
                 <w:noProof/>
                 <w:webHidden/>
               </w:rPr>
-              <w:t>32</w:t>
+              <w:t>34</w:t>
             </w:r>
             <w:r>
               <w:rPr>
@@ -1236,21 +1360,22 @@
         </w:p>
         <w:p>
           <w:pPr>
-            <w:pStyle w:val="TDC3"/>
+            <w:pStyle w:val="TOC3"/>
             <w:tabs>
               <w:tab w:val="right" w:leader="dot" w:pos="8494"/>
             </w:tabs>
             <w:rPr>
               <w:noProof/>
+              <w:lang w:eastAsia="en-GB"/>
             </w:rPr>
           </w:pPr>
-          <w:hyperlink w:anchor="_Toc481370304" w:history="1">
-            <w:r>
-              <w:rPr>
-                <w:rStyle w:val="Hipervnculo"/>
-                <w:noProof/>
-              </w:rPr>
-              <w:t>Data to JSON</w:t>
+          <w:hyperlink w:anchor="_Toc481414157" w:history="1">
+            <w:r>
+              <w:rPr>
+                <w:rStyle w:val="Hyperlink"/>
+                <w:noProof/>
+              </w:rPr>
+              <w:t>Importing data to the engine</w:t>
             </w:r>
             <w:r>
               <w:rPr>
@@ -1271,7 +1396,7 @@
                 <w:noProof/>
                 <w:webHidden/>
               </w:rPr>
-              <w:instrText xml:space="preserve"> PAGEREF _Toc481370304 \h </w:instrText>
+              <w:instrText xml:space="preserve"> PAGEREF _Toc481414157 \h </w:instrText>
             </w:r>
             <w:r>
               <w:rPr>
@@ -1291,7 +1416,7 @@
                 <w:noProof/>
                 <w:webHidden/>
               </w:rPr>
-              <w:t>33</w:t>
+              <w:t>36</w:t>
             </w:r>
             <w:r>
               <w:rPr>
@@ -1304,21 +1429,22 @@
         </w:p>
         <w:p>
           <w:pPr>
-            <w:pStyle w:val="TDC3"/>
+            <w:pStyle w:val="TOC2"/>
             <w:tabs>
               <w:tab w:val="right" w:leader="dot" w:pos="8494"/>
             </w:tabs>
             <w:rPr>
               <w:noProof/>
+              <w:lang w:eastAsia="en-GB"/>
             </w:rPr>
           </w:pPr>
-          <w:hyperlink w:anchor="_Toc481370305" w:history="1">
-            <w:r>
-              <w:rPr>
-                <w:rStyle w:val="Hipervnculo"/>
-                <w:noProof/>
-              </w:rPr>
-              <w:t>Importing data to the engine</w:t>
+          <w:hyperlink w:anchor="_Toc481414158" w:history="1">
+            <w:r>
+              <w:rPr>
+                <w:rStyle w:val="Hyperlink"/>
+                <w:noProof/>
+              </w:rPr>
+              <w:t>Conclusion</w:t>
             </w:r>
             <w:r>
               <w:rPr>
@@ -1339,7 +1465,7 @@
                 <w:noProof/>
                 <w:webHidden/>
               </w:rPr>
-              <w:instrText xml:space="preserve"> PAGEREF _Toc481370305 \h </w:instrText>
+              <w:instrText xml:space="preserve"> PAGEREF _Toc481414158 \h </w:instrText>
             </w:r>
             <w:r>
               <w:rPr>
@@ -1359,7 +1485,7 @@
                 <w:noProof/>
                 <w:webHidden/>
               </w:rPr>
-              <w:t>35</w:t>
+              <w:t>38</w:t>
             </w:r>
             <w:r>
               <w:rPr>
@@ -1372,22 +1498,22 @@
         </w:p>
         <w:p>
           <w:pPr>
-            <w:pStyle w:val="TDC2"/>
+            <w:pStyle w:val="TOC1"/>
             <w:tabs>
               <w:tab w:val="right" w:leader="dot" w:pos="8494"/>
             </w:tabs>
             <w:rPr>
               <w:noProof/>
-              <w:lang w:val="es-ES"/>
+              <w:lang w:eastAsia="en-GB"/>
             </w:rPr>
           </w:pPr>
-          <w:hyperlink w:anchor="_Toc481370306" w:history="1">
-            <w:r>
-              <w:rPr>
-                <w:rStyle w:val="Hipervnculo"/>
-                <w:noProof/>
-              </w:rPr>
-              <w:t>Conclusion</w:t>
+          <w:hyperlink w:anchor="_Toc481414159" w:history="1">
+            <w:r>
+              <w:rPr>
+                <w:rStyle w:val="Hyperlink"/>
+                <w:noProof/>
+              </w:rPr>
+              <w:t>References</w:t>
             </w:r>
             <w:r>
               <w:rPr>
@@ -1408,7 +1534,7 @@
                 <w:noProof/>
                 <w:webHidden/>
               </w:rPr>
-              <w:instrText xml:space="preserve"> PAGEREF _Toc481370306 \h </w:instrText>
+              <w:instrText xml:space="preserve"> PAGEREF _Toc481414159 \h </w:instrText>
             </w:r>
             <w:r>
               <w:rPr>
@@ -1428,76 +1554,7 @@
                 <w:noProof/>
                 <w:webHidden/>
               </w:rPr>
-              <w:t>35</w:t>
-            </w:r>
-            <w:r>
-              <w:rPr>
-                <w:noProof/>
-                <w:webHidden/>
-              </w:rPr>
-              <w:fldChar w:fldCharType="end"/>
-            </w:r>
-          </w:hyperlink>
-        </w:p>
-        <w:p>
-          <w:pPr>
-            <w:pStyle w:val="TDC1"/>
-            <w:tabs>
-              <w:tab w:val="right" w:leader="dot" w:pos="8494"/>
-            </w:tabs>
-            <w:rPr>
-              <w:noProof/>
-              <w:lang w:val="es-ES"/>
-            </w:rPr>
-          </w:pPr>
-          <w:hyperlink w:anchor="_Toc481370307" w:history="1">
-            <w:r>
-              <w:rPr>
-                <w:rStyle w:val="Hipervnculo"/>
-                <w:noProof/>
-              </w:rPr>
-              <w:t>REFERENCES</w:t>
-            </w:r>
-            <w:r>
-              <w:rPr>
-                <w:noProof/>
-                <w:webHidden/>
-              </w:rPr>
-              <w:tab/>
-            </w:r>
-            <w:r>
-              <w:rPr>
-                <w:noProof/>
-                <w:webHidden/>
-              </w:rPr>
-              <w:fldChar w:fldCharType="begin"/>
-            </w:r>
-            <w:r>
-              <w:rPr>
-                <w:noProof/>
-                <w:webHidden/>
-              </w:rPr>
-              <w:instrText xml:space="preserve"> PAGEREF _Toc481370307 \h </w:instrText>
-            </w:r>
-            <w:r>
-              <w:rPr>
-                <w:noProof/>
-                <w:webHidden/>
-              </w:rPr>
-            </w:r>
-            <w:r>
-              <w:rPr>
-                <w:noProof/>
-                <w:webHidden/>
-              </w:rPr>
-              <w:fldChar w:fldCharType="separate"/>
-            </w:r>
-            <w:r>
-              <w:rPr>
-                <w:noProof/>
-                <w:webHidden/>
-              </w:rPr>
-              <w:t>38</w:t>
+              <w:t>39</w:t>
             </w:r>
             <w:r>
               <w:rPr>
@@ -1531,11 +1588,11 @@
     <w:p/>
     <w:p>
       <w:pPr>
-        <w:pStyle w:val="Ttulo1"/>
-      </w:pPr>
-      <w:bookmarkStart w:id="0" w:name="_Toc481370287"/>
-      <w:r>
-        <w:t>INTRODUCTION</w:t>
+        <w:pStyle w:val="Heading1"/>
+      </w:pPr>
+      <w:bookmarkStart w:id="0" w:name="_Toc481414140"/>
+      <w:r>
+        <w:t>Introduction</w:t>
       </w:r>
       <w:bookmarkEnd w:id="0"/>
     </w:p>
@@ -1560,7 +1617,19 @@
         <w:t xml:space="preserve">I will begin with the idea. The application I wanted to work </w:t>
       </w:r>
       <w:r>
-        <w:t xml:space="preserve">on is a Virtual Reality editor, Virtual Reality is a technology that have had a increase of it popularity last years, in technical terms from the </w:t>
+        <w:t xml:space="preserve">on is a Virtual Reality editor, Virtual Reality is a technology that have had </w:t>
+      </w:r>
+      <w:r>
+        <w:t>an</w:t>
+      </w:r>
+      <w:r>
+        <w:t xml:space="preserve"> increase of </w:t>
+      </w:r>
+      <w:r>
+        <w:t>its</w:t>
+      </w:r>
+      <w:r>
+        <w:t xml:space="preserve"> popularity last years, in technical terms from the </w:t>
       </w:r>
       <w:r>
         <w:rPr>
@@ -1573,9 +1642,21 @@
       </w:r>
       <w:r>
         <w:rPr>
-          <w:rStyle w:val="CitaCar"/>
-        </w:rPr>
-        <w:t>“ Virtual reality is the term used to describe a three-dimensional, computer generated environment which can be explored and interacted with by a person. That person becomes part of this virtual world or is immersed within this environment and whilst there, is able to manipulate objects or perform a series of actions.”</w:t>
+          <w:rStyle w:val="QuoteChar"/>
+        </w:rPr>
+        <w:t>“Virtual</w:t>
+      </w:r>
+      <w:r>
+        <w:rPr>
+          <w:rStyle w:val="QuoteChar"/>
+        </w:rPr>
+        <w:t xml:space="preserve"> reality is the term used to describe a three-dimensional, computer generated environment which can be explored and interacted with by a person. That person becomes part of this virtual world or is immersed within this environment and whilst there, is able to manipulate objects or perform a series of actions.</w:t>
+      </w:r>
+      <w:r>
+        <w:rPr>
+          <w:rStyle w:val="QuoteChar"/>
+        </w:rPr>
+        <w:t>”</w:t>
       </w:r>
       <w:r>
         <w:rPr>
@@ -1583,7 +1664,7 @@
           <w:color w:val="222222"/>
           <w:shd w:val="clear" w:color="auto" w:fill="FFFFFF"/>
         </w:rPr>
-        <w:t xml:space="preserve">, in order to make this environments, there are some physiology that a virtual reality world/game needs to be considered as </w:t>
+        <w:t xml:space="preserve"> in order to make this environments, there are some physiology that a virtual reality world/game needs to be considered as </w:t>
       </w:r>
       <w:r>
         <w:rPr>
@@ -1601,9 +1682,21 @@
       </w:r>
       <w:r>
         <w:rPr>
-          <w:rStyle w:val="CitaCar"/>
-        </w:rPr>
-        <w:t>states “ For example, the human visual field does not look like a video frame. We have (more or less) 180 degrees of vision and although you are not always consciously aware of your peripheral vision, if it were gone you’d notice. Similarly when what your eyes and the vestibular system in your ears tell you are in conflict it can cause motion sickness. Which is what happens to some people on boats or when they read while in a car.”</w:t>
+          <w:rStyle w:val="QuoteChar"/>
+        </w:rPr>
+        <w:t xml:space="preserve">states </w:t>
+      </w:r>
+      <w:r>
+        <w:rPr>
+          <w:rStyle w:val="QuoteChar"/>
+        </w:rPr>
+        <w:t>“For</w:t>
+      </w:r>
+      <w:r>
+        <w:rPr>
+          <w:rStyle w:val="QuoteChar"/>
+        </w:rPr>
+        <w:t xml:space="preserve"> example, the human visual field does not look like a video frame. We have (more or less) 180 degrees of vision and although you are not always consciously aware of your peripheral vision, if it were gone you’d notice. Similarly when what your eyes and the vestibular system in your ears tell you are in conflict it can cause motion sickness. Which is what happens to some people on boats or when they read while in a car.”</w:t>
       </w:r>
       <w:r>
         <w:rPr>
@@ -1673,7 +1766,19 @@
         <w:rPr>
           <w:rStyle w:val="selectable"/>
         </w:rPr>
-        <w:t>Developer3.oculus.com. (2017). For that, virtual reality editors where created, to help</w:t>
+        <w:t xml:space="preserve">Developer3.oculus.com. (2017). </w:t>
+      </w:r>
+      <w:r>
+        <w:rPr>
+          <w:rStyle w:val="selectable"/>
+        </w:rPr>
+        <w:t>for</w:t>
+      </w:r>
+      <w:r>
+        <w:rPr>
+          <w:rStyle w:val="selectable"/>
+        </w:rPr>
+        <w:t xml:space="preserve"> that, virtual reality editors where created, to help</w:t>
       </w:r>
       <w:r>
         <w:rPr>
@@ -1684,7 +1789,7 @@
     </w:p>
     <w:tbl>
       <w:tblPr>
-        <w:tblStyle w:val="Tablaconcuadrcula"/>
+        <w:tblStyle w:val="TableGrid"/>
         <w:tblW w:w="0" w:type="auto"/>
         <w:tblBorders>
           <w:top w:val="none" w:sz="0" w:space="0" w:color="auto"/>
@@ -1694,7 +1799,7 @@
           <w:insideH w:val="none" w:sz="0" w:space="0" w:color="auto"/>
           <w:insideV w:val="none" w:sz="0" w:space="0" w:color="auto"/>
         </w:tblBorders>
-        <w:tblLook w:val="04A0"/>
+        <w:tblLook w:val="04A0" w:firstRow="1" w:lastRow="0" w:firstColumn="1" w:lastColumn="0" w:noHBand="0" w:noVBand="1"/>
       </w:tblPr>
       <w:tblGrid>
         <w:gridCol w:w="4322"/>
@@ -1712,10 +1817,10 @@
             <w:r>
               <w:rPr>
                 <w:noProof/>
-                <w:lang w:val="es-ES"/>
+                <w:lang w:eastAsia="en-GB"/>
               </w:rPr>
               <w:drawing>
-                <wp:anchor distT="0" distB="0" distL="114300" distR="114300" simplePos="0" relativeHeight="251660288" behindDoc="0" locked="0" layoutInCell="1" allowOverlap="1">
+                <wp:anchor distT="0" distB="0" distL="114300" distR="114300" simplePos="0" relativeHeight="251656192" behindDoc="0" locked="0" layoutInCell="1" allowOverlap="1">
                   <wp:simplePos x="0" y="0"/>
                   <wp:positionH relativeFrom="column">
                     <wp:posOffset>-507835</wp:posOffset>
@@ -1740,7 +1845,7 @@
                           </pic:cNvPicPr>
                         </pic:nvPicPr>
                         <pic:blipFill>
-                          <a:blip r:embed="rId8" cstate="print"/>
+                          <a:blip r:embed="rId9" cstate="print"/>
                           <a:srcRect/>
                           <a:stretch>
                             <a:fillRect/>
@@ -1778,10 +1883,10 @@
             <w:r>
               <w:rPr>
                 <w:noProof/>
-                <w:lang w:val="es-ES"/>
+                <w:lang w:eastAsia="en-GB"/>
               </w:rPr>
               <w:drawing>
-                <wp:anchor distT="0" distB="0" distL="114300" distR="114300" simplePos="0" relativeHeight="251662336" behindDoc="0" locked="0" layoutInCell="1" allowOverlap="1">
+                <wp:anchor distT="0" distB="0" distL="114300" distR="114300" simplePos="0" relativeHeight="251658240" behindDoc="0" locked="0" layoutInCell="1" allowOverlap="1">
                   <wp:simplePos x="0" y="0"/>
                   <wp:positionH relativeFrom="column">
                     <wp:posOffset>-63431</wp:posOffset>
@@ -1806,7 +1911,7 @@
                           </pic:cNvPicPr>
                         </pic:nvPicPr>
                         <pic:blipFill>
-                          <a:blip r:embed="rId9"/>
+                          <a:blip r:embed="rId10"/>
                           <a:srcRect/>
                           <a:stretch>
                             <a:fillRect/>
@@ -1898,12 +2003,12 @@
     </w:p>
     <w:p>
       <w:pPr>
-        <w:pStyle w:val="Prrafodelista"/>
-      </w:pPr>
-    </w:p>
-    <w:p>
-      <w:pPr>
-        <w:pStyle w:val="Prrafodelista"/>
+        <w:pStyle w:val="ListParagraph"/>
+      </w:pPr>
+    </w:p>
+    <w:p>
+      <w:pPr>
+        <w:pStyle w:val="ListParagraph"/>
         <w:numPr>
           <w:ilvl w:val="0"/>
           <w:numId w:val="2"/>
@@ -1915,7 +2020,7 @@
     </w:p>
     <w:p>
       <w:pPr>
-        <w:pStyle w:val="Prrafodelista"/>
+        <w:pStyle w:val="ListParagraph"/>
         <w:numPr>
           <w:ilvl w:val="0"/>
           <w:numId w:val="2"/>
@@ -1927,7 +2032,7 @@
     </w:p>
     <w:p>
       <w:pPr>
-        <w:pStyle w:val="Prrafodelista"/>
+        <w:pStyle w:val="ListParagraph"/>
         <w:numPr>
           <w:ilvl w:val="1"/>
           <w:numId w:val="2"/>
@@ -1939,7 +2044,7 @@
     </w:p>
     <w:p>
       <w:pPr>
-        <w:pStyle w:val="Prrafodelista"/>
+        <w:pStyle w:val="ListParagraph"/>
         <w:numPr>
           <w:ilvl w:val="1"/>
           <w:numId w:val="2"/>
@@ -1951,7 +2056,7 @@
     </w:p>
     <w:p>
       <w:pPr>
-        <w:pStyle w:val="Prrafodelista"/>
+        <w:pStyle w:val="ListParagraph"/>
         <w:numPr>
           <w:ilvl w:val="1"/>
           <w:numId w:val="2"/>
@@ -1963,7 +2068,7 @@
     </w:p>
     <w:p>
       <w:pPr>
-        <w:pStyle w:val="Prrafodelista"/>
+        <w:pStyle w:val="ListParagraph"/>
         <w:numPr>
           <w:ilvl w:val="0"/>
           <w:numId w:val="2"/>
@@ -1975,7 +2080,7 @@
     </w:p>
     <w:p>
       <w:pPr>
-        <w:pStyle w:val="Prrafodelista"/>
+        <w:pStyle w:val="ListParagraph"/>
         <w:numPr>
           <w:ilvl w:val="1"/>
           <w:numId w:val="2"/>
@@ -1987,7 +2092,7 @@
     </w:p>
     <w:p>
       <w:pPr>
-        <w:pStyle w:val="Prrafodelista"/>
+        <w:pStyle w:val="ListParagraph"/>
         <w:numPr>
           <w:ilvl w:val="0"/>
           <w:numId w:val="2"/>
@@ -1999,7 +2104,7 @@
     </w:p>
     <w:p>
       <w:pPr>
-        <w:pStyle w:val="Prrafodelista"/>
+        <w:pStyle w:val="ListParagraph"/>
         <w:numPr>
           <w:ilvl w:val="0"/>
           <w:numId w:val="2"/>
@@ -2011,7 +2116,7 @@
     </w:p>
     <w:p>
       <w:pPr>
-        <w:pStyle w:val="Prrafodelista"/>
+        <w:pStyle w:val="ListParagraph"/>
         <w:numPr>
           <w:ilvl w:val="0"/>
           <w:numId w:val="2"/>
@@ -2023,7 +2128,7 @@
     </w:p>
     <w:p>
       <w:pPr>
-        <w:pStyle w:val="Prrafodelista"/>
+        <w:pStyle w:val="ListParagraph"/>
         <w:numPr>
           <w:ilvl w:val="0"/>
           <w:numId w:val="2"/>
@@ -2035,7 +2140,7 @@
     </w:p>
     <w:p>
       <w:pPr>
-        <w:pStyle w:val="Prrafodelista"/>
+        <w:pStyle w:val="ListParagraph"/>
         <w:numPr>
           <w:ilvl w:val="1"/>
           <w:numId w:val="2"/>
@@ -2047,7 +2152,7 @@
     </w:p>
     <w:p>
       <w:pPr>
-        <w:pStyle w:val="Prrafodelista"/>
+        <w:pStyle w:val="ListParagraph"/>
         <w:numPr>
           <w:ilvl w:val="0"/>
           <w:numId w:val="2"/>
@@ -2059,7 +2164,7 @@
     </w:p>
     <w:p>
       <w:pPr>
-        <w:pStyle w:val="Prrafodelista"/>
+        <w:pStyle w:val="ListParagraph"/>
         <w:numPr>
           <w:ilvl w:val="1"/>
           <w:numId w:val="2"/>
@@ -2071,7 +2176,7 @@
     </w:p>
     <w:p>
       <w:pPr>
-        <w:pStyle w:val="Prrafodelista"/>
+        <w:pStyle w:val="ListParagraph"/>
         <w:numPr>
           <w:ilvl w:val="1"/>
           <w:numId w:val="2"/>
@@ -2093,12 +2198,12 @@
     <w:p/>
     <w:p>
       <w:pPr>
-        <w:pStyle w:val="Ttulo2"/>
+        <w:pStyle w:val="Heading2"/>
         <w:rPr>
           <w:u w:val="single"/>
         </w:rPr>
       </w:pPr>
-      <w:bookmarkStart w:id="1" w:name="_Toc481370288"/>
+      <w:bookmarkStart w:id="1" w:name="_Toc481414141"/>
       <w:r>
         <w:t>W</w:t>
       </w:r>
@@ -2141,7 +2246,7 @@
     </w:p>
     <w:p>
       <w:pPr>
-        <w:pStyle w:val="Prrafodelista"/>
+        <w:pStyle w:val="ListParagraph"/>
         <w:numPr>
           <w:ilvl w:val="0"/>
           <w:numId w:val="1"/>
@@ -2153,7 +2258,7 @@
     </w:p>
     <w:p>
       <w:pPr>
-        <w:pStyle w:val="Prrafodelista"/>
+        <w:pStyle w:val="ListParagraph"/>
         <w:numPr>
           <w:ilvl w:val="0"/>
           <w:numId w:val="1"/>
@@ -2165,7 +2270,7 @@
     </w:p>
     <w:p>
       <w:pPr>
-        <w:pStyle w:val="Prrafodelista"/>
+        <w:pStyle w:val="ListParagraph"/>
         <w:numPr>
           <w:ilvl w:val="0"/>
           <w:numId w:val="1"/>
@@ -2177,7 +2282,7 @@
     </w:p>
     <w:p>
       <w:pPr>
-        <w:pStyle w:val="Prrafodelista"/>
+        <w:pStyle w:val="ListParagraph"/>
         <w:numPr>
           <w:ilvl w:val="0"/>
           <w:numId w:val="1"/>
@@ -2198,13 +2303,16 @@
         <w:t xml:space="preserve">As for Unity, I made a pair of little projects in the past, but nothing too serious, so I started to search </w:t>
       </w:r>
       <w:r>
-        <w:t>information (</w:t>
-      </w:r>
-      <w:r>
-        <w:t>REFERENCE)</w:t>
-      </w:r>
-      <w:r>
-        <w:t>, I took a look to the main things I needed to work on, UI, real time asset loading, exporting assets or information in a certain format, like JSON or XML.</w:t>
+        <w:t>informatio</w:t>
+      </w:r>
+      <w:r>
+        <w:t xml:space="preserve">, I </w:t>
+      </w:r>
+      <w:r>
+        <w:t>reviewed</w:t>
+      </w:r>
+      <w:r>
+        <w:t xml:space="preserve"> the main things I needed to work on, UI, real time asset loading, exporting assets or information in a certain format, like JSON or XML.</w:t>
       </w:r>
     </w:p>
     <w:p>
@@ -2215,13 +2323,24 @@
         <w:t xml:space="preserve">take care of each module individually. Furthermore, it counted with an extension made by Oculus </w:t>
       </w:r>
       <w:r>
-        <w:t>team (</w:t>
-      </w:r>
-      <w:r>
-        <w:t>REFERENCE</w:t>
-      </w:r>
-      <w:r>
-        <w:t>) that</w:t>
+        <w:t>tea</w:t>
+      </w:r>
+      <w:r>
+        <w:t xml:space="preserve">m, (you can find all the information about the oculus utilities for unity in the following link: </w:t>
+      </w:r>
+      <w:hyperlink r:id="rId11" w:history="1">
+        <w:r>
+          <w:rPr>
+            <w:rStyle w:val="Hyperlink"/>
+          </w:rPr>
+          <w:t>Oculus prefab</w:t>
+        </w:r>
+      </w:hyperlink>
+      <w:r>
+        <w:t xml:space="preserve"> )</w:t>
+      </w:r>
+      <w:r>
+        <w:t xml:space="preserve"> that</w:t>
       </w:r>
       <w:r>
         <w:t xml:space="preserve"> will allow me using a prefab to have all the functionalities I needed for the headset. With this information and the urge to learn more about Unity, made me go for Unity 5 in this project.</w:t>
@@ -2259,7 +2378,7 @@
       <w:r>
         <w:rPr>
           <w:noProof/>
-          <w:lang w:val="es-ES"/>
+          <w:lang w:eastAsia="en-GB"/>
         </w:rPr>
         <w:lastRenderedPageBreak/>
         <w:drawing>
@@ -2280,7 +2399,7 @@
                     </pic:cNvPicPr>
                   </pic:nvPicPr>
                   <pic:blipFill>
-                    <a:blip r:embed="rId10"/>
+                    <a:blip r:embed="rId12"/>
                     <a:srcRect/>
                     <a:stretch>
                       <a:fillRect/>
@@ -2328,7 +2447,7 @@
       <w:r>
         <w:rPr>
           <w:noProof/>
-          <w:lang w:val="es-ES"/>
+          <w:lang w:eastAsia="en-GB"/>
         </w:rPr>
         <w:drawing>
           <wp:inline distT="0" distB="0" distL="0" distR="0">
@@ -2348,7 +2467,7 @@
                     </pic:cNvPicPr>
                   </pic:nvPicPr>
                   <pic:blipFill>
-                    <a:blip r:embed="rId11"/>
+                    <a:blip r:embed="rId13"/>
                     <a:srcRect/>
                     <a:stretch>
                       <a:fillRect/>
@@ -2423,8 +2542,9 @@
     </w:p>
     <w:p>
       <w:pPr>
-        <w:pStyle w:val="Ttulo1"/>
-      </w:pPr>
+        <w:pStyle w:val="Heading1"/>
+      </w:pPr>
+      <w:bookmarkStart w:id="2" w:name="_Toc481414142"/>
       <w:r>
         <w:rPr>
           <w:noProof/>
@@ -2450,14 +2570,13 @@
             <o:lock v:ext="edit" aspectratio="t"/>
           </v:shapetype>
           <v:shape id="_x0000_s1026" type="#_x0000_t75" style="position:absolute;margin-left:-78.35pt;margin-top:49pt;width:584.75pt;height:335.75pt;z-index:251664384">
-            <v:imagedata r:id="rId12" o:title="Blank Diagram - Page 1 (1)"/>
+            <v:imagedata r:id="rId14" o:title="Blank Diagram - Page 1 (1)"/>
             <w10:wrap type="square"/>
           </v:shape>
         </w:pict>
       </w:r>
-      <w:bookmarkStart w:id="2" w:name="_Toc481370289"/>
-      <w:r>
-        <w:t>STRUCTURE OF THE PROJECT</w:t>
+      <w:r>
+        <w:t>Project structure</w:t>
       </w:r>
       <w:bookmarkEnd w:id="2"/>
     </w:p>
@@ -2506,17 +2625,17 @@
     <w:p>
       <w:r>
         <w:object w:dxaOrig="8504" w:dyaOrig="3359">
-          <v:shape id="_x0000_i1025" type="#_x0000_t75" style="width:425.4pt;height:168.2pt" o:ole="">
-            <v:imagedata r:id="rId13" o:title=""/>
+          <v:shape id="_x0000_i1025" type="#_x0000_t75" style="width:425.25pt;height:168pt" o:ole="">
+            <v:imagedata r:id="rId15" o:title=""/>
           </v:shape>
-          <o:OLEObject Type="Embed" ProgID="Word.Document.12" ShapeID="_x0000_i1025" DrawAspect="Content" ObjectID="_1555150385" r:id="rId14"/>
+          <o:OLEObject Type="Embed" ProgID="Word.Document.12" ShapeID="_x0000_i1025" DrawAspect="Content" ObjectID="_1555156946" r:id="rId16"/>
         </w:object>
       </w:r>
     </w:p>
     <w:p>
       <w:pPr>
         <w:rPr>
-          <w:rStyle w:val="CitaCar"/>
+          <w:rStyle w:val="QuoteChar"/>
         </w:rPr>
       </w:pPr>
       <w:r>
@@ -2536,13 +2655,13 @@
       </w:r>
       <w:r>
         <w:rPr>
-          <w:rStyle w:val="CitaCar"/>
+          <w:rStyle w:val="QuoteChar"/>
         </w:rPr>
         <w:t>“Note for C# and Boo users: use Awake instead of the constructor for initialization, as the serialized state of the component is undefined at construction time. Awake is called once, just like the constructor.</w:t>
       </w:r>
       <w:r>
         <w:rPr>
-          <w:rStyle w:val="CitaCar"/>
+          <w:rStyle w:val="QuoteChar"/>
         </w:rPr>
         <w:t>”</w:t>
       </w:r>
@@ -2554,30 +2673,30 @@
     </w:p>
     <w:p>
       <w:pPr>
-        <w:pStyle w:val="Ttulo1"/>
-      </w:pPr>
-      <w:bookmarkStart w:id="3" w:name="_Toc481370290"/>
+        <w:pStyle w:val="Heading1"/>
+      </w:pPr>
+      <w:bookmarkStart w:id="3" w:name="_Toc481414143"/>
       <w:r>
         <w:lastRenderedPageBreak/>
-        <w:t>KEY ELEMENTS IN THE APPLICATION</w:t>
+        <w:t>Key elements in the application</w:t>
       </w:r>
       <w:bookmarkEnd w:id="3"/>
     </w:p>
     <w:p>
       <w:pPr>
-        <w:pStyle w:val="Ttulo2"/>
-      </w:pPr>
-      <w:bookmarkStart w:id="4" w:name="_Toc481370291"/>
-      <w:r>
-        <w:t>INPUT</w:t>
+        <w:pStyle w:val="Heading2"/>
+      </w:pPr>
+      <w:bookmarkStart w:id="4" w:name="_Toc481414144"/>
+      <w:r>
+        <w:t>Input</w:t>
       </w:r>
       <w:bookmarkEnd w:id="4"/>
     </w:p>
     <w:p>
       <w:r>
         <w:pict>
-          <v:shape id="_x0000_i1026" type="#_x0000_t75" style="width:424.85pt;height:326.45pt">
-            <v:imagedata r:id="rId15" o:title="Blank Diagram - Page 1 (3)"/>
+          <v:shape id="_x0000_i1026" type="#_x0000_t75" style="width:424.5pt;height:327pt">
+            <v:imagedata r:id="rId17" o:title="Blank Diagram - Page 1 (3)"/>
           </v:shape>
         </w:pict>
       </w:r>
@@ -2621,7 +2740,7 @@
       <w:r>
         <w:rPr>
           <w:noProof/>
-          <w:lang w:val="es-ES"/>
+          <w:lang w:eastAsia="en-GB"/>
         </w:rPr>
         <w:drawing>
           <wp:inline distT="0" distB="0" distL="0" distR="0">
@@ -2641,7 +2760,7 @@
                     </pic:cNvPicPr>
                   </pic:nvPicPr>
                   <pic:blipFill>
-                    <a:blip r:embed="rId16"/>
+                    <a:blip r:embed="rId18"/>
                     <a:srcRect/>
                     <a:stretch>
                       <a:fillRect/>
@@ -2824,7 +2943,7 @@
         </w:rPr>
         <w:pict>
           <v:shape id="_x0000_i1027" type="#_x0000_t75" style="width:152.25pt;height:47.25pt">
-            <v:imagedata r:id="rId17" o:title="Captura"/>
+            <v:imagedata r:id="rId19" o:title="Captura"/>
           </v:shape>
         </w:pict>
       </w:r>
@@ -2833,7 +2952,7 @@
       <w:r>
         <w:rPr>
           <w:noProof/>
-          <w:lang w:val="es-ES"/>
+          <w:lang w:eastAsia="en-GB"/>
         </w:rPr>
         <w:drawing>
           <wp:inline distT="0" distB="0" distL="0" distR="0">
@@ -2853,7 +2972,7 @@
                     </pic:cNvPicPr>
                   </pic:nvPicPr>
                   <pic:blipFill>
-                    <a:blip r:embed="rId18"/>
+                    <a:blip r:embed="rId20"/>
                     <a:srcRect/>
                     <a:stretch>
                       <a:fillRect/>
@@ -2933,7 +3052,7 @@
           <w:bottom w:w="15" w:type="dxa"/>
           <w:right w:w="15" w:type="dxa"/>
         </w:tblCellMar>
-        <w:tblLook w:val="04A0"/>
+        <w:tblLook w:val="04A0" w:firstRow="1" w:lastRow="0" w:firstColumn="1" w:lastColumn="0" w:noHBand="0" w:noVBand="1"/>
       </w:tblPr>
       <w:tblGrid>
         <w:gridCol w:w="1493"/>
@@ -6531,23 +6650,20 @@
     <w:p/>
     <w:p>
       <w:pPr>
-        <w:pStyle w:val="Ttulo2"/>
-      </w:pPr>
-      <w:bookmarkStart w:id="5" w:name="_Toc481370292"/>
+        <w:pStyle w:val="Heading2"/>
+      </w:pPr>
+      <w:bookmarkStart w:id="5" w:name="_Toc481414145"/>
       <w:r>
         <w:lastRenderedPageBreak/>
-        <w:t>U</w:t>
-      </w:r>
-      <w:r>
-        <w:t>SER INTERFACE</w:t>
+        <w:t>User Interface</w:t>
       </w:r>
       <w:bookmarkEnd w:id="5"/>
     </w:p>
     <w:p>
       <w:r>
         <w:pict>
-          <v:shape id="_x0000_i1028" type="#_x0000_t75" style="width:368.8pt;height:229.75pt">
-            <v:imagedata r:id="rId19" o:title="Blank Diagram - Page 1 (4)"/>
+          <v:shape id="_x0000_i1028" type="#_x0000_t75" style="width:369pt;height:229.5pt">
+            <v:imagedata r:id="rId21" o:title="Blank Diagram - Page 1 (4)"/>
           </v:shape>
         </w:pict>
       </w:r>
@@ -6569,7 +6685,19 @@
         <w:t>choice, but a complex developing process,</w:t>
       </w:r>
       <w:r>
-        <w:t xml:space="preserve"> the design choice, show in the graph in the top of this paragraph, shows a simple but effective design for an UI that iterates and changes due certain </w:t>
+        <w:t xml:space="preserve"> the design choice, show in the gra</w:t>
+      </w:r>
+      <w:r>
+        <w:t>ph in the top of this paragraph</w:t>
+      </w:r>
+      <w:r>
+        <w:t xml:space="preserve"> </w:t>
+      </w:r>
+      <w:r>
+        <w:t>and shows</w:t>
+      </w:r>
+      <w:r>
+        <w:t xml:space="preserve"> a simple but effective design for an UI that iterates and changes due certain </w:t>
       </w:r>
       <w:r>
         <w:t>flags.</w:t>
@@ -6587,13 +6715,13 @@
       </w:r>
       <w:r>
         <w:rPr>
-          <w:rStyle w:val="CitaCar"/>
+          <w:rStyle w:val="QuoteChar"/>
         </w:rPr>
         <w:t>The Canvas is the area that all UI elements should be inside. The Canvas is a Game Object with a Canvas component on it, and all UI elements must be children of such a Canvas.</w:t>
       </w:r>
       <w:r>
         <w:rPr>
-          <w:rStyle w:val="CitaCar"/>
+          <w:rStyle w:val="QuoteChar"/>
         </w:rPr>
         <w:t xml:space="preserve">”, </w:t>
       </w:r>
@@ -6606,7 +6734,7 @@
     </w:p>
     <w:p>
       <w:pPr>
-        <w:pStyle w:val="Prrafodelista"/>
+        <w:pStyle w:val="ListParagraph"/>
         <w:numPr>
           <w:ilvl w:val="0"/>
           <w:numId w:val="5"/>
@@ -6618,7 +6746,7 @@
     </w:p>
     <w:p>
       <w:pPr>
-        <w:pStyle w:val="Prrafodelista"/>
+        <w:pStyle w:val="ListParagraph"/>
         <w:numPr>
           <w:ilvl w:val="1"/>
           <w:numId w:val="5"/>
@@ -6630,7 +6758,7 @@
     </w:p>
     <w:p>
       <w:pPr>
-        <w:pStyle w:val="Prrafodelista"/>
+        <w:pStyle w:val="ListParagraph"/>
         <w:numPr>
           <w:ilvl w:val="0"/>
           <w:numId w:val="5"/>
@@ -6642,7 +6770,7 @@
     </w:p>
     <w:p>
       <w:pPr>
-        <w:pStyle w:val="Prrafodelista"/>
+        <w:pStyle w:val="ListParagraph"/>
         <w:numPr>
           <w:ilvl w:val="1"/>
           <w:numId w:val="5"/>
@@ -6686,7 +6814,7 @@
     </w:p>
     <w:p>
       <w:pPr>
-        <w:pStyle w:val="Prrafodelista"/>
+        <w:pStyle w:val="ListParagraph"/>
         <w:numPr>
           <w:ilvl w:val="0"/>
           <w:numId w:val="5"/>
@@ -6698,14 +6826,29 @@
     </w:p>
     <w:p>
       <w:pPr>
-        <w:pStyle w:val="Prrafodelista"/>
+        <w:pStyle w:val="ListParagraph"/>
         <w:numPr>
           <w:ilvl w:val="1"/>
           <w:numId w:val="5"/>
         </w:numPr>
       </w:pPr>
       <w:r>
-        <w:t xml:space="preserve">In this render mode, the Canvas will behave as any other object in the scene. The size of the Canvas can be set manually using its Rect Transform, and UI elements will render in front of or behind other objects in the scene based on 3D placement. This is useful for UIs that are meant to be a part of the world. </w:t>
+        <w:t xml:space="preserve">In this render mode, the Canvas will behave as any other object in the scene. The size of the Canvas can be set manually using its </w:t>
+      </w:r>
+      <w:r>
+        <w:t>“</w:t>
+      </w:r>
+      <w:r>
+        <w:t>Rect Transform</w:t>
+      </w:r>
+      <w:r>
+        <w:t>” (</w:t>
+      </w:r>
+      <w:r>
+        <w:t>the same as a normal transformation component, but for UI elements)</w:t>
+      </w:r>
+      <w:r>
+        <w:t xml:space="preserve"> and UI elements will render in front of or behind other objects in the scene based on 3D placement. This is useful for UIs that are meant to be a part of the world. </w:t>
       </w:r>
     </w:p>
     <w:p>
@@ -6724,7 +6867,7 @@
         </w:rPr>
         <w:pict>
           <v:shape id="_x0000_s1027" type="#_x0000_t75" style="position:absolute;margin-left:-47.5pt;margin-top:41.15pt;width:505.8pt;height:170pt;z-index:251666432">
-            <v:imagedata r:id="rId20" o:title="Captura"/>
+            <v:imagedata r:id="rId22" o:title="Captura"/>
             <w10:wrap type="square"/>
           </v:shape>
         </w:pict>
@@ -6804,12 +6947,12 @@
     </w:p>
     <w:p>
       <w:pPr>
-        <w:pStyle w:val="Ttulo2"/>
-      </w:pPr>
-      <w:bookmarkStart w:id="6" w:name="_Toc481370293"/>
+        <w:pStyle w:val="Heading2"/>
+      </w:pPr>
+      <w:bookmarkStart w:id="6" w:name="_Toc481414146"/>
       <w:r>
         <w:lastRenderedPageBreak/>
-        <w:t>GAZE CONTROL</w:t>
+        <w:t>Gaze control</w:t>
       </w:r>
       <w:bookmarkEnd w:id="6"/>
     </w:p>
@@ -6825,8 +6968,8 @@
       </w:r>
       <w:r>
         <w:pict>
-          <v:shape id="_x0000_i1029" type="#_x0000_t75" style="width:390.8pt;height:217.1pt">
-            <v:imagedata r:id="rId21" o:title="Captura"/>
+          <v:shape id="_x0000_i1029" type="#_x0000_t75" style="width:390.75pt;height:216.75pt">
+            <v:imagedata r:id="rId23" o:title="Captura"/>
           </v:shape>
         </w:pict>
       </w:r>
@@ -6858,8 +7001,8 @@
           <w:lang w:val="es-ES"/>
         </w:rPr>
         <w:pict>
-          <v:shape id="_x0000_i1030" type="#_x0000_t75" style="width:464.45pt;height:675.5pt">
-            <v:imagedata r:id="rId22" o:title="Blank Diagram - Page 1 (7)"/>
+          <v:shape id="_x0000_i1030" type="#_x0000_t75" style="width:464.25pt;height:675.75pt">
+            <v:imagedata r:id="rId24" o:title="Blank Diagram - Page 1 (7)"/>
           </v:shape>
         </w:pict>
       </w:r>
@@ -6927,7 +7070,7 @@
       <w:r>
         <w:rPr>
           <w:noProof/>
-          <w:lang w:val="es-ES"/>
+          <w:lang w:eastAsia="en-GB"/>
         </w:rPr>
         <w:drawing>
           <wp:inline distT="0" distB="0" distL="0" distR="0">
@@ -6947,7 +7090,7 @@
                     </pic:cNvPicPr>
                   </pic:nvPicPr>
                   <pic:blipFill>
-                    <a:blip r:embed="rId23"/>
+                    <a:blip r:embed="rId25"/>
                     <a:srcRect/>
                     <a:stretch>
                       <a:fillRect/>
@@ -7027,70 +7170,106 @@
           <w:rStyle w:val="selectable"/>
         </w:rPr>
         <w:object w:dxaOrig="8504" w:dyaOrig="6251">
-          <v:shape id="_x0000_i1031" type="#_x0000_t75" style="width:425.4pt;height:312.75pt" o:ole="">
-            <v:imagedata r:id="rId24" o:title=""/>
-          </v:shape>
-          <o:OLEObject Type="Embed" ProgID="Word.Document.12" ShapeID="_x0000_i1031" DrawAspect="Content" ObjectID="_1555150386" r:id="rId25"/>
-        </w:object>
-      </w:r>
-    </w:p>
-    <w:p>
-      <w:r>
-        <w:rPr>
-          <w:rStyle w:val="selectable"/>
-        </w:rPr>
-        <w:t xml:space="preserve">This, was working perfectly with the elements in the world, but not the UI, the UI was not colliding with the UI elements. That was because the raycast in Unity is meant to be colliding with a component call “Colliders”, this component is a collision shape, used for collision detection in computer physics, when something enters into their bounding, is detect as a collision and depending on the presets of the collider, can act as a trigger zone, in order to detect when a object is within a particular space in the game world, or a physic collision wall, making it stop, bounce, or all the possible physic behaviour that it can have scripted on it. Some research was made, and Oculus developer center had an entry that explained the problem, the problem was not the UI and the raycasting, the problem was about the event system Unity has to notify the changes as the UI callbacks are called, short version, is as they state in their blog entry in (Borell, 2017), </w:t>
-      </w:r>
-      <w:r>
-        <w:rPr>
-          <w:rStyle w:val="CitaCar"/>
-        </w:rPr>
-        <w:t>“The short answer is that there’s no screen in VR, and therefore no visible surface for a mouse to move across.</w:t>
-      </w:r>
-      <w:r>
-        <w:rPr>
-          <w:rStyle w:val="CitaCar"/>
-        </w:rPr>
-        <w:t>”</w:t>
-      </w:r>
-      <w:r>
-        <w:rPr>
-          <w:rStyle w:val="CitaCar"/>
-        </w:rPr>
-        <w:t xml:space="preserve">. </w:t>
-      </w:r>
-      <w:r>
-        <w:t>T</w:t>
-      </w:r>
-      <w:r>
-        <w:t>hey provided with a solution, b</w:t>
-      </w:r>
-      <w:r>
-        <w:t xml:space="preserve">ut was late enough to remove all the UI work and modify the relationships between the modules, so a workaround was needed. The solution was converting each UI element into a game element, so the UI elements that were intractable thought the gaze control, had to be converted with a special format. They had to implement a “Collider” component, in order to be detected, and an interface, in order to standardize all the UI elements that were intractable, having the same functions implemented for the gaze to call. This is made by inheriting from the following interface. </w:t>
-      </w:r>
-    </w:p>
-    <w:p>
-      <w:r>
-        <w:br w:type="page"/>
-      </w:r>
-    </w:p>
-    <w:p>
-      <w:pPr>
-        <w:rPr>
-          <w:rStyle w:val="selectable"/>
-        </w:rPr>
-      </w:pPr>
-      <w:r>
-        <w:rPr>
-          <w:rStyle w:val="selectable"/>
-        </w:rPr>
-        <w:object w:dxaOrig="8838" w:dyaOrig="2289">
-          <v:shape id="_x0000_i1032" type="#_x0000_t75" style="width:441.9pt;height:114.3pt" o:ole="">
+          <v:shape id="_x0000_i1031" type="#_x0000_t75" style="width:425.25pt;height:312.75pt" o:ole="">
             <v:imagedata r:id="rId26" o:title=""/>
           </v:shape>
-          <o:OLEObject Type="Embed" ProgID="Word.Document.12" ShapeID="_x0000_i1032" DrawAspect="Content" ObjectID="_1555150387" r:id="rId27"/>
+          <o:OLEObject Type="Embed" ProgID="Word.Document.12" ShapeID="_x0000_i1031" DrawAspect="Content" ObjectID="_1555156947" r:id="rId27"/>
         </w:object>
       </w:r>
+    </w:p>
+    <w:p>
+      <w:r>
+        <w:rPr>
+          <w:rStyle w:val="selectable"/>
+        </w:rPr>
+        <w:t xml:space="preserve">This, was working perfectly with the elements in the world, but not the UI, the UI was not colliding with the UI elements. That was because the raycast in Unity is meant to be colliding with a component call “Colliders”, this component is a collision shape, used for collision detection in computer physics, when something enters into their bounding, is detect as a collision and depending on the </w:t>
+      </w:r>
+      <w:r>
+        <w:rPr>
+          <w:rStyle w:val="selectable"/>
+        </w:rPr>
+        <w:t>pre-sets</w:t>
+      </w:r>
+      <w:r>
+        <w:rPr>
+          <w:rStyle w:val="selectable"/>
+        </w:rPr>
+        <w:t xml:space="preserve"> of the collider, can act as a trigger zone, in order to detect when a object is within a particular space in the game world, or a physic collision wall, making it stop, bounce, or all the possible physic behaviour that it can have scripted on it. Some research was made, and Oculus developer </w:t>
+      </w:r>
+      <w:r>
+        <w:rPr>
+          <w:rStyle w:val="selectable"/>
+        </w:rPr>
+        <w:t>canter</w:t>
+      </w:r>
+      <w:r>
+        <w:rPr>
+          <w:rStyle w:val="selectable"/>
+        </w:rPr>
+        <w:t xml:space="preserve"> had an entry that explained the problem, the problem was not the UI and the raycasting, the problem was about the event system Unity has to notify the changes as the UI </w:t>
+      </w:r>
+      <w:r>
+        <w:rPr>
+          <w:rStyle w:val="selectable"/>
+        </w:rPr>
+        <w:t>call-backs</w:t>
+      </w:r>
+      <w:r>
+        <w:rPr>
+          <w:rStyle w:val="selectable"/>
+        </w:rPr>
+        <w:t xml:space="preserve"> are called, short version, is as they state in their blog entry in (Borell, 2017), </w:t>
+      </w:r>
+      <w:r>
+        <w:rPr>
+          <w:rStyle w:val="QuoteChar"/>
+        </w:rPr>
+        <w:t>“The short answer is that there’s no screen in VR, and therefore no visible surface for a mouse to move across.</w:t>
+      </w:r>
+      <w:r>
+        <w:rPr>
+          <w:rStyle w:val="QuoteChar"/>
+        </w:rPr>
+        <w:t>”</w:t>
+      </w:r>
+      <w:r>
+        <w:rPr>
+          <w:rStyle w:val="QuoteChar"/>
+        </w:rPr>
+        <w:t xml:space="preserve">. </w:t>
+      </w:r>
+      <w:r>
+        <w:t>T</w:t>
+      </w:r>
+      <w:r>
+        <w:t>hey provided with a solution, b</w:t>
+      </w:r>
+      <w:r>
+        <w:t xml:space="preserve">ut was late enough to remove all the UI work and modify the relationships between the modules, so a workaround was needed. The solution was converting each UI element into a game element, so the UI elements that were intractable thought the gaze control, had to be converted with a special format. They had to implement a “Collider” component, in order to be detected, and an interface, in order to standardize all the UI elements that were intractable, having the same functions implemented for the gaze to call. This is made by inheriting from the following interface. </w:t>
+      </w:r>
+    </w:p>
+    <w:p>
+      <w:r>
+        <w:br w:type="page"/>
+      </w:r>
+    </w:p>
+    <w:p>
+      <w:pPr>
+        <w:rPr>
+          <w:rStyle w:val="selectable"/>
+        </w:rPr>
+      </w:pPr>
+      <w:r>
+        <w:rPr>
+          <w:rStyle w:val="selectable"/>
+        </w:rPr>
+        <w:object w:dxaOrig="8838" w:dyaOrig="2289">
+          <v:shape id="_x0000_i1032" type="#_x0000_t75" style="width:441.75pt;height:114pt" o:ole="">
+            <v:imagedata r:id="rId28" o:title=""/>
+          </v:shape>
+          <o:OLEObject Type="Embed" ProgID="Word.Document.12" ShapeID="_x0000_i1032" DrawAspect="Content" ObjectID="_1555156948" r:id="rId29"/>
+        </w:object>
+      </w:r>
       <w:r>
         <w:rPr>
           <w:rStyle w:val="selectable"/>
@@ -7113,28 +7292,19 @@
     </w:p>
     <w:p>
       <w:pPr>
-        <w:pStyle w:val="Ttulo1"/>
-      </w:pPr>
-      <w:bookmarkStart w:id="7" w:name="_Toc481370294"/>
-      <w:r>
-        <w:lastRenderedPageBreak/>
-        <w:t>FEATURE</w:t>
-      </w:r>
-      <w:r>
-        <w:t>S CHECK</w:t>
+        <w:pStyle w:val="Heading1"/>
+      </w:pPr>
+      <w:bookmarkStart w:id="7" w:name="_Toc481414147"/>
+      <w:r>
+        <w:t>Features check</w:t>
       </w:r>
       <w:bookmarkEnd w:id="7"/>
     </w:p>
     <w:p>
       <w:pPr>
-        <w:pStyle w:val="Ttulo2"/>
-      </w:pPr>
-    </w:p>
-    <w:p>
-      <w:pPr>
-        <w:pStyle w:val="Ttulo2"/>
-      </w:pPr>
-      <w:bookmarkStart w:id="8" w:name="_Toc481370295"/>
+        <w:pStyle w:val="Heading2"/>
+      </w:pPr>
+      <w:bookmarkStart w:id="8" w:name="_Toc481414148"/>
       <w:r>
         <w:t>Transform inspector</w:t>
       </w:r>
@@ -7143,14 +7313,15 @@
     <w:p>
       <w:r>
         <w:pict>
-          <v:shape id="_x0000_i1033" type="#_x0000_t75" style="width:324.8pt;height:333.05pt">
-            <v:imagedata r:id="rId28" o:title="My First Document - Page 1 (1)"/>
+          <v:shape id="_x0000_i1033" type="#_x0000_t75" style="width:324.75pt;height:333pt">
+            <v:imagedata r:id="rId30" o:title="My First Document - Page 1 (1)"/>
           </v:shape>
         </w:pict>
       </w:r>
     </w:p>
     <w:p>
       <w:r>
+        <w:lastRenderedPageBreak/>
         <w:t xml:space="preserve">The transform inspector is one of the key features of the most used game engine editors, it allows the user to modify and set the position, rotation and scale of an object in the world. </w:t>
       </w:r>
     </w:p>
@@ -7166,9 +7337,8 @@
       <w:r>
         <w:rPr>
           <w:noProof/>
-          <w:lang w:val="es-ES"/>
-        </w:rPr>
-        <w:lastRenderedPageBreak/>
+          <w:lang w:eastAsia="en-GB"/>
+        </w:rPr>
         <w:drawing>
           <wp:inline distT="0" distB="0" distL="0" distR="0">
             <wp:extent cx="5209540" cy="2773680"/>
@@ -7187,7 +7357,7 @@
                     </pic:cNvPicPr>
                   </pic:nvPicPr>
                   <pic:blipFill>
-                    <a:blip r:embed="rId29"/>
+                    <a:blip r:embed="rId31"/>
                     <a:srcRect/>
                     <a:stretch>
                       <a:fillRect/>
@@ -7235,9 +7405,10 @@
     </w:p>
     <w:p>
       <w:r>
+        <w:lastRenderedPageBreak/>
         <w:pict>
-          <v:shape id="_x0000_i1034" type="#_x0000_t75" style="width:322.65pt;height:308.35pt">
-            <v:imagedata r:id="rId30" o:title="Captura"/>
+          <v:shape id="_x0000_i1034" type="#_x0000_t75" style="width:322.5pt;height:308.25pt">
+            <v:imagedata r:id="rId32" o:title="Captura"/>
           </v:shape>
         </w:pict>
       </w:r>
@@ -7245,10 +7416,10 @@
     <w:p>
       <w:r>
         <w:object w:dxaOrig="8504" w:dyaOrig="10478">
-          <v:shape id="_x0000_i1035" type="#_x0000_t75" style="width:425.4pt;height:523.8pt" o:ole="">
-            <v:imagedata r:id="rId31" o:title=""/>
+          <v:shape id="_x0000_i1035" type="#_x0000_t75" style="width:425.25pt;height:524.25pt" o:ole="">
+            <v:imagedata r:id="rId33" o:title=""/>
           </v:shape>
-          <o:OLEObject Type="Embed" ProgID="Word.Document.12" ShapeID="_x0000_i1035" DrawAspect="Content" ObjectID="_1555150388" r:id="rId32"/>
+          <o:OLEObject Type="Embed" ProgID="Word.Document.12" ShapeID="_x0000_i1035" DrawAspect="Content" ObjectID="_1555156949" r:id="rId34"/>
         </w:object>
       </w:r>
     </w:p>
@@ -7268,78 +7439,78 @@
       </w:r>
       <w:r>
         <w:object w:dxaOrig="8504" w:dyaOrig="5160">
-          <v:shape id="_x0000_i1036" type="#_x0000_t75" style="width:425.4pt;height:257.75pt" o:ole="">
-            <v:imagedata r:id="rId33" o:title=""/>
-          </v:shape>
-          <o:OLEObject Type="Embed" ProgID="Word.Document.12" ShapeID="_x0000_i1036" DrawAspect="Content" ObjectID="_1555150389" r:id="rId34"/>
-        </w:object>
-      </w:r>
-    </w:p>
-    <w:p>
-      <w:r>
-        <w:t>There is one function per component in the transform, the change log is a feature of data exporting, we will review it in further sections.</w:t>
-      </w:r>
-      <w:r>
-        <w:t xml:space="preserve"> </w:t>
-      </w:r>
-    </w:p>
-    <w:p>
-      <w:r>
-        <w:t>With the editor working, this has proven to be a fine solution mixing and putting together UI and core logic, being able to accomplish one of the intended features of the editor.</w:t>
-      </w:r>
-    </w:p>
-    <w:p>
-      <w:pPr>
-        <w:pStyle w:val="Ttulo2"/>
-      </w:pPr>
-      <w:bookmarkStart w:id="9" w:name="_Toc481370296"/>
-      <w:r>
-        <w:t>Material change</w:t>
-      </w:r>
-      <w:bookmarkEnd w:id="9"/>
-    </w:p>
-    <w:p>
-      <w:r>
-        <w:t xml:space="preserve">Rendering in Unity is done with Materials, Shaders </w:t>
-      </w:r>
-      <w:r>
-        <w:t>and Textures. Materials are definitions of how a surface should be rendered, including references to textures used, tiling information, colour tints and more. The available options for a material depend on which shader the material is using.</w:t>
-      </w:r>
-      <w:r>
-        <w:t xml:space="preserve"> This created application </w:t>
-      </w:r>
-      <w:r>
-        <w:t>editor</w:t>
-      </w:r>
-      <w:r>
-        <w:t xml:space="preserve"> is allowed to change materials of the elements in the world for one that has been loaded.</w:t>
-      </w:r>
-      <w:r>
-        <w:t xml:space="preserve"> </w:t>
-      </w:r>
-      <w:r>
-        <w:t xml:space="preserve">The UI for selecting a material is a list with items. Unity 5 does not provide </w:t>
-      </w:r>
-      <w:r>
-        <w:t>logic</w:t>
-      </w:r>
-      <w:r>
-        <w:t xml:space="preserve"> for a scroll list that hides items, one had to be created. We will explain the script that handles the items for the list now.</w:t>
-      </w:r>
-      <w:r>
-        <w:t xml:space="preserve"> The script is attached to a ScrollView Unity UI element, and has a reference to itself, a grid layout reference, in order to position the objects in a single row and for removing the items</w:t>
-      </w:r>
-      <w:r>
-        <w:t>.</w:t>
-      </w:r>
-    </w:p>
-    <w:p>
-      <w:r>
-        <w:object w:dxaOrig="8504" w:dyaOrig="14004">
-          <v:shape id="_x0000_i1037" type="#_x0000_t75" style="width:425.4pt;height:700.2pt" o:ole="">
+          <v:shape id="_x0000_i1036" type="#_x0000_t75" style="width:425.25pt;height:258pt" o:ole="">
             <v:imagedata r:id="rId35" o:title=""/>
           </v:shape>
-          <o:OLEObject Type="Embed" ProgID="Word.Document.12" ShapeID="_x0000_i1037" DrawAspect="Content" ObjectID="_1555150390" r:id="rId36"/>
+          <o:OLEObject Type="Embed" ProgID="Word.Document.12" ShapeID="_x0000_i1036" DrawAspect="Content" ObjectID="_1555156950" r:id="rId36"/>
+        </w:object>
+      </w:r>
+    </w:p>
+    <w:p>
+      <w:r>
+        <w:t>There is one function per component in the transform, the change log is a feature of data exporting, we will review it in further sections.</w:t>
+      </w:r>
+      <w:r>
+        <w:t xml:space="preserve"> </w:t>
+      </w:r>
+    </w:p>
+    <w:p>
+      <w:r>
+        <w:t>With the editor working, this has proven to be a fine solution mixing and putting together UI and core logic, being able to accomplish one of the intended features of the editor.</w:t>
+      </w:r>
+    </w:p>
+    <w:p>
+      <w:pPr>
+        <w:pStyle w:val="Heading2"/>
+      </w:pPr>
+      <w:bookmarkStart w:id="9" w:name="_Toc481414149"/>
+      <w:r>
+        <w:t>Material change</w:t>
+      </w:r>
+      <w:bookmarkEnd w:id="9"/>
+    </w:p>
+    <w:p>
+      <w:r>
+        <w:t xml:space="preserve">Rendering in Unity is done with Materials, Shaders </w:t>
+      </w:r>
+      <w:r>
+        <w:t>and Textures. Materials are definitions of how a surface should be rendered, including references to textures used, tiling information, colour tints and more. The available options for a material depend on which shader the material is using.</w:t>
+      </w:r>
+      <w:r>
+        <w:t xml:space="preserve"> This created application </w:t>
+      </w:r>
+      <w:r>
+        <w:t>editor</w:t>
+      </w:r>
+      <w:r>
+        <w:t xml:space="preserve"> is allowed to change materials of the elements in the world for one that has been loaded.</w:t>
+      </w:r>
+      <w:r>
+        <w:t xml:space="preserve"> </w:t>
+      </w:r>
+      <w:r>
+        <w:t xml:space="preserve">The UI for selecting a material is a list with items. Unity 5 does not provide </w:t>
+      </w:r>
+      <w:r>
+        <w:t>logic</w:t>
+      </w:r>
+      <w:r>
+        <w:t xml:space="preserve"> for a scroll list that hides items, one had to be created. We will explain the script that handles the items for the list now.</w:t>
+      </w:r>
+      <w:r>
+        <w:t xml:space="preserve"> The script is attached to a ScrollView Unity UI element, and has a reference to itself, a grid layout reference, in order to position the objects in a single row and for removing the items</w:t>
+      </w:r>
+      <w:r>
+        <w:t>.</w:t>
+      </w:r>
+    </w:p>
+    <w:p>
+      <w:r>
+        <w:object w:dxaOrig="8504" w:dyaOrig="14004">
+          <v:shape id="_x0000_i1037" type="#_x0000_t75" style="width:425.25pt;height:700.5pt" o:ole="">
+            <v:imagedata r:id="rId37" o:title=""/>
+          </v:shape>
+          <o:OLEObject Type="Embed" ProgID="Word.Document.12" ShapeID="_x0000_i1037" DrawAspect="Content" ObjectID="_1555156951" r:id="rId38"/>
         </w:object>
       </w:r>
     </w:p>
@@ -7355,57 +7526,128 @@
     <w:p>
       <w:r>
         <w:object w:dxaOrig="8838" w:dyaOrig="10298">
-          <v:shape id="_x0000_i1038" type="#_x0000_t75" style="width:441.9pt;height:515pt" o:ole="">
-            <v:imagedata r:id="rId37" o:title=""/>
-          </v:shape>
-          <o:OLEObject Type="Embed" ProgID="Word.Document.12" ShapeID="_x0000_i1038" DrawAspect="Content" ObjectID="_1555150391" r:id="rId38"/>
-        </w:object>
-      </w:r>
-      <w:r>
-        <w:t xml:space="preserve">List items have this script attached, this allows this item to be </w:t>
-      </w:r>
-      <w:r>
-        <w:t>intractable</w:t>
-      </w:r>
-      <w:r>
-        <w:t xml:space="preserve"> with the gaze cursor, it will call the action method when </w:t>
-      </w:r>
-      <w:r>
-        <w:t>user presses</w:t>
-      </w:r>
-      <w:r>
-        <w:t xml:space="preserve"> </w:t>
-      </w:r>
-      <w:r>
-        <w:t>“</w:t>
-      </w:r>
-      <w:r>
-        <w:t>A</w:t>
-      </w:r>
-      <w:r>
-        <w:t>”</w:t>
-      </w:r>
-      <w:r>
-        <w:t xml:space="preserve"> button if the item is being looked.</w:t>
-      </w:r>
-      <w:r>
-        <w:t xml:space="preserve"> When an item is created and pushed into the list, the Scrollview script sets up the name of the of the asset that it represents,</w:t>
-      </w:r>
-      <w:r>
-        <w:t xml:space="preserve"> which will be used by the action function in the ListItem script for either spawning a prefab, change a material or loading a scene.</w:t>
-      </w:r>
-    </w:p>
-    <w:p/>
-    <w:p/>
-    <w:p>
-      <w:r>
-        <w:object w:dxaOrig="8504" w:dyaOrig="2235">
-          <v:shape id="_x0000_i1039" type="#_x0000_t75" style="width:425.4pt;height:111.55pt" o:ole="">
+          <v:shape id="_x0000_i1038" type="#_x0000_t75" style="width:441.75pt;height:515.25pt" o:ole="">
             <v:imagedata r:id="rId39" o:title=""/>
           </v:shape>
-          <o:OLEObject Type="Embed" ProgID="Word.Document.12" ShapeID="_x0000_i1039" DrawAspect="Content" ObjectID="_1555150392" r:id="rId40"/>
+          <o:OLEObject Type="Embed" ProgID="Word.Document.12" ShapeID="_x0000_i1038" DrawAspect="Content" ObjectID="_1555156952" r:id="rId40"/>
         </w:object>
       </w:r>
+      <w:r>
+        <w:t xml:space="preserve">List items have this script attached, this allows this item to be </w:t>
+      </w:r>
+      <w:r>
+        <w:t>intractable</w:t>
+      </w:r>
+      <w:r>
+        <w:t xml:space="preserve"> with the gaze cursor</w:t>
+      </w:r>
+      <w:r>
+        <w:t xml:space="preserve"> </w:t>
+      </w:r>
+      <w:r>
+        <w:t>and it</w:t>
+      </w:r>
+      <w:r>
+        <w:t xml:space="preserve"> will call the action method when </w:t>
+      </w:r>
+      <w:r>
+        <w:t>user presses</w:t>
+      </w:r>
+      <w:r>
+        <w:t xml:space="preserve"> </w:t>
+      </w:r>
+      <w:r>
+        <w:t>“</w:t>
+      </w:r>
+      <w:r>
+        <w:t>A</w:t>
+      </w:r>
+      <w:r>
+        <w:t>”</w:t>
+      </w:r>
+      <w:r>
+        <w:t xml:space="preserve"> button if the item is being looked.</w:t>
+      </w:r>
+      <w:r>
+        <w:t xml:space="preserve"> When an item is created and p</w:t>
+      </w:r>
+      <w:r>
+        <w:t>ushed into the list, the ScrollV</w:t>
+      </w:r>
+      <w:r>
+        <w:t>iew script sets up the name of the of the asset that it represents,</w:t>
+      </w:r>
+      <w:r>
+        <w:t xml:space="preserve"> which will be used by the action function in the ListItem script for either spawning a prefab, change a material or loading a scene.</w:t>
+      </w:r>
+    </w:p>
+    <w:p>
+      <w:r>
+        <w:rPr>
+          <w:noProof/>
+          <w:lang w:eastAsia="en-GB"/>
+        </w:rPr>
+        <w:lastRenderedPageBreak/>
+        <w:drawing>
+          <wp:inline distT="0" distB="0" distL="0" distR="0">
+            <wp:extent cx="5400675" cy="4991100"/>
+            <wp:effectExtent l="0" t="0" r="0" b="0"/>
+            <wp:docPr id="2" name="Picture 2"/>
+            <wp:cNvGraphicFramePr>
+              <a:graphicFrameLocks xmlns:a="http://schemas.openxmlformats.org/drawingml/2006/main" noChangeAspect="1"/>
+            </wp:cNvGraphicFramePr>
+            <a:graphic xmlns:a="http://schemas.openxmlformats.org/drawingml/2006/main">
+              <a:graphicData uri="http://schemas.openxmlformats.org/drawingml/2006/picture">
+                <pic:pic xmlns:pic="http://schemas.openxmlformats.org/drawingml/2006/picture">
+                  <pic:nvPicPr>
+                    <pic:cNvPr id="0" name="Picture 32"/>
+                    <pic:cNvPicPr>
+                      <a:picLocks noChangeAspect="1" noChangeArrowheads="1"/>
+                    </pic:cNvPicPr>
+                  </pic:nvPicPr>
+                  <pic:blipFill>
+                    <a:blip r:embed="rId41">
+                      <a:extLst>
+                        <a:ext uri="{28A0092B-C50C-407E-A947-70E740481C1C}">
+                          <a14:useLocalDpi xmlns:a14="http://schemas.microsoft.com/office/drawing/2010/main" val="0"/>
+                        </a:ext>
+                      </a:extLst>
+                    </a:blip>
+                    <a:srcRect/>
+                    <a:stretch>
+                      <a:fillRect/>
+                    </a:stretch>
+                  </pic:blipFill>
+                  <pic:spPr bwMode="auto">
+                    <a:xfrm>
+                      <a:off x="0" y="0"/>
+                      <a:ext cx="5400675" cy="4991100"/>
+                    </a:xfrm>
+                    <a:prstGeom prst="rect">
+                      <a:avLst/>
+                    </a:prstGeom>
+                    <a:noFill/>
+                    <a:ln>
+                      <a:noFill/>
+                    </a:ln>
+                  </pic:spPr>
+                </pic:pic>
+              </a:graphicData>
+            </a:graphic>
+          </wp:inline>
+        </w:drawing>
+      </w:r>
+    </w:p>
+    <w:p/>
+    <w:p>
+      <w:r>
+        <w:object w:dxaOrig="8504" w:dyaOrig="2235">
+          <v:shape id="_x0000_i1039" type="#_x0000_t75" style="width:425.25pt;height:111.75pt" o:ole="">
+            <v:imagedata r:id="rId42" o:title=""/>
+          </v:shape>
+          <o:OLEObject Type="Embed" ProgID="Word.Document.12" ShapeID="_x0000_i1039" DrawAspect="Content" ObjectID="_1555156953" r:id="rId43"/>
+        </w:object>
+      </w:r>
     </w:p>
     <w:p>
       <w:r>
@@ -7422,25 +7664,15 @@
     </w:p>
     <w:p>
       <w:pPr>
-        <w:pStyle w:val="Ttulo2"/>
-      </w:pPr>
-      <w:bookmarkStart w:id="10" w:name="_Toc481370297"/>
-      <w:r>
-        <w:t>Select objects to edit in the the map.</w:t>
+        <w:pStyle w:val="Heading2"/>
+      </w:pPr>
+      <w:bookmarkStart w:id="10" w:name="_Toc481414150"/>
+      <w:r>
+        <w:lastRenderedPageBreak/>
+        <w:t>Being able to move in the map editing.</w:t>
       </w:r>
       <w:bookmarkEnd w:id="10"/>
     </w:p>
-    <w:p/>
-    <w:p>
-      <w:pPr>
-        <w:pStyle w:val="Ttulo2"/>
-      </w:pPr>
-      <w:bookmarkStart w:id="11" w:name="_Toc481370298"/>
-      <w:r>
-        <w:t>Being able to move in the map editing.</w:t>
-      </w:r>
-      <w:bookmarkEnd w:id="11"/>
-    </w:p>
     <w:p>
       <w:r>
         <w:t xml:space="preserve">The movement is done by a script that modifies the position of the user </w:t>
@@ -7469,7 +7701,7 @@
     <w:p>
       <w:pPr>
         <w:rPr>
-          <w:rStyle w:val="CitaCar"/>
+          <w:rStyle w:val="QuoteChar"/>
         </w:rPr>
       </w:pPr>
       <w:r>
@@ -7498,13 +7730,13 @@
       </w:r>
       <w:r>
         <w:rPr>
-          <w:rStyle w:val="CitaCar"/>
+          <w:rStyle w:val="QuoteChar"/>
         </w:rPr>
         <w:t>Gimbal lock occurs when the outer gimbal axis is carried around by vehicle motion to be parallel to the inner gimbal axis. At this trivial point the three gimbal axes lie in a single plane. No gimbal freedom now exists to "unwind" base motion about an axis normal to this plane. Even though any vehicle orientation with respect to the stable member can be accommodated by particular sets of the three gimbal angles the condition at gimbal lock prevents accommodation of a particular orientation change from the locked condition.</w:t>
       </w:r>
       <w:r>
         <w:rPr>
-          <w:rStyle w:val="CitaCar"/>
+          <w:rStyle w:val="QuoteChar"/>
         </w:rPr>
         <w:t xml:space="preserve">”, </w:t>
       </w:r>
@@ -7521,10 +7753,10 @@
     <w:p>
       <w:r>
         <w:object w:dxaOrig="8838" w:dyaOrig="9853">
-          <v:shape id="_x0000_i1040" type="#_x0000_t75" style="width:441.9pt;height:492.45pt" o:ole="">
-            <v:imagedata r:id="rId41" o:title=""/>
+          <v:shape id="_x0000_i1040" type="#_x0000_t75" style="width:441.75pt;height:492.75pt" o:ole="">
+            <v:imagedata r:id="rId44" o:title=""/>
           </v:shape>
-          <o:OLEObject Type="Embed" ProgID="Word.Document.12" ShapeID="_x0000_i1040" DrawAspect="Content" ObjectID="_1555150393" r:id="rId42"/>
+          <o:OLEObject Type="Embed" ProgID="Word.Document.12" ShapeID="_x0000_i1040" DrawAspect="Content" ObjectID="_1555156954" r:id="rId45"/>
         </w:object>
       </w:r>
       <w:r>
@@ -7538,84 +7770,84 @@
     </w:p>
     <w:p>
       <w:pPr>
-        <w:pStyle w:val="Ttulo2"/>
-      </w:pPr>
-      <w:bookmarkStart w:id="12" w:name="_Toc481370299"/>
+        <w:pStyle w:val="Heading2"/>
+      </w:pPr>
+      <w:bookmarkStart w:id="11" w:name="_Toc481414151"/>
       <w:r>
         <w:lastRenderedPageBreak/>
         <w:t>Placing assets in the map.</w:t>
       </w:r>
+      <w:bookmarkEnd w:id="11"/>
+    </w:p>
+    <w:p>
+      <w:r>
+        <w:t xml:space="preserve">Placing assets is done by the manager. This allows the application to have </w:t>
+      </w:r>
+      <w:r>
+        <w:t>full control over the asset creation in the map. The function that allows spawning is the following.</w:t>
+      </w:r>
+    </w:p>
+    <w:p>
+      <w:r>
+        <w:object w:dxaOrig="8504" w:dyaOrig="2458">
+          <v:shape id="_x0000_i1041" type="#_x0000_t75" style="width:425.25pt;height:123pt" o:ole="">
+            <v:imagedata r:id="rId46" o:title=""/>
+          </v:shape>
+          <o:OLEObject Type="Embed" ProgID="Word.Document.12" ShapeID="_x0000_i1041" DrawAspect="Content" ObjectID="_1555156955" r:id="rId47"/>
+        </w:object>
+      </w:r>
+    </w:p>
+    <w:p>
+      <w:r>
+        <w:t xml:space="preserve">Again, as all the other configuration that needs to be exported, it uses the changelog. When an object is created, is instantly added to the changelog. </w:t>
+      </w:r>
+    </w:p>
+    <w:p>
+      <w:r>
+        <w:t xml:space="preserve">It uses the same list system as the scenes and the materials, meaning you can have a high number of elements loaded in your application in the list. </w:t>
+      </w:r>
+    </w:p>
+    <w:p>
+      <w:r>
+        <w:t>The gaze cursor will handle all the action of activating the spawning, the user needs to put the gaze cursor in the list item it want to spawn and then press the action button, it will spawn in the world, therefore adding it to the new items in world for exporting</w:t>
+      </w:r>
+      <w:r>
+        <w:t>.</w:t>
+      </w:r>
+    </w:p>
+    <w:p/>
+    <w:p>
+      <w:pPr>
+        <w:pStyle w:val="Heading2"/>
+      </w:pPr>
+      <w:bookmarkStart w:id="12" w:name="_Toc481414152"/>
+      <w:r>
+        <w:t>Load scenes and assets in the application</w:t>
+      </w:r>
+      <w:r>
+        <w:t>, exporting and importing changes</w:t>
+      </w:r>
       <w:bookmarkEnd w:id="12"/>
     </w:p>
     <w:p>
-      <w:r>
-        <w:t xml:space="preserve">Placing assets is done by the manager. This allows the application to have </w:t>
-      </w:r>
-      <w:r>
-        <w:t>full control over the asset creation in the map. The function that allows spawning is the following.</w:t>
-      </w:r>
-    </w:p>
-    <w:p>
-      <w:r>
-        <w:object w:dxaOrig="8504" w:dyaOrig="2458">
-          <v:shape id="_x0000_i1041" type="#_x0000_t75" style="width:425.4pt;height:123.1pt" o:ole="">
-            <v:imagedata r:id="rId43" o:title=""/>
-          </v:shape>
-          <o:OLEObject Type="Embed" ProgID="Word.Document.12" ShapeID="_x0000_i1041" DrawAspect="Content" ObjectID="_1555150394" r:id="rId44"/>
-        </w:object>
-      </w:r>
-    </w:p>
-    <w:p>
-      <w:r>
-        <w:t xml:space="preserve">Again, as all the other configuration that needs to be exported, it uses the changelog. When an object is created, is instantly added to the changelog. </w:t>
-      </w:r>
-    </w:p>
-    <w:p>
-      <w:r>
-        <w:t xml:space="preserve">It uses the same list system as the scenes and the materials, meaning you can have a high number of elements loaded in your application in the list. </w:t>
-      </w:r>
-    </w:p>
-    <w:p>
-      <w:r>
-        <w:t>The gaze cursor will handle all the action of activating the spawning, the user needs to put the gaze cursor in the list item it want to spawn and then press the action button, it will spawn in the world, therefore adding it to the new items in world for exporting</w:t>
-      </w:r>
-      <w:r>
-        <w:t>.</w:t>
-      </w:r>
-    </w:p>
-    <w:p/>
-    <w:p>
-      <w:pPr>
-        <w:pStyle w:val="Ttulo2"/>
-      </w:pPr>
-      <w:bookmarkStart w:id="13" w:name="_Toc481370300"/>
-      <w:r>
-        <w:t>Load scenes and assets in the application</w:t>
-      </w:r>
-      <w:r>
-        <w:t>, exporting and importing changes</w:t>
+      <w:pPr>
+        <w:pStyle w:val="Heading3"/>
+      </w:pPr>
+      <w:bookmarkStart w:id="13" w:name="_Toc481414153"/>
+      <w:r>
+        <w:t>Structure</w:t>
       </w:r>
       <w:bookmarkEnd w:id="13"/>
     </w:p>
     <w:p>
-      <w:pPr>
-        <w:pStyle w:val="Ttulo3"/>
-      </w:pPr>
-      <w:bookmarkStart w:id="14" w:name="_Toc481370301"/>
-      <w:r>
-        <w:t>Structure</w:t>
-      </w:r>
-      <w:bookmarkEnd w:id="14"/>
-    </w:p>
-    <w:p>
       <w:r>
         <w:t xml:space="preserve">This is the module that will allow the user to </w:t>
       </w:r>
       <w:r>
-        <w:t xml:space="preserve">use the assets, scenes and materials of their own into the virtual reality editor, exporting the changes made into the scene into a JSON file and importing that file into the unity editor </w:t>
-      </w:r>
-      <w:r>
-        <w:t>.</w:t>
+        <w:t xml:space="preserve">use the assets, scenes and materials of their own into the virtual reality editor, exporting the changes made into the scene into a JSON file and importing that file into the unity </w:t>
+      </w:r>
+      <w:r>
+        <w:t>editor.</w:t>
       </w:r>
     </w:p>
     <w:p>
@@ -7630,27 +7862,27 @@
       </w:r>
       <w:r>
         <w:rPr>
-          <w:rStyle w:val="CitaCar"/>
+          <w:rStyle w:val="QuoteChar"/>
         </w:rPr>
         <w:t>“Asset Bundles are a collection of assets, packaged for loading at runtime. With Asset Bundles, you can dynamically load and unload ne</w:t>
       </w:r>
       <w:r>
         <w:rPr>
-          <w:rStyle w:val="CitaCar"/>
+          <w:rStyle w:val="QuoteChar"/>
         </w:rPr>
         <w:t>w content into your application.</w:t>
       </w:r>
       <w:r>
         <w:rPr>
-          <w:rStyle w:val="CitaCar"/>
+          <w:rStyle w:val="QuoteChar"/>
         </w:rPr>
         <w:t>”</w:t>
       </w:r>
       <w:r>
         <w:rPr>
-          <w:rStyle w:val="CitaCar"/>
-        </w:rPr>
-        <w:t xml:space="preserve">. </w:t>
+          <w:rStyle w:val="QuoteChar"/>
+        </w:rPr>
+        <w:t xml:space="preserve"> </w:t>
       </w:r>
       <w:r>
         <w:t>T</w:t>
@@ -7664,8 +7896,8 @@
       </w:r>
       <w:r>
         <w:pict>
-          <v:shape id="_x0000_i1042" type="#_x0000_t75" style="width:247.35pt;height:283.6pt">
-            <v:imagedata r:id="rId45" o:title="Blank Diagram - Page 1 (8)"/>
+          <v:shape id="_x0000_i1042" type="#_x0000_t75" style="width:247.5pt;height:283.5pt">
+            <v:imagedata r:id="rId48" o:title="Blank Diagram - Page 1 (8)"/>
           </v:shape>
         </w:pict>
       </w:r>
@@ -7677,13 +7909,13 @@
     </w:p>
     <w:p>
       <w:pPr>
-        <w:pStyle w:val="Ttulo3"/>
-      </w:pPr>
-      <w:bookmarkStart w:id="15" w:name="_Toc481370302"/>
+        <w:pStyle w:val="Heading3"/>
+      </w:pPr>
+      <w:bookmarkStart w:id="14" w:name="_Toc481414154"/>
       <w:r>
         <w:t>Assetbundle creation, exporting and loading.</w:t>
       </w:r>
-      <w:bookmarkEnd w:id="15"/>
+      <w:bookmarkEnd w:id="14"/>
     </w:p>
     <w:p>
       <w:r>
@@ -7696,10 +7928,10 @@
     <w:p>
       <w:r>
         <w:object w:dxaOrig="8504" w:dyaOrig="3348">
-          <v:shape id="_x0000_i1043" type="#_x0000_t75" style="width:425.4pt;height:167.65pt" o:ole="">
-            <v:imagedata r:id="rId46" o:title=""/>
+          <v:shape id="_x0000_i1043" type="#_x0000_t75" style="width:425.25pt;height:167.25pt" o:ole="">
+            <v:imagedata r:id="rId49" o:title=""/>
           </v:shape>
-          <o:OLEObject Type="Embed" ProgID="Word.Document.12" ShapeID="_x0000_i1043" DrawAspect="Content" ObjectID="_1555150395" r:id="rId47"/>
+          <o:OLEObject Type="Embed" ProgID="Word.Document.12" ShapeID="_x0000_i1043" DrawAspect="Content" ObjectID="_1555156956" r:id="rId50"/>
         </w:object>
       </w:r>
     </w:p>
@@ -7712,15 +7944,24 @@
       <w:r>
         <w:lastRenderedPageBreak/>
         <w:pict>
-          <v:shape id="_x0000_i1044" type="#_x0000_t75" style="width:217.65pt;height:277.55pt">
-            <v:imagedata r:id="rId48" o:title="Captura"/>
+          <v:shape id="_x0000_i1044" type="#_x0000_t75" style="width:217.5pt;height:277.5pt">
+            <v:imagedata r:id="rId51" o:title="Captura"/>
           </v:shape>
         </w:pict>
       </w:r>
     </w:p>
     <w:p>
       <w:r>
-        <w:t>When this menu item is pressed, Unity will start creating the assetbundle files and storing them into the designated position by the script, this will allow also starting adding assets into an assetbundle</w:t>
+        <w:t xml:space="preserve">When this menu item is pressed, Unity will start creating the </w:t>
+      </w:r>
+      <w:r>
+        <w:t>Assetbundle</w:t>
+      </w:r>
+      <w:r>
+        <w:t xml:space="preserve"> files and storing them into the designated position by the script, this will allow also starting adding assets into an </w:t>
+      </w:r>
+      <w:r>
+        <w:t>Assetbundle</w:t>
       </w:r>
     </w:p>
     <w:p>
@@ -7736,8 +7977,8 @@
       </w:pPr>
       <w:r>
         <w:pict>
-          <v:shape id="_x0000_i1045" type="#_x0000_t75" style="width:277pt;height:351.2pt">
-            <v:imagedata r:id="rId49" o:title="Captura"/>
+          <v:shape id="_x0000_i1045" type="#_x0000_t75" style="width:276.75pt;height:351pt">
+            <v:imagedata r:id="rId52" o:title="Captura"/>
           </v:shape>
         </w:pict>
       </w:r>
@@ -7751,20 +7992,26 @@
         <w:t xml:space="preserve">number of </w:t>
       </w:r>
       <w:r>
-        <w:t>assetbundles are specified by the ap</w:t>
-      </w:r>
-      <w:r>
-        <w:t xml:space="preserve">plication and have their own variables public in the inspector for filling </w:t>
-      </w:r>
-      <w:r>
-        <w:t xml:space="preserve">, this is because a very specific and simple way to exporting the items was intended. </w:t>
+        <w:t>Assetbundles</w:t>
+      </w:r>
+      <w:r>
+        <w:t xml:space="preserve"> are specified by the ap</w:t>
+      </w:r>
+      <w:r>
+        <w:t xml:space="preserve">plication and have their own variables public in the inspector for </w:t>
+      </w:r>
+      <w:r>
+        <w:t>filling,</w:t>
+      </w:r>
+      <w:r>
+        <w:t xml:space="preserve"> this is because a very specific and simple way to exporting the items was intended. </w:t>
       </w:r>
     </w:p>
     <w:p>
       <w:r>
         <w:rPr>
           <w:noProof/>
-          <w:lang w:val="es-ES"/>
+          <w:lang w:eastAsia="en-GB"/>
         </w:rPr>
         <w:drawing>
           <wp:inline distT="0" distB="0" distL="0" distR="0">
@@ -7784,7 +8031,7 @@
                     </pic:cNvPicPr>
                   </pic:nvPicPr>
                   <pic:blipFill>
-                    <a:blip r:embed="rId50"/>
+                    <a:blip r:embed="rId53"/>
                     <a:srcRect/>
                     <a:stretch>
                       <a:fillRect/>
@@ -7820,38 +8067,61 @@
     </w:p>
     <w:p>
       <w:pPr>
-        <w:pStyle w:val="Prrafodelista"/>
+        <w:pStyle w:val="ListParagraph"/>
         <w:numPr>
           <w:ilvl w:val="0"/>
           <w:numId w:val="6"/>
         </w:numPr>
       </w:pPr>
       <w:r>
-        <w:t>Material_Bundle_Name: As the name states, the path here must lead to an assetbundle with materials on it.</w:t>
-      </w:r>
-    </w:p>
-    <w:p>
-      <w:pPr>
-        <w:pStyle w:val="Prrafodelista"/>
+        <w:t xml:space="preserve">Material_Bundle_Name: As the name states, the path here must lead to an </w:t>
+      </w:r>
+      <w:r>
+        <w:t>Assetbundle</w:t>
+      </w:r>
+      <w:r>
+        <w:t xml:space="preserve"> with materials on it.</w:t>
+      </w:r>
+    </w:p>
+    <w:p>
+      <w:pPr>
+        <w:pStyle w:val="ListParagraph"/>
         <w:numPr>
           <w:ilvl w:val="0"/>
           <w:numId w:val="6"/>
         </w:numPr>
       </w:pPr>
       <w:r>
-        <w:t>Prefab_Bundle_Name: As the name states, the path here must lead to an assetbundle with prefabs on it.</w:t>
-      </w:r>
-    </w:p>
-    <w:p>
-      <w:pPr>
-        <w:pStyle w:val="Prrafodelista"/>
+        <w:t xml:space="preserve">Prefab_Bundle_Name: As the name states, the path here must lead to an </w:t>
+      </w:r>
+      <w:r>
+        <w:t>Assetbundle</w:t>
+      </w:r>
+      <w:r>
+        <w:t xml:space="preserve"> with prefabs on it.</w:t>
+      </w:r>
+    </w:p>
+    <w:p>
+      <w:pPr>
+        <w:pStyle w:val="ListParagraph"/>
         <w:numPr>
           <w:ilvl w:val="0"/>
           <w:numId w:val="6"/>
         </w:numPr>
       </w:pPr>
       <w:r>
-        <w:t>Scene_Bundle_Name: As the name states, the path here must lead to an assetbundle with scenes on it.</w:t>
+        <w:t xml:space="preserve">Scene_Bundle_Name: As the name states, the path here must lead to an </w:t>
+      </w:r>
+      <w:r>
+        <w:t>Assetbundle</w:t>
+      </w:r>
+      <w:r>
+        <w:t xml:space="preserve"> with scenes on it.</w:t>
+      </w:r>
+    </w:p>
+    <w:p>
+      <w:r>
+        <w:t xml:space="preserve">Once the Assetbundles are compiled and packaged and the variables in the manager are initialized, the bundles are loaded in the start process of the application, this is done in the manager and is made in Unity Coroutines. </w:t>
       </w:r>
     </w:p>
     <w:p>
@@ -7859,7 +8129,27 @@
         <w:ind w:left="360"/>
       </w:pPr>
       <w:r>
-        <w:t xml:space="preserve">Once the Assetbundles are compiled and packaged and the variables in the manager are initialized, the bundles are loaded in the start process of the application, this is done in the manager and is made in Unity Coroutines. </w:t>
+        <w:object w:dxaOrig="8504" w:dyaOrig="4905">
+          <v:shape id="_x0000_i1046" type="#_x0000_t75" style="width:425.25pt;height:245.25pt" o:ole="">
+            <v:imagedata r:id="rId54" o:title=""/>
+          </v:shape>
+          <o:OLEObject Type="Embed" ProgID="Word.Document.12" ShapeID="_x0000_i1046" DrawAspect="Content" ObjectID="_1555156957" r:id="rId55"/>
+        </w:object>
+      </w:r>
+    </w:p>
+    <w:p>
+      <w:r>
+        <w:lastRenderedPageBreak/>
+        <w:t>A</w:t>
+      </w:r>
+      <w:r>
+        <w:t xml:space="preserve"> Unity Coroutine is </w:t>
+      </w:r>
+      <w:r>
+        <w:t>a function that has the ability to pause execution and return control to Unity but then to continue where it le</w:t>
+      </w:r>
+      <w:r>
+        <w:t xml:space="preserve">ft off on the following frame. Is similar to a fake multithreading function, it starts the function, then stops when it is out of time (Decided by Unity internal clock), and then resuming the state in the same place the function stopped the execution. </w:t>
       </w:r>
     </w:p>
     <w:p>
@@ -7867,186 +8157,200 @@
         <w:ind w:left="360"/>
       </w:pPr>
       <w:r>
-        <w:object w:dxaOrig="8504" w:dyaOrig="4905">
-          <v:shape id="_x0000_i1046" type="#_x0000_t75" style="width:425.4pt;height:245.15pt" o:ole="">
-            <v:imagedata r:id="rId51" o:title=""/>
+        <w:t xml:space="preserve">This is the function in the manager in charge of loading an </w:t>
+      </w:r>
+      <w:r>
+        <w:t>Assetbundle</w:t>
+      </w:r>
+      <w:r>
+        <w:t xml:space="preserve"> in the application.</w:t>
+      </w:r>
+    </w:p>
+    <w:p>
+      <w:r>
+        <w:object w:dxaOrig="8504" w:dyaOrig="10467">
+          <v:shape id="_x0000_i1047" type="#_x0000_t75" style="width:425.25pt;height:523.5pt" o:ole="">
+            <v:imagedata r:id="rId56" o:title=""/>
           </v:shape>
-          <o:OLEObject Type="Embed" ProgID="Word.Document.12" ShapeID="_x0000_i1046" DrawAspect="Content" ObjectID="_1555150396" r:id="rId52"/>
+          <o:OLEObject Type="Embed" ProgID="Word.Document.12" ShapeID="_x0000_i1047" DrawAspect="Content" ObjectID="_1555156958" r:id="rId57"/>
         </w:object>
       </w:r>
-    </w:p>
-    <w:p>
-      <w:pPr>
-        <w:ind w:left="360"/>
-      </w:pPr>
+      <w:r>
+        <w:t xml:space="preserve">this function searches for an </w:t>
+      </w:r>
+      <w:r>
+        <w:t>Assetbundle</w:t>
+      </w:r>
+      <w:r>
+        <w:t xml:space="preserve"> in the path provided, and stores the data retrieved fro</w:t>
+      </w:r>
+      <w:r>
+        <w:t>m the retrieval into different C</w:t>
+      </w:r>
+      <w:r>
+        <w:t xml:space="preserve"># Dictionaries, each map stores all the data from one </w:t>
+      </w:r>
+      <w:r>
+        <w:t>Assetbundle</w:t>
+      </w:r>
+      <w:r>
+        <w:t xml:space="preserve">, for example, the prefab dictionary stores the objects by asset name and then, the </w:t>
+      </w:r>
       <w:r>
         <w:lastRenderedPageBreak/>
-        <w:t xml:space="preserve">An Unity Coroutine is </w:t>
-      </w:r>
-      <w:r>
-        <w:t>a function that has the ability to pause execution and return control to Unity but then to continue where it le</w:t>
-      </w:r>
-      <w:r>
-        <w:t xml:space="preserve">ft off on the following frame. Is similar to a fake multithreading function, it starts the function, then stops when it is out of time (Decided by Unity internal clock), and then resuming the state in the same place the function stopped the execution. </w:t>
-      </w:r>
-    </w:p>
-    <w:p>
-      <w:pPr>
-        <w:ind w:left="360"/>
-      </w:pPr>
-      <w:r>
-        <w:t xml:space="preserve">This is the function in the manager in charge of loading an </w:t>
-      </w:r>
-      <w:r>
-        <w:t>Assetbundle</w:t>
-      </w:r>
-      <w:r>
-        <w:t xml:space="preserve"> in the application.</w:t>
-      </w:r>
-    </w:p>
-    <w:p>
-      <w:pPr>
-        <w:ind w:left="360"/>
-      </w:pPr>
-      <w:r>
-        <w:object w:dxaOrig="8504" w:dyaOrig="10467">
-          <v:shape id="_x0000_i1047" type="#_x0000_t75" style="width:425.4pt;height:523.25pt" o:ole="">
-            <v:imagedata r:id="rId53" o:title=""/>
+        <w:t>prefab object for instancing a copy. Once the Dictionaries are filled, they are ready to be used by the UI elements or the spawning actions.</w:t>
+      </w:r>
+    </w:p>
+    <w:p>
+      <w:pPr>
+        <w:pStyle w:val="Heading3"/>
+      </w:pPr>
+      <w:bookmarkStart w:id="15" w:name="_Toc481414155"/>
+      <w:r>
+        <w:t>Modified objects, changelog</w:t>
+      </w:r>
+      <w:bookmarkEnd w:id="15"/>
+    </w:p>
+    <w:p>
+      <w:r>
+        <w:t>Once an object is modified, we add it into the</w:t>
+      </w:r>
+      <w:r>
+        <w:t xml:space="preserve"> changelog. The changelog is a C</w:t>
+      </w:r>
+      <w:r>
+        <w:t># dictionary storing all the needed information for an object in order to save its current status as the data, while the unique object ID from Unity is the key. The data structure is the following.</w:t>
+      </w:r>
+    </w:p>
+    <w:p>
+      <w:r>
+        <w:object w:dxaOrig="8838" w:dyaOrig="7183">
+          <v:shape id="_x0000_i1048" type="#_x0000_t75" style="width:441.75pt;height:358.5pt" o:ole="">
+            <v:imagedata r:id="rId58" o:title=""/>
           </v:shape>
-          <o:OLEObject Type="Embed" ProgID="Word.Document.12" ShapeID="_x0000_i1047" DrawAspect="Content" ObjectID="_1555150397" r:id="rId54"/>
+          <o:OLEObject Type="Embed" ProgID="Word.Document.12" ShapeID="_x0000_i1048" DrawAspect="Content" ObjectID="_1555156959" r:id="rId59"/>
         </w:object>
       </w:r>
       <w:r>
-        <w:t xml:space="preserve">this function searches for an assetbundle in the path provided, and stores the data retrieved from the retrieval into different c# Dictionaries, each map stores all the data from one assetbundle, for example, the prefab dictionary stores the objects by asset name </w:t>
-      </w:r>
-      <w:r>
+        <w:t>Each time an object is created, a new entry in the changelog is created, storing basic information of the object, this function is in the manager as well, having all the loading and exporting logic in the same script, allowing an easier control. A new entry will be created too if we modify an existing object in the world.</w:t>
+      </w:r>
+    </w:p>
+    <w:p>
+      <w:r>
+        <w:object w:dxaOrig="8504" w:dyaOrig="5573">
+          <v:shape id="_x0000_i1049" type="#_x0000_t75" style="width:425.25pt;height:279pt" o:ole="">
+            <v:imagedata r:id="rId60" o:title=""/>
+          </v:shape>
+          <o:OLEObject Type="Embed" ProgID="Word.Document.12" ShapeID="_x0000_i1049" DrawAspect="Content" ObjectID="_1555156960" r:id="rId61"/>
+        </w:object>
+      </w:r>
+    </w:p>
+    <w:p>
+      <w:r>
+        <w:t>Apart from creating entries, we need to modify those entries in the changelog, when the transform editor was reviewed, there are functions which are in charge of updating the transform status of an object.</w:t>
+      </w:r>
+    </w:p>
+    <w:p>
+      <w:r>
+        <w:object w:dxaOrig="8504" w:dyaOrig="2680">
+          <v:shape id="_x0000_i1050" type="#_x0000_t75" style="width:425.25pt;height:134.25pt" o:ole="">
+            <v:imagedata r:id="rId62" o:title=""/>
+          </v:shape>
+          <o:OLEObject Type="Embed" ProgID="Word.Document.12" ShapeID="_x0000_i1050" DrawAspect="Content" ObjectID="_1555156961" r:id="rId63"/>
+        </w:object>
+      </w:r>
+    </w:p>
+    <w:p>
+      <w:r>
+        <w:t>There is one function of this type for scale, rotation, position and material, and their job is, apart from updating the object status, creating or updating the object entry in the changelog, ensuring all the data for exporting is correct.</w:t>
+      </w:r>
+    </w:p>
+    <w:p>
+      <w:pPr>
+        <w:pStyle w:val="Heading3"/>
+      </w:pPr>
+      <w:bookmarkStart w:id="16" w:name="_Toc481414156"/>
+      <w:r>
+        <w:t>Data to JSON</w:t>
+      </w:r>
+      <w:bookmarkEnd w:id="16"/>
+    </w:p>
+    <w:p>
+      <w:pPr>
+        <w:rPr>
+          <w:rStyle w:val="selectable"/>
+        </w:rPr>
+      </w:pPr>
+      <w:r>
+        <w:t xml:space="preserve">In the first stages of the application, JSON and XML were considered. JSON (JavaScript Object Notation) is a lightweight format used for data interchanging and the format is specified in </w:t>
+      </w:r>
+      <w:r>
+        <w:rPr>
+          <w:rStyle w:val="selectable"/>
+        </w:rPr>
+        <w:t>(Rockford, 2017)</w:t>
+      </w:r>
+      <w:r>
+        <w:t xml:space="preserve">. XML is, as stated </w:t>
+      </w:r>
+      <w:r>
+        <w:t>in (</w:t>
+      </w:r>
+      <w:r>
+        <w:rPr>
+          <w:rStyle w:val="selectable"/>
+        </w:rPr>
+        <w:t xml:space="preserve">W3.org, 2017), </w:t>
+      </w:r>
+      <w:r>
+        <w:rPr>
+          <w:rStyle w:val="QuoteChar"/>
+        </w:rPr>
+        <w:t>“Extensible Markup Language (XML) is a simple, very flexible text format derived from SGML (ISO 8879). Originally designed to meet the challenges of large-scale electronic publishing, XML is also playing an increasingly important role in the exchange of a wide variety of data on the Web and elsewhere.</w:t>
+      </w:r>
+      <w:r>
+        <w:rPr>
+          <w:rStyle w:val="QuoteChar"/>
+        </w:rPr>
+        <w:t>”</w:t>
+      </w:r>
+      <w:r>
+        <w:rPr>
+          <w:rStyle w:val="QuoteChar"/>
+        </w:rPr>
+        <w:t xml:space="preserve"> </w:t>
+      </w:r>
+      <w:r>
+        <w:t xml:space="preserve">One of those had to be selected, and after doing some research, JSON was the selected format, in </w:t>
+      </w:r>
+      <w:r>
+        <w:rPr>
+          <w:rStyle w:val="selectable"/>
+        </w:rPr>
+        <w:t xml:space="preserve">(Haq, Khan and Hussain, n.d:  5), they say that XML seemed to use less user CPU using than JSON but on the </w:t>
+      </w:r>
+      <w:r>
+        <w:rPr>
+          <w:rStyle w:val="selectable"/>
+        </w:rPr>
         <w:lastRenderedPageBreak/>
-        <w:t>and then, the prefab object for instancing a copy. Once the Dictionaries are filled, they are ready to be used by the UI elements or the spawning actions.</w:t>
-      </w:r>
-    </w:p>
-    <w:p>
-      <w:pPr>
-        <w:pStyle w:val="Ttulo3"/>
-      </w:pPr>
-      <w:bookmarkStart w:id="16" w:name="_Toc481370303"/>
-      <w:r>
-        <w:t>Modified objects, changelog</w:t>
-      </w:r>
-      <w:bookmarkEnd w:id="16"/>
-    </w:p>
-    <w:p>
-      <w:r>
-        <w:t>Once an object is modified, we add it into the changelog. The changelog is a c# dictionary storing all the needed information for an object in order to save its current status as the data, while the unique object ID from Unity is the key. The data structure is the following.</w:t>
-      </w:r>
-    </w:p>
-    <w:p>
-      <w:r>
-        <w:object w:dxaOrig="8838" w:dyaOrig="7183">
-          <v:shape id="_x0000_i1048" type="#_x0000_t75" style="width:441.9pt;height:358.9pt" o:ole="">
-            <v:imagedata r:id="rId55" o:title=""/>
-          </v:shape>
-          <o:OLEObject Type="Embed" ProgID="Word.Document.12" ShapeID="_x0000_i1048" DrawAspect="Content" ObjectID="_1555150398" r:id="rId56"/>
-        </w:object>
-      </w:r>
-      <w:r>
-        <w:t>Each time an object is created, a new entry in the changelog is created, storing basic information of the object, this function is in the manager as well, having all the loading and exporting logic in the same script, allowing an easier control. A new entry will be created too if we modify an existing object in the world.</w:t>
-      </w:r>
-    </w:p>
-    <w:p>
-      <w:r>
-        <w:object w:dxaOrig="8504" w:dyaOrig="5573">
-          <v:shape id="_x0000_i1049" type="#_x0000_t75" style="width:425.4pt;height:278.65pt" o:ole="">
-            <v:imagedata r:id="rId57" o:title=""/>
-          </v:shape>
-          <o:OLEObject Type="Embed" ProgID="Word.Document.12" ShapeID="_x0000_i1049" DrawAspect="Content" ObjectID="_1555150399" r:id="rId58"/>
-        </w:object>
-      </w:r>
-    </w:p>
-    <w:p>
-      <w:r>
-        <w:t>Apart from creating entries, we need to modify those entries in the changelog, when the transform editor was reviewed, there are functions which are in charge of updating the transform status of an object.</w:t>
-      </w:r>
-    </w:p>
-    <w:p>
-      <w:r>
-        <w:object w:dxaOrig="8504" w:dyaOrig="2680">
-          <v:shape id="_x0000_i1050" type="#_x0000_t75" style="width:425.4pt;height:134.1pt" o:ole="">
-            <v:imagedata r:id="rId59" o:title=""/>
-          </v:shape>
-          <o:OLEObject Type="Embed" ProgID="Word.Document.12" ShapeID="_x0000_i1050" DrawAspect="Content" ObjectID="_1555150400" r:id="rId60"/>
-        </w:object>
-      </w:r>
-    </w:p>
-    <w:p>
-      <w:r>
-        <w:t>There is one function of this type for scale, rotation, position and material, and their job is, apart from updating the object status, creating or updating the object entry in the changelog, ensuring all the data for exporting is correct.</w:t>
-      </w:r>
-    </w:p>
-    <w:p>
-      <w:pPr>
-        <w:pStyle w:val="Ttulo3"/>
-      </w:pPr>
-      <w:bookmarkStart w:id="17" w:name="_Toc481370304"/>
-      <w:r>
-        <w:t>Data to JSON</w:t>
-      </w:r>
-      <w:bookmarkEnd w:id="17"/>
-    </w:p>
-    <w:p>
-      <w:pPr>
-        <w:rPr>
-          <w:rStyle w:val="selectable"/>
-        </w:rPr>
-      </w:pPr>
-      <w:r>
-        <w:t xml:space="preserve">In the first stages of the application, JSON and XML were considered. JSON (JavaScript Object Notation) is a lightweight format used for data interchanging and the format is specified in </w:t>
-      </w:r>
-      <w:r>
-        <w:rPr>
-          <w:rStyle w:val="selectable"/>
-        </w:rPr>
-        <w:t>(Rockford, 2017)</w:t>
-      </w:r>
-      <w:r>
-        <w:t xml:space="preserve">. XML is, as stated in  </w:t>
-      </w:r>
-      <w:r>
-        <w:rPr>
-          <w:rStyle w:val="selectable"/>
-        </w:rPr>
-        <w:t xml:space="preserve">(W3.org, 2017), </w:t>
-      </w:r>
-      <w:r>
-        <w:rPr>
-          <w:rStyle w:val="CitaCar"/>
-        </w:rPr>
-        <w:t>“Extensible Markup Language (XML) is a simple, very flexible text format derived from SGML (ISO 8879). Originally designed to meet the challenges of large-scale electronic publishing, XML is also playing an increasingly important role in the exchange of a wide variety of data on the Web and elsewhere.”</w:t>
-      </w:r>
-      <w:r>
-        <w:rPr>
-          <w:rStyle w:val="CitaCar"/>
-        </w:rPr>
-        <w:t xml:space="preserve">. </w:t>
-      </w:r>
-      <w:r>
-        <w:t xml:space="preserve">One of those had to be selected, and after doing some research, JSON was the selected format, in </w:t>
-      </w:r>
-      <w:r>
-        <w:rPr>
-          <w:rStyle w:val="selectable"/>
-        </w:rPr>
-        <w:t xml:space="preserve">(Haq, Khan and Hussain, n.d:  5), they say that XML seemed to use less user CPU using than JSON but on the </w:t>
-      </w:r>
-      <w:r>
-        <w:rPr>
-          <w:rStyle w:val="selectable"/>
-        </w:rPr>
-        <w:lastRenderedPageBreak/>
-        <w:t xml:space="preserve">other hand, it had more system CPU, whereas the memory remains very similar, in conclusion, the effiency is similar. The difference was made by the point (Haq, Khan and Hussain, n.d:  5) stated: </w:t>
-      </w:r>
-      <w:r>
-        <w:rPr>
-          <w:rStyle w:val="CitaCar"/>
+        <w:t xml:space="preserve">other hand, it had more system CPU, whereas the memory remains very similar, in conclusion, the </w:t>
+      </w:r>
+      <w:r>
+        <w:rPr>
+          <w:rStyle w:val="selectable"/>
+        </w:rPr>
+        <w:t>efficacy</w:t>
+      </w:r>
+      <w:r>
+        <w:rPr>
+          <w:rStyle w:val="selectable"/>
+        </w:rPr>
+        <w:t xml:space="preserve"> is similar. The difference was made by the point (Haq, Khan and Hussain, n.d:  5) stated: </w:t>
+      </w:r>
+      <w:r>
+        <w:rPr>
+          <w:rStyle w:val="QuoteChar"/>
         </w:rPr>
         <w:t>“Data format of JSON is very simple that can be transmitted with a single array, variable of number or Boolean type or also string type”</w:t>
       </w:r>
@@ -8109,10 +8413,10 @@
         </w:rPr>
         <w:t xml:space="preserve"> on </w:t>
       </w:r>
-      <w:hyperlink r:id="rId61" w:history="1">
+      <w:hyperlink r:id="rId64" w:history="1">
         <w:r>
           <w:rPr>
-            <w:rStyle w:val="Hipervnculo"/>
+            <w:rStyle w:val="Hyperlink"/>
           </w:rPr>
           <w:t>this thread of StackOverflow</w:t>
         </w:r>
@@ -8156,10 +8460,10 @@
           <w:szCs w:val="19"/>
         </w:rPr>
         <w:object w:dxaOrig="8504" w:dyaOrig="6029">
-          <v:shape id="_x0000_i1051" type="#_x0000_t75" style="width:425.4pt;height:301.2pt" o:ole="">
-            <v:imagedata r:id="rId62" o:title=""/>
+          <v:shape id="_x0000_i1051" type="#_x0000_t75" style="width:425.25pt;height:301.5pt" o:ole="">
+            <v:imagedata r:id="rId65" o:title=""/>
           </v:shape>
-          <o:OLEObject Type="Embed" ProgID="Word.Document.12" ShapeID="_x0000_i1051" DrawAspect="Content" ObjectID="_1555150401" r:id="rId63"/>
+          <o:OLEObject Type="Embed" ProgID="Word.Document.12" ShapeID="_x0000_i1051" DrawAspect="Content" ObjectID="_1555156962" r:id="rId66"/>
         </w:object>
       </w:r>
     </w:p>
@@ -8178,7 +8482,7 @@
       </w:r>
       <w:r>
         <w:rPr>
-          <w:rStyle w:val="CitaCar"/>
+          <w:rStyle w:val="QuoteChar"/>
         </w:rPr>
         <w:t>type-safe data structures, without committing to actual data types. This results in a significant performance boost and higher quality code, because you get to reuse data processing algorithms without duplicating type-specific code</w:t>
       </w:r>
@@ -8187,92 +8491,188 @@
       </w:r>
     </w:p>
     <w:p>
-      <w:r>
+      <w:pPr>
+        <w:rPr>
+          <w:noProof/>
+          <w:lang w:eastAsia="en-GB"/>
+        </w:rPr>
+      </w:pPr>
+      <w:r>
+        <w:t>The changelog is converted through the “ToJson” function, providing a new string with all the Json items, this string is written into disk</w:t>
+      </w:r>
+    </w:p>
+    <w:p>
+      <w:r>
+        <w:rPr>
+          <w:noProof/>
+          <w:lang w:eastAsia="en-GB"/>
+        </w:rPr>
         <w:lastRenderedPageBreak/>
-        <w:t>The changelog is converted through the “ToJson” function, providing a new string with all the Json items, this string is written into disk</w:t>
-      </w:r>
+        <w:drawing>
+          <wp:inline distT="0" distB="0" distL="0" distR="0" wp14:anchorId="12C0C6CD" wp14:editId="3C50901F">
+            <wp:extent cx="3914775" cy="2609850"/>
+            <wp:effectExtent l="0" t="0" r="0" b="0"/>
+            <wp:docPr id="7" name="Picture 7"/>
+            <wp:cNvGraphicFramePr>
+              <a:graphicFrameLocks xmlns:a="http://schemas.openxmlformats.org/drawingml/2006/main" noChangeAspect="1"/>
+            </wp:cNvGraphicFramePr>
+            <a:graphic xmlns:a="http://schemas.openxmlformats.org/drawingml/2006/main">
+              <a:graphicData uri="http://schemas.openxmlformats.org/drawingml/2006/picture">
+                <pic:pic xmlns:pic="http://schemas.openxmlformats.org/drawingml/2006/picture">
+                  <pic:nvPicPr>
+                    <pic:cNvPr id="1" name=""/>
+                    <pic:cNvPicPr/>
+                  </pic:nvPicPr>
+                  <pic:blipFill rotWithShape="1">
+                    <a:blip r:embed="rId67"/>
+                    <a:srcRect l="13758" t="7825" r="13747" b="6407"/>
+                    <a:stretch/>
+                  </pic:blipFill>
+                  <pic:spPr bwMode="auto">
+                    <a:xfrm>
+                      <a:off x="0" y="0"/>
+                      <a:ext cx="3926409" cy="2617606"/>
+                    </a:xfrm>
+                    <a:prstGeom prst="rect">
+                      <a:avLst/>
+                    </a:prstGeom>
+                    <a:ln>
+                      <a:noFill/>
+                    </a:ln>
+                    <a:extLst>
+                      <a:ext uri="{53640926-AAD7-44D8-BBD7-CCE9431645EC}">
+                        <a14:shadowObscured xmlns:a14="http://schemas.microsoft.com/office/drawing/2010/main"/>
+                      </a:ext>
+                    </a:extLst>
+                  </pic:spPr>
+                </pic:pic>
+              </a:graphicData>
+            </a:graphic>
+          </wp:inline>
+        </w:drawing>
+      </w:r>
+    </w:p>
+    <w:p>
+      <w:r>
+        <w:t>The data will be created under “APPFolder/</w:t>
+      </w:r>
+      <w:r>
+        <w:t>VREditorApp_Data</w:t>
+      </w:r>
+      <w:r>
+        <w:t xml:space="preserve">” and </w:t>
+      </w:r>
+    </w:p>
+    <w:p>
+      <w:pPr>
+        <w:pStyle w:val="Heading3"/>
+      </w:pPr>
+      <w:bookmarkStart w:id="17" w:name="_Toc481414157"/>
+      <w:r>
+        <w:t>Importing data to the engine</w:t>
+      </w:r>
+      <w:bookmarkEnd w:id="17"/>
+    </w:p>
+    <w:p>
+      <w:r>
+        <w:t xml:space="preserve">After the information is exported, in </w:t>
+      </w:r>
+      <w:r>
+        <w:t>order</w:t>
+      </w:r>
+      <w:r>
+        <w:t xml:space="preserve"> to continue development, there is a need to import those changes back into Unity 5, for that, I decided to add an import option for my tool into unity as a new menu option, with an editor script, then adding the functionality to read the exported file and implement the changes in the map. </w:t>
+      </w:r>
+    </w:p>
+    <w:p>
       <w:r>
         <w:pict>
-          <v:shape id="_x0000_i1052" type="#_x0000_t75" style="width:424.85pt;height:170.95pt">
-            <v:imagedata r:id="rId64" o:title="Captura"/>
+          <v:shape id="_x0000_i1053" type="#_x0000_t75" style="width:169.5pt;height:364.5pt">
+            <v:imagedata r:id="rId68" o:title="Captura"/>
           </v:shape>
         </w:pict>
       </w:r>
     </w:p>
-    <w:p>
-      <w:pPr>
-        <w:pStyle w:val="Ttulo3"/>
-      </w:pPr>
-      <w:bookmarkStart w:id="18" w:name="_Toc481370305"/>
-      <w:r>
-        <w:t>Importing data to the engine</w:t>
-      </w:r>
-      <w:bookmarkEnd w:id="18"/>
-    </w:p>
-    <w:p>
-      <w:bookmarkStart w:id="19" w:name="_Toc481370306"/>
-      <w:r>
-        <w:t xml:space="preserve">After the information is exported, in </w:t>
-      </w:r>
-      <w:r>
-        <w:t>order</w:t>
-      </w:r>
-      <w:r>
-        <w:t xml:space="preserve"> to continue development, there is a need to import those changes back into Unity 5, for that, I decided to add an import option for my tool into unity as a new menu option, with an editor script, then adding the functionality to read the exported file and implement the changes in the map. </w:t>
-      </w:r>
-    </w:p>
-    <w:p>
-      <w:pPr>
-        <w:pStyle w:val="Ttulo2"/>
-      </w:pPr>
+    <w:p/>
+    <w:p>
+      <w:r>
+        <w:t xml:space="preserve">When this menu script is executed, it </w:t>
+      </w:r>
+      <w:r>
+        <w:t>follows the next flow chart.</w:t>
+      </w:r>
       <w:r>
         <w:pict>
-          <v:shape id="_x0000_i1053" type="#_x0000_t75" style="width:169.3pt;height:364.4pt">
-            <v:imagedata r:id="rId65" o:title="Captura"/>
+          <v:shape id="_x0000_i1054" type="#_x0000_t75" style="width:382.5pt;height:423pt">
+            <v:imagedata r:id="rId69" o:title="Blank Diagram - Page 1 (9)"/>
           </v:shape>
         </w:pict>
       </w:r>
     </w:p>
-    <w:p/>
-    <w:p>
-      <w:r>
-        <w:lastRenderedPageBreak/>
-        <w:t xml:space="preserve">When this menu script is executed, it </w:t>
-      </w:r>
-      <w:r>
-        <w:t>follows the next flow chart.</w:t>
-      </w:r>
-      <w:r>
-        <w:pict>
-          <v:shape id="_x0000_i1054" type="#_x0000_t75" style="width:382.55pt;height:423.2pt">
-            <v:imagedata r:id="rId66" o:title="Blank Diagram - Page 1 (9)"/>
-          </v:shape>
-        </w:pict>
-      </w:r>
-    </w:p>
     <w:p>
       <w:r>
         <w:t>When the script ends, the changes in the map made in the application will be in the scene opened in Unity.</w:t>
       </w:r>
-    </w:p>
-    <w:p>
-      <w:r>
-        <w:t xml:space="preserve">This proved to be a long succession of functionality one linked to another, was far long that the expectations, but the functionality was created successfully, therefore completing a mandatory feature needed for the application. The big number of relationships and complex structure taught me things I will need in my future as a Unity developer, as well as programming code structure for applications. </w:t>
-      </w:r>
-    </w:p>
-    <w:p/>
-    <w:p/>
-    <w:p/>
-    <w:p/>
-    <w:p>
-      <w:pPr>
-        <w:pStyle w:val="Ttulo2"/>
-      </w:pPr>
+      <w:r>
+        <w:t xml:space="preserve"> The export file needs to be placed inside the “Assets” folder of the project, the editor is going to search for it in that path.</w:t>
+      </w:r>
+    </w:p>
+    <w:p>
+      <w:r>
+        <w:t>This proved to be a long succession of functionality one linked to another, was far long that the expectations, but the functionality was created successfully, therefore completing a mandatory feature needed for the application. The big number of relationships and complex structure taught me things I will need in my future as a Unity developer, as well as programming code structure</w:t>
+      </w:r>
+      <w:r>
+        <w:t xml:space="preserve"> for applications. </w:t>
+      </w:r>
+      <w:r>
+        <w:t xml:space="preserve"> </w:t>
+      </w:r>
+    </w:p>
+    <w:p>
+      <w:r>
+        <w:br w:type="page"/>
+      </w:r>
+    </w:p>
+    <w:p>
+      <w:pPr>
+        <w:pStyle w:val="Heading2"/>
+      </w:pPr>
+      <w:bookmarkStart w:id="18" w:name="_Toc481414158"/>
       <w:r>
         <w:lastRenderedPageBreak/>
         <w:t>Conclusion</w:t>
       </w:r>
+      <w:bookmarkEnd w:id="18"/>
+    </w:p>
+    <w:p>
+      <w:r>
+        <w:t xml:space="preserve">Now the project is finished, it proved to be a valuable experience for learning more about virtual reality and Unity engine, </w:t>
+      </w:r>
+      <w:r>
+        <w:t xml:space="preserve">though the conditions were not the best as they could be and the planned idea with the input was not achievable, new ideas needed to be considered and that taught me about having to make quick choices in the middle of a development process, which for sure will prove to be useful in my professional career. Also, the feeling with the UI is not the expected, it sometimes feel very uncomfortable, that`s due the poor testing time I had to test the look and feel of the game and the little number of people I had to test the application. A virtual reality application needs to be tested both the integrity part and the comfort part, because a poor design in UI and character feel can lead to an application that tends to produce motion sickness into the user, </w:t>
+      </w:r>
+      <w:r>
+        <w:t>making the application unusable, if I needed to make this application again, I would gather a number of testers for the application and instead of trying to test the application in the end, I would have them test each movement and UI module separated each time one is developed, first the module alone to get the problems with the module, and then with all the other modules gathered together, to get integration problems and how well integrated are the movement modules with the UI work. Nevertheless, this project provided me with the experience of having to develop from scratch a high level modular application, having to plan and</w:t>
+      </w:r>
+      <w:r>
+        <w:t xml:space="preserve"> develop a big structure, making me to learn about data structures, project </w:t>
+      </w:r>
+      <w:r>
+        <w:t>design and how to structure a project with a centralized structure.</w:t>
+      </w:r>
+    </w:p>
+    <w:p>
+      <w:r>
+        <w:t xml:space="preserve">The features of the project were achieved in an artefact that has no errors in the execution and accomplishes and covers all the needs for a simple </w:t>
+      </w:r>
+      <w:r>
+        <w:t>world</w:t>
+      </w:r>
+      <w:bookmarkStart w:id="19" w:name="_GoBack"/>
       <w:bookmarkEnd w:id="19"/>
+      <w:r>
+        <w:t xml:space="preserve"> editor for handing it to artists and designers, it allows perfectly to exempt the user from the engine pipeline and provide a much simpler tool for developing virtual reality worlds. </w:t>
+      </w:r>
     </w:p>
     <w:p>
       <w:r>
@@ -8281,17 +8681,14 @@
     </w:p>
     <w:p>
       <w:pPr>
-        <w:pStyle w:val="Ttulo1"/>
-      </w:pPr>
-      <w:bookmarkStart w:id="20" w:name="_Toc481370307"/>
+        <w:pStyle w:val="Heading1"/>
+      </w:pPr>
+      <w:bookmarkStart w:id="20" w:name="_Toc481414159"/>
       <w:r>
         <w:lastRenderedPageBreak/>
-        <w:t>REFERENCES</w:t>
+        <w:t>References</w:t>
       </w:r>
       <w:bookmarkEnd w:id="20"/>
-      <w:r>
-        <w:t xml:space="preserve"> </w:t>
-      </w:r>
     </w:p>
     <w:p>
       <w:pPr>
@@ -8788,11 +9185,16 @@
       </w:r>
     </w:p>
     <w:sectPr>
-      <w:headerReference w:type="default" r:id="rId67"/>
-      <w:footerReference w:type="default" r:id="rId68"/>
+      <w:headerReference w:type="even" r:id="rId70"/>
+      <w:headerReference w:type="default" r:id="rId71"/>
+      <w:footerReference w:type="even" r:id="rId72"/>
+      <w:footerReference w:type="default" r:id="rId73"/>
+      <w:headerReference w:type="first" r:id="rId74"/>
+      <w:footerReference w:type="first" r:id="rId75"/>
       <w:pgSz w:w="11906" w:h="16838"/>
       <w:pgMar w:top="1417" w:right="1701" w:bottom="1417" w:left="1701" w:header="708" w:footer="708" w:gutter="0"/>
       <w:cols w:space="708"/>
+      <w:titlePg/>
       <w:docGrid w:linePitch="360"/>
     </w:sectPr>
   </w:body>
@@ -8800,8 +9202,8 @@
 </file>
 
 <file path=word/endnotes.xml><?xml version="1.0" encoding="utf-8"?>
-<w:endnotes xmlns:ve="http://schemas.openxmlformats.org/markup-compatibility/2006" xmlns:o="urn:schemas-microsoft-com:office:office" xmlns:r="http://schemas.openxmlformats.org/officeDocument/2006/relationships" xmlns:m="http://schemas.openxmlformats.org/officeDocument/2006/math" xmlns:v="urn:schemas-microsoft-com:vml" xmlns:wp="http://schemas.openxmlformats.org/drawingml/2006/wordprocessingDrawing" xmlns:w10="urn:schemas-microsoft-com:office:word" xmlns:w="http://schemas.openxmlformats.org/wordprocessingml/2006/main" xmlns:wne="http://schemas.microsoft.com/office/word/2006/wordml">
-  <w:endnote w:type="separator" w:id="0">
+<w:endnotes xmlns:wpc="http://schemas.microsoft.com/office/word/2010/wordprocessingCanvas" xmlns:cx="http://schemas.microsoft.com/office/drawing/2014/chartex" xmlns:cx1="http://schemas.microsoft.com/office/drawing/2015/9/8/chartex" xmlns:mc="http://schemas.openxmlformats.org/markup-compatibility/2006" xmlns:o="urn:schemas-microsoft-com:office:office" xmlns:r="http://schemas.openxmlformats.org/officeDocument/2006/relationships" xmlns:m="http://schemas.openxmlformats.org/officeDocument/2006/math" xmlns:v="urn:schemas-microsoft-com:vml" xmlns:wp14="http://schemas.microsoft.com/office/word/2010/wordprocessingDrawing" xmlns:wp="http://schemas.openxmlformats.org/drawingml/2006/wordprocessingDrawing" xmlns:w10="urn:schemas-microsoft-com:office:word" xmlns:w="http://schemas.openxmlformats.org/wordprocessingml/2006/main" xmlns:w14="http://schemas.microsoft.com/office/word/2010/wordml" xmlns:w15="http://schemas.microsoft.com/office/word/2012/wordml" xmlns:w16se="http://schemas.microsoft.com/office/word/2015/wordml/symex" xmlns:wpg="http://schemas.microsoft.com/office/word/2010/wordprocessingGroup" xmlns:wpi="http://schemas.microsoft.com/office/word/2010/wordprocessingInk" xmlns:wne="http://schemas.microsoft.com/office/word/2006/wordml" xmlns:wps="http://schemas.microsoft.com/office/word/2010/wordprocessingShape" mc:Ignorable="w14 w15 w16se wp14">
+  <w:endnote w:type="separator" w:id="-1">
     <w:p>
       <w:pPr>
         <w:spacing w:after="0" w:line="240" w:lineRule="auto"/>
@@ -8811,7 +9213,7 @@
       </w:r>
     </w:p>
   </w:endnote>
-  <w:endnote w:type="continuationSeparator" w:id="1">
+  <w:endnote w:type="continuationSeparator" w:id="0">
     <w:p>
       <w:pPr>
         <w:spacing w:after="0" w:line="240" w:lineRule="auto"/>
@@ -8825,7 +9227,17 @@
 </file>
 
 <file path=word/footer1.xml><?xml version="1.0" encoding="utf-8"?>
-<w:ftr xmlns:ve="http://schemas.openxmlformats.org/markup-compatibility/2006" xmlns:o="urn:schemas-microsoft-com:office:office" xmlns:r="http://schemas.openxmlformats.org/officeDocument/2006/relationships" xmlns:m="http://schemas.openxmlformats.org/officeDocument/2006/math" xmlns:v="urn:schemas-microsoft-com:vml" xmlns:wp="http://schemas.openxmlformats.org/drawingml/2006/wordprocessingDrawing" xmlns:w10="urn:schemas-microsoft-com:office:word" xmlns:w="http://schemas.openxmlformats.org/wordprocessingml/2006/main" xmlns:wne="http://schemas.microsoft.com/office/word/2006/wordml">
+<w:ftr xmlns:wpc="http://schemas.microsoft.com/office/word/2010/wordprocessingCanvas" xmlns:cx="http://schemas.microsoft.com/office/drawing/2014/chartex" xmlns:cx1="http://schemas.microsoft.com/office/drawing/2015/9/8/chartex" xmlns:mc="http://schemas.openxmlformats.org/markup-compatibility/2006" xmlns:o="urn:schemas-microsoft-com:office:office" xmlns:r="http://schemas.openxmlformats.org/officeDocument/2006/relationships" xmlns:m="http://schemas.openxmlformats.org/officeDocument/2006/math" xmlns:v="urn:schemas-microsoft-com:vml" xmlns:wp14="http://schemas.microsoft.com/office/word/2010/wordprocessingDrawing" xmlns:wp="http://schemas.openxmlformats.org/drawingml/2006/wordprocessingDrawing" xmlns:w10="urn:schemas-microsoft-com:office:word" xmlns:w="http://schemas.openxmlformats.org/wordprocessingml/2006/main" xmlns:w14="http://schemas.microsoft.com/office/word/2010/wordml" xmlns:w15="http://schemas.microsoft.com/office/word/2012/wordml" xmlns:w16se="http://schemas.microsoft.com/office/word/2015/wordml/symex" xmlns:wpg="http://schemas.microsoft.com/office/word/2010/wordprocessingGroup" xmlns:wpi="http://schemas.microsoft.com/office/word/2010/wordprocessingInk" xmlns:wne="http://schemas.microsoft.com/office/word/2006/wordml" xmlns:wps="http://schemas.microsoft.com/office/word/2010/wordprocessingShape" mc:Ignorable="w14 w15 w16se wp14">
+  <w:p>
+    <w:pPr>
+      <w:pStyle w:val="Footer"/>
+    </w:pPr>
+  </w:p>
+</w:ftr>
+</file>
+
+<file path=word/footer2.xml><?xml version="1.0" encoding="utf-8"?>
+<w:ftr xmlns:wpc="http://schemas.microsoft.com/office/word/2010/wordprocessingCanvas" xmlns:cx="http://schemas.microsoft.com/office/drawing/2014/chartex" xmlns:cx1="http://schemas.microsoft.com/office/drawing/2015/9/8/chartex" xmlns:mc="http://schemas.openxmlformats.org/markup-compatibility/2006" xmlns:o="urn:schemas-microsoft-com:office:office" xmlns:r="http://schemas.openxmlformats.org/officeDocument/2006/relationships" xmlns:m="http://schemas.openxmlformats.org/officeDocument/2006/math" xmlns:v="urn:schemas-microsoft-com:vml" xmlns:wp14="http://schemas.microsoft.com/office/word/2010/wordprocessingDrawing" xmlns:wp="http://schemas.openxmlformats.org/drawingml/2006/wordprocessingDrawing" xmlns:w10="urn:schemas-microsoft-com:office:word" xmlns:w="http://schemas.openxmlformats.org/wordprocessingml/2006/main" xmlns:w14="http://schemas.microsoft.com/office/word/2010/wordml" xmlns:w15="http://schemas.microsoft.com/office/word/2012/wordml" xmlns:w16se="http://schemas.microsoft.com/office/word/2015/wordml/symex" xmlns:wpg="http://schemas.microsoft.com/office/word/2010/wordprocessingGroup" xmlns:wpi="http://schemas.microsoft.com/office/word/2010/wordprocessingInk" xmlns:wne="http://schemas.microsoft.com/office/word/2006/wordml" xmlns:wps="http://schemas.microsoft.com/office/word/2010/wordprocessingShape" mc:Ignorable="w14 w15 w16se wp14">
   <w:sdt>
     <w:sdtPr>
       <w:id w:val="93047173"/>
@@ -8837,31 +9249,54 @@
     <w:sdtContent>
       <w:p>
         <w:pPr>
-          <w:pStyle w:val="Piedepgina"/>
+          <w:pStyle w:val="Footer"/>
           <w:jc w:val="right"/>
         </w:pPr>
-        <w:fldSimple w:instr=" PAGE   \* MERGEFORMAT ">
-          <w:r>
-            <w:rPr>
-              <w:noProof/>
-            </w:rPr>
-            <w:t>34</w:t>
-          </w:r>
-        </w:fldSimple>
+        <w:r>
+          <w:fldChar w:fldCharType="begin"/>
+        </w:r>
+        <w:r>
+          <w:instrText xml:space="preserve"> PAGE   \* MERGEFORMAT </w:instrText>
+        </w:r>
+        <w:r>
+          <w:fldChar w:fldCharType="separate"/>
+        </w:r>
+        <w:r>
+          <w:rPr>
+            <w:noProof/>
+          </w:rPr>
+          <w:t>39</w:t>
+        </w:r>
+        <w:r>
+          <w:rPr>
+            <w:noProof/>
+          </w:rPr>
+          <w:fldChar w:fldCharType="end"/>
+        </w:r>
       </w:p>
     </w:sdtContent>
   </w:sdt>
   <w:p>
     <w:pPr>
-      <w:pStyle w:val="Piedepgina"/>
+      <w:pStyle w:val="Footer"/>
+    </w:pPr>
+  </w:p>
+</w:ftr>
+</file>
+
+<file path=word/footer3.xml><?xml version="1.0" encoding="utf-8"?>
+<w:ftr xmlns:wpc="http://schemas.microsoft.com/office/word/2010/wordprocessingCanvas" xmlns:cx="http://schemas.microsoft.com/office/drawing/2014/chartex" xmlns:cx1="http://schemas.microsoft.com/office/drawing/2015/9/8/chartex" xmlns:mc="http://schemas.openxmlformats.org/markup-compatibility/2006" xmlns:o="urn:schemas-microsoft-com:office:office" xmlns:r="http://schemas.openxmlformats.org/officeDocument/2006/relationships" xmlns:m="http://schemas.openxmlformats.org/officeDocument/2006/math" xmlns:v="urn:schemas-microsoft-com:vml" xmlns:wp14="http://schemas.microsoft.com/office/word/2010/wordprocessingDrawing" xmlns:wp="http://schemas.openxmlformats.org/drawingml/2006/wordprocessingDrawing" xmlns:w10="urn:schemas-microsoft-com:office:word" xmlns:w="http://schemas.openxmlformats.org/wordprocessingml/2006/main" xmlns:w14="http://schemas.microsoft.com/office/word/2010/wordml" xmlns:w15="http://schemas.microsoft.com/office/word/2012/wordml" xmlns:w16se="http://schemas.microsoft.com/office/word/2015/wordml/symex" xmlns:wpg="http://schemas.microsoft.com/office/word/2010/wordprocessingGroup" xmlns:wpi="http://schemas.microsoft.com/office/word/2010/wordprocessingInk" xmlns:wne="http://schemas.microsoft.com/office/word/2006/wordml" xmlns:wps="http://schemas.microsoft.com/office/word/2010/wordprocessingShape" mc:Ignorable="w14 w15 w16se wp14">
+  <w:p>
+    <w:pPr>
+      <w:pStyle w:val="Footer"/>
     </w:pPr>
   </w:p>
 </w:ftr>
 </file>
 
 <file path=word/footnotes.xml><?xml version="1.0" encoding="utf-8"?>
-<w:footnotes xmlns:ve="http://schemas.openxmlformats.org/markup-compatibility/2006" xmlns:o="urn:schemas-microsoft-com:office:office" xmlns:r="http://schemas.openxmlformats.org/officeDocument/2006/relationships" xmlns:m="http://schemas.openxmlformats.org/officeDocument/2006/math" xmlns:v="urn:schemas-microsoft-com:vml" xmlns:wp="http://schemas.openxmlformats.org/drawingml/2006/wordprocessingDrawing" xmlns:w10="urn:schemas-microsoft-com:office:word" xmlns:w="http://schemas.openxmlformats.org/wordprocessingml/2006/main" xmlns:wne="http://schemas.microsoft.com/office/word/2006/wordml">
-  <w:footnote w:type="separator" w:id="0">
+<w:footnotes xmlns:wpc="http://schemas.microsoft.com/office/word/2010/wordprocessingCanvas" xmlns:cx="http://schemas.microsoft.com/office/drawing/2014/chartex" xmlns:cx1="http://schemas.microsoft.com/office/drawing/2015/9/8/chartex" xmlns:mc="http://schemas.openxmlformats.org/markup-compatibility/2006" xmlns:o="urn:schemas-microsoft-com:office:office" xmlns:r="http://schemas.openxmlformats.org/officeDocument/2006/relationships" xmlns:m="http://schemas.openxmlformats.org/officeDocument/2006/math" xmlns:v="urn:schemas-microsoft-com:vml" xmlns:wp14="http://schemas.microsoft.com/office/word/2010/wordprocessingDrawing" xmlns:wp="http://schemas.openxmlformats.org/drawingml/2006/wordprocessingDrawing" xmlns:w10="urn:schemas-microsoft-com:office:word" xmlns:w="http://schemas.openxmlformats.org/wordprocessingml/2006/main" xmlns:w14="http://schemas.microsoft.com/office/word/2010/wordml" xmlns:w15="http://schemas.microsoft.com/office/word/2012/wordml" xmlns:w16se="http://schemas.microsoft.com/office/word/2015/wordml/symex" xmlns:wpg="http://schemas.microsoft.com/office/word/2010/wordprocessingGroup" xmlns:wpi="http://schemas.microsoft.com/office/word/2010/wordprocessingInk" xmlns:wne="http://schemas.microsoft.com/office/word/2006/wordml" xmlns:wps="http://schemas.microsoft.com/office/word/2010/wordprocessingShape" mc:Ignorable="w14 w15 w16se wp14">
+  <w:footnote w:type="separator" w:id="-1">
     <w:p>
       <w:pPr>
         <w:spacing w:after="0" w:line="240" w:lineRule="auto"/>
@@ -8871,7 +9306,7 @@
       </w:r>
     </w:p>
   </w:footnote>
-  <w:footnote w:type="continuationSeparator" w:id="1">
+  <w:footnote w:type="continuationSeparator" w:id="0">
     <w:p>
       <w:pPr>
         <w:spacing w:after="0" w:line="240" w:lineRule="auto"/>
@@ -8885,10 +9320,20 @@
 </file>
 
 <file path=word/header1.xml><?xml version="1.0" encoding="utf-8"?>
-<w:hdr xmlns:ve="http://schemas.openxmlformats.org/markup-compatibility/2006" xmlns:o="urn:schemas-microsoft-com:office:office" xmlns:r="http://schemas.openxmlformats.org/officeDocument/2006/relationships" xmlns:m="http://schemas.openxmlformats.org/officeDocument/2006/math" xmlns:v="urn:schemas-microsoft-com:vml" xmlns:wp="http://schemas.openxmlformats.org/drawingml/2006/wordprocessingDrawing" xmlns:w10="urn:schemas-microsoft-com:office:word" xmlns:w="http://schemas.openxmlformats.org/wordprocessingml/2006/main" xmlns:wne="http://schemas.microsoft.com/office/word/2006/wordml">
+<w:hdr xmlns:wpc="http://schemas.microsoft.com/office/word/2010/wordprocessingCanvas" xmlns:cx="http://schemas.microsoft.com/office/drawing/2014/chartex" xmlns:cx1="http://schemas.microsoft.com/office/drawing/2015/9/8/chartex" xmlns:mc="http://schemas.openxmlformats.org/markup-compatibility/2006" xmlns:o="urn:schemas-microsoft-com:office:office" xmlns:r="http://schemas.openxmlformats.org/officeDocument/2006/relationships" xmlns:m="http://schemas.openxmlformats.org/officeDocument/2006/math" xmlns:v="urn:schemas-microsoft-com:vml" xmlns:wp14="http://schemas.microsoft.com/office/word/2010/wordprocessingDrawing" xmlns:wp="http://schemas.openxmlformats.org/drawingml/2006/wordprocessingDrawing" xmlns:w10="urn:schemas-microsoft-com:office:word" xmlns:w="http://schemas.openxmlformats.org/wordprocessingml/2006/main" xmlns:w14="http://schemas.microsoft.com/office/word/2010/wordml" xmlns:w15="http://schemas.microsoft.com/office/word/2012/wordml" xmlns:w16se="http://schemas.microsoft.com/office/word/2015/wordml/symex" xmlns:wpg="http://schemas.microsoft.com/office/word/2010/wordprocessingGroup" xmlns:wpi="http://schemas.microsoft.com/office/word/2010/wordprocessingInk" xmlns:wne="http://schemas.microsoft.com/office/word/2006/wordml" xmlns:wps="http://schemas.microsoft.com/office/word/2010/wordprocessingShape" mc:Ignorable="w14 w15 w16se wp14">
   <w:p>
     <w:pPr>
-      <w:pStyle w:val="Encabezado"/>
+      <w:pStyle w:val="Header"/>
+    </w:pPr>
+  </w:p>
+</w:hdr>
+</file>
+
+<file path=word/header2.xml><?xml version="1.0" encoding="utf-8"?>
+<w:hdr xmlns:wpc="http://schemas.microsoft.com/office/word/2010/wordprocessingCanvas" xmlns:cx="http://schemas.microsoft.com/office/drawing/2014/chartex" xmlns:cx1="http://schemas.microsoft.com/office/drawing/2015/9/8/chartex" xmlns:mc="http://schemas.openxmlformats.org/markup-compatibility/2006" xmlns:o="urn:schemas-microsoft-com:office:office" xmlns:r="http://schemas.openxmlformats.org/officeDocument/2006/relationships" xmlns:m="http://schemas.openxmlformats.org/officeDocument/2006/math" xmlns:v="urn:schemas-microsoft-com:vml" xmlns:wp14="http://schemas.microsoft.com/office/word/2010/wordprocessingDrawing" xmlns:wp="http://schemas.openxmlformats.org/drawingml/2006/wordprocessingDrawing" xmlns:w10="urn:schemas-microsoft-com:office:word" xmlns:w="http://schemas.openxmlformats.org/wordprocessingml/2006/main" xmlns:w14="http://schemas.microsoft.com/office/word/2010/wordml" xmlns:w15="http://schemas.microsoft.com/office/word/2012/wordml" xmlns:w16se="http://schemas.microsoft.com/office/word/2015/wordml/symex" xmlns:wpg="http://schemas.microsoft.com/office/word/2010/wordprocessingGroup" xmlns:wpi="http://schemas.microsoft.com/office/word/2010/wordprocessingInk" xmlns:wne="http://schemas.microsoft.com/office/word/2006/wordml" xmlns:wps="http://schemas.microsoft.com/office/word/2010/wordprocessingShape" mc:Ignorable="w14 w15 w16se wp14">
+  <w:p>
+    <w:pPr>
+      <w:pStyle w:val="Header"/>
     </w:pPr>
     <w:r>
       <w:t xml:space="preserve">Fernando </w:t>
@@ -8909,16 +9354,26 @@
 </w:hdr>
 </file>
 
+<file path=word/header3.xml><?xml version="1.0" encoding="utf-8"?>
+<w:hdr xmlns:wpc="http://schemas.microsoft.com/office/word/2010/wordprocessingCanvas" xmlns:cx="http://schemas.microsoft.com/office/drawing/2014/chartex" xmlns:cx1="http://schemas.microsoft.com/office/drawing/2015/9/8/chartex" xmlns:mc="http://schemas.openxmlformats.org/markup-compatibility/2006" xmlns:o="urn:schemas-microsoft-com:office:office" xmlns:r="http://schemas.openxmlformats.org/officeDocument/2006/relationships" xmlns:m="http://schemas.openxmlformats.org/officeDocument/2006/math" xmlns:v="urn:schemas-microsoft-com:vml" xmlns:wp14="http://schemas.microsoft.com/office/word/2010/wordprocessingDrawing" xmlns:wp="http://schemas.openxmlformats.org/drawingml/2006/wordprocessingDrawing" xmlns:w10="urn:schemas-microsoft-com:office:word" xmlns:w="http://schemas.openxmlformats.org/wordprocessingml/2006/main" xmlns:w14="http://schemas.microsoft.com/office/word/2010/wordml" xmlns:w15="http://schemas.microsoft.com/office/word/2012/wordml" xmlns:w16se="http://schemas.microsoft.com/office/word/2015/wordml/symex" xmlns:wpg="http://schemas.microsoft.com/office/word/2010/wordprocessingGroup" xmlns:wpi="http://schemas.microsoft.com/office/word/2010/wordprocessingInk" xmlns:wne="http://schemas.microsoft.com/office/word/2006/wordml" xmlns:wps="http://schemas.microsoft.com/office/word/2010/wordprocessingShape" mc:Ignorable="w14 w15 w16se wp14">
+  <w:p>
+    <w:pPr>
+      <w:pStyle w:val="Header"/>
+    </w:pPr>
+  </w:p>
+</w:hdr>
+</file>
+
 <file path=word/numbering.xml><?xml version="1.0" encoding="utf-8"?>
-<w:numbering xmlns:ve="http://schemas.openxmlformats.org/markup-compatibility/2006" xmlns:o="urn:schemas-microsoft-com:office:office" xmlns:r="http://schemas.openxmlformats.org/officeDocument/2006/relationships" xmlns:m="http://schemas.openxmlformats.org/officeDocument/2006/math" xmlns:v="urn:schemas-microsoft-com:vml" xmlns:wp="http://schemas.openxmlformats.org/drawingml/2006/wordprocessingDrawing" xmlns:w10="urn:schemas-microsoft-com:office:word" xmlns:w="http://schemas.openxmlformats.org/wordprocessingml/2006/main" xmlns:wne="http://schemas.microsoft.com/office/word/2006/wordml">
-  <w:abstractNum w:abstractNumId="0">
+<w:numbering xmlns:wpc="http://schemas.microsoft.com/office/word/2010/wordprocessingCanvas" xmlns:cx="http://schemas.microsoft.com/office/drawing/2014/chartex" xmlns:cx1="http://schemas.microsoft.com/office/drawing/2015/9/8/chartex" xmlns:mc="http://schemas.openxmlformats.org/markup-compatibility/2006" xmlns:o="urn:schemas-microsoft-com:office:office" xmlns:r="http://schemas.openxmlformats.org/officeDocument/2006/relationships" xmlns:m="http://schemas.openxmlformats.org/officeDocument/2006/math" xmlns:v="urn:schemas-microsoft-com:vml" xmlns:wp14="http://schemas.microsoft.com/office/word/2010/wordprocessingDrawing" xmlns:wp="http://schemas.openxmlformats.org/drawingml/2006/wordprocessingDrawing" xmlns:w10="urn:schemas-microsoft-com:office:word" xmlns:w="http://schemas.openxmlformats.org/wordprocessingml/2006/main" xmlns:w14="http://schemas.microsoft.com/office/word/2010/wordml" xmlns:w15="http://schemas.microsoft.com/office/word/2012/wordml" xmlns:w16se="http://schemas.microsoft.com/office/word/2015/wordml/symex" xmlns:wpg="http://schemas.microsoft.com/office/word/2010/wordprocessingGroup" xmlns:wpi="http://schemas.microsoft.com/office/word/2010/wordprocessingInk" xmlns:wne="http://schemas.microsoft.com/office/word/2006/wordml" xmlns:wps="http://schemas.microsoft.com/office/word/2010/wordprocessingShape" mc:Ignorable="w14 w15 w16se wp14">
+  <w:abstractNum w:abstractNumId="0" w15:restartNumberingAfterBreak="0">
     <w:nsid w:val="FFFFFF89"/>
     <w:multiLevelType w:val="singleLevel"/>
     <w:tmpl w:val="DE726C0C"/>
     <w:lvl w:ilvl="0">
       <w:start w:val="1"/>
       <w:numFmt w:val="bullet"/>
-      <w:pStyle w:val="Listaconvietas"/>
+      <w:pStyle w:val="ListBullet"/>
       <w:lvlText w:val=""/>
       <w:lvlJc w:val="left"/>
       <w:pPr>
@@ -8932,7 +9387,7 @@
       </w:rPr>
     </w:lvl>
   </w:abstractNum>
-  <w:abstractNum w:abstractNumId="1">
+  <w:abstractNum w:abstractNumId="1" w15:restartNumberingAfterBreak="0">
     <w:nsid w:val="06ED6CC3"/>
     <w:multiLevelType w:val="hybridMultilevel"/>
     <w:tmpl w:val="A20C2F1C"/>
@@ -9045,7 +9500,7 @@
       </w:rPr>
     </w:lvl>
   </w:abstractNum>
-  <w:abstractNum w:abstractNumId="2">
+  <w:abstractNum w:abstractNumId="2" w15:restartNumberingAfterBreak="0">
     <w:nsid w:val="2EB74DC1"/>
     <w:multiLevelType w:val="hybridMultilevel"/>
     <w:tmpl w:val="32C04612"/>
@@ -9158,7 +9613,7 @@
       </w:rPr>
     </w:lvl>
   </w:abstractNum>
-  <w:abstractNum w:abstractNumId="3">
+  <w:abstractNum w:abstractNumId="3" w15:restartNumberingAfterBreak="0">
     <w:nsid w:val="602242A9"/>
     <w:multiLevelType w:val="hybridMultilevel"/>
     <w:tmpl w:val="1FE61094"/>
@@ -9271,7 +9726,7 @@
       </w:rPr>
     </w:lvl>
   </w:abstractNum>
-  <w:abstractNum w:abstractNumId="4">
+  <w:abstractNum w:abstractNumId="4" w15:restartNumberingAfterBreak="0">
     <w:nsid w:val="61F114F7"/>
     <w:multiLevelType w:val="hybridMultilevel"/>
     <w:tmpl w:val="1938EFD8"/>
@@ -9384,7 +9839,7 @@
       </w:rPr>
     </w:lvl>
   </w:abstractNum>
-  <w:abstractNum w:abstractNumId="5">
+  <w:abstractNum w:abstractNumId="5" w15:restartNumberingAfterBreak="0">
     <w:nsid w:val="630510E5"/>
     <w:multiLevelType w:val="hybridMultilevel"/>
     <w:tmpl w:val="FACC0534"/>
@@ -9519,7 +9974,7 @@
 </file>
 
 <file path=word/styles.xml><?xml version="1.0" encoding="utf-8"?>
-<w:styles xmlns:r="http://schemas.openxmlformats.org/officeDocument/2006/relationships" xmlns:w="http://schemas.openxmlformats.org/wordprocessingml/2006/main">
+<w:styles xmlns:mc="http://schemas.openxmlformats.org/markup-compatibility/2006" xmlns:r="http://schemas.openxmlformats.org/officeDocument/2006/relationships" xmlns:w="http://schemas.openxmlformats.org/wordprocessingml/2006/main" xmlns:w14="http://schemas.microsoft.com/office/word/2010/wordml" xmlns:w15="http://schemas.microsoft.com/office/word/2012/wordml" xmlns:w16se="http://schemas.microsoft.com/office/word/2015/wordml/symex" mc:Ignorable="w14 w15 w16se">
   <w:docDefaults>
     <w:rPrDefault>
       <w:rPr>
@@ -9535,144 +9990,378 @@
       </w:pPr>
     </w:pPrDefault>
   </w:docDefaults>
-  <w:latentStyles w:defLockedState="0" w:defUIPriority="99" w:defSemiHidden="1" w:defUnhideWhenUsed="1" w:defQFormat="0" w:count="267">
-    <w:lsdException w:name="Normal" w:semiHidden="0" w:uiPriority="0" w:unhideWhenUsed="0" w:qFormat="1"/>
-    <w:lsdException w:name="heading 1" w:semiHidden="0" w:uiPriority="9" w:unhideWhenUsed="0" w:qFormat="1"/>
-    <w:lsdException w:name="heading 2" w:uiPriority="9" w:qFormat="1"/>
-    <w:lsdException w:name="heading 3" w:uiPriority="9" w:qFormat="1"/>
-    <w:lsdException w:name="heading 4" w:uiPriority="9" w:qFormat="1"/>
-    <w:lsdException w:name="heading 5" w:uiPriority="9" w:qFormat="1"/>
-    <w:lsdException w:name="heading 6" w:uiPriority="9" w:qFormat="1"/>
-    <w:lsdException w:name="heading 7" w:uiPriority="9" w:qFormat="1"/>
-    <w:lsdException w:name="heading 8" w:uiPriority="9" w:qFormat="1"/>
-    <w:lsdException w:name="heading 9" w:uiPriority="9" w:qFormat="1"/>
-    <w:lsdException w:name="toc 1" w:uiPriority="39"/>
-    <w:lsdException w:name="toc 2" w:uiPriority="39"/>
-    <w:lsdException w:name="toc 3" w:uiPriority="39"/>
-    <w:lsdException w:name="toc 4" w:uiPriority="39"/>
-    <w:lsdException w:name="toc 5" w:uiPriority="39"/>
-    <w:lsdException w:name="toc 6" w:uiPriority="39"/>
-    <w:lsdException w:name="toc 7" w:uiPriority="39"/>
-    <w:lsdException w:name="toc 8" w:uiPriority="39"/>
-    <w:lsdException w:name="toc 9" w:uiPriority="39"/>
-    <w:lsdException w:name="caption" w:uiPriority="35" w:qFormat="1"/>
-    <w:lsdException w:name="Title" w:semiHidden="0" w:uiPriority="10" w:unhideWhenUsed="0" w:qFormat="1"/>
-    <w:lsdException w:name="Default Paragraph Font" w:uiPriority="1"/>
-    <w:lsdException w:name="Subtitle" w:semiHidden="0" w:uiPriority="11" w:unhideWhenUsed="0" w:qFormat="1"/>
-    <w:lsdException w:name="Strong" w:semiHidden="0" w:uiPriority="22" w:unhideWhenUsed="0" w:qFormat="1"/>
-    <w:lsdException w:name="Emphasis" w:semiHidden="0" w:uiPriority="20" w:unhideWhenUsed="0" w:qFormat="1"/>
-    <w:lsdException w:name="Table Grid" w:semiHidden="0" w:uiPriority="59" w:unhideWhenUsed="0"/>
-    <w:lsdException w:name="Placeholder Text" w:unhideWhenUsed="0"/>
-    <w:lsdException w:name="No Spacing" w:semiHidden="0" w:uiPriority="1" w:unhideWhenUsed="0" w:qFormat="1"/>
-    <w:lsdException w:name="Light Shading" w:semiHidden="0" w:uiPriority="60" w:unhideWhenUsed="0"/>
-    <w:lsdException w:name="Light List" w:semiHidden="0" w:uiPriority="61" w:unhideWhenUsed="0"/>
-    <w:lsdException w:name="Light Grid" w:semiHidden="0" w:uiPriority="62" w:unhideWhenUsed="0"/>
-    <w:lsdException w:name="Medium Shading 1" w:semiHidden="0" w:uiPriority="63" w:unhideWhenUsed="0"/>
-    <w:lsdException w:name="Medium Shading 2" w:semiHidden="0" w:uiPriority="64" w:unhideWhenUsed="0"/>
-    <w:lsdException w:name="Medium List 1" w:semiHidden="0" w:uiPriority="65" w:unhideWhenUsed="0"/>
-    <w:lsdException w:name="Medium List 2" w:semiHidden="0" w:uiPriority="66" w:unhideWhenUsed="0"/>
-    <w:lsdException w:name="Medium Grid 1" w:semiHidden="0" w:uiPriority="67" w:unhideWhenUsed="0"/>
-    <w:lsdException w:name="Medium Grid 2" w:semiHidden="0" w:uiPriority="68" w:unhideWhenUsed="0"/>
-    <w:lsdException w:name="Medium Grid 3" w:semiHidden="0" w:uiPriority="69" w:unhideWhenUsed="0"/>
-    <w:lsdException w:name="Dark List" w:semiHidden="0" w:uiPriority="70" w:unhideWhenUsed="0"/>
-    <w:lsdException w:name="Colorful Shading" w:semiHidden="0" w:uiPriority="71" w:unhideWhenUsed="0"/>
-    <w:lsdException w:name="Colorful List" w:semiHidden="0" w:uiPriority="72" w:unhideWhenUsed="0"/>
-    <w:lsdException w:name="Colorful Grid" w:semiHidden="0" w:uiPriority="73" w:unhideWhenUsed="0"/>
-    <w:lsdException w:name="Light Shading Accent 1" w:semiHidden="0" w:uiPriority="60" w:unhideWhenUsed="0"/>
-    <w:lsdException w:name="Light List Accent 1" w:semiHidden="0" w:uiPriority="61" w:unhideWhenUsed="0"/>
-    <w:lsdException w:name="Light Grid Accent 1" w:semiHidden="0" w:uiPriority="62" w:unhideWhenUsed="0"/>
-    <w:lsdException w:name="Medium Shading 1 Accent 1" w:semiHidden="0" w:uiPriority="63" w:unhideWhenUsed="0"/>
-    <w:lsdException w:name="Medium Shading 2 Accent 1" w:semiHidden="0" w:uiPriority="64" w:unhideWhenUsed="0"/>
-    <w:lsdException w:name="Medium List 1 Accent 1" w:semiHidden="0" w:uiPriority="65" w:unhideWhenUsed="0"/>
-    <w:lsdException w:name="Revision" w:unhideWhenUsed="0"/>
-    <w:lsdException w:name="List Paragraph" w:semiHidden="0" w:uiPriority="34" w:unhideWhenUsed="0" w:qFormat="1"/>
-    <w:lsdException w:name="Quote" w:semiHidden="0" w:uiPriority="29" w:unhideWhenUsed="0" w:qFormat="1"/>
-    <w:lsdException w:name="Intense Quote" w:semiHidden="0" w:uiPriority="30" w:unhideWhenUsed="0" w:qFormat="1"/>
-    <w:lsdException w:name="Medium List 2 Accent 1" w:semiHidden="0" w:uiPriority="66" w:unhideWhenUsed="0"/>
-    <w:lsdException w:name="Medium Grid 1 Accent 1" w:semiHidden="0" w:uiPriority="67" w:unhideWhenUsed="0"/>
-    <w:lsdException w:name="Medium Grid 2 Accent 1" w:semiHidden="0" w:uiPriority="68" w:unhideWhenUsed="0"/>
-    <w:lsdException w:name="Medium Grid 3 Accent 1" w:semiHidden="0" w:uiPriority="69" w:unhideWhenUsed="0"/>
-    <w:lsdException w:name="Dark List Accent 1" w:semiHidden="0" w:uiPriority="70" w:unhideWhenUsed="0"/>
-    <w:lsdException w:name="Colorful Shading Accent 1" w:semiHidden="0" w:uiPriority="71" w:unhideWhenUsed="0"/>
-    <w:lsdException w:name="Colorful List Accent 1" w:semiHidden="0" w:uiPriority="72" w:unhideWhenUsed="0"/>
-    <w:lsdException w:name="Colorful Grid Accent 1" w:semiHidden="0" w:uiPriority="73" w:unhideWhenUsed="0"/>
-    <w:lsdException w:name="Light Shading Accent 2" w:semiHidden="0" w:uiPriority="60" w:unhideWhenUsed="0"/>
-    <w:lsdException w:name="Light List Accent 2" w:semiHidden="0" w:uiPriority="61" w:unhideWhenUsed="0"/>
-    <w:lsdException w:name="Light Grid Accent 2" w:semiHidden="0" w:uiPriority="62" w:unhideWhenUsed="0"/>
-    <w:lsdException w:name="Medium Shading 1 Accent 2" w:semiHidden="0" w:uiPriority="63" w:unhideWhenUsed="0"/>
-    <w:lsdException w:name="Medium Shading 2 Accent 2" w:semiHidden="0" w:uiPriority="64" w:unhideWhenUsed="0"/>
-    <w:lsdException w:name="Medium List 1 Accent 2" w:semiHidden="0" w:uiPriority="65" w:unhideWhenUsed="0"/>
-    <w:lsdException w:name="Medium List 2 Accent 2" w:semiHidden="0" w:uiPriority="66" w:unhideWhenUsed="0"/>
-    <w:lsdException w:name="Medium Grid 1 Accent 2" w:semiHidden="0" w:uiPriority="67" w:unhideWhenUsed="0"/>
-    <w:lsdException w:name="Medium Grid 2 Accent 2" w:semiHidden="0" w:uiPriority="68" w:unhideWhenUsed="0"/>
-    <w:lsdException w:name="Medium Grid 3 Accent 2" w:semiHidden="0" w:uiPriority="69" w:unhideWhenUsed="0"/>
-    <w:lsdException w:name="Dark List Accent 2" w:semiHidden="0" w:uiPriority="70" w:unhideWhenUsed="0"/>
-    <w:lsdException w:name="Colorful Shading Accent 2" w:semiHidden="0" w:uiPriority="71" w:unhideWhenUsed="0"/>
-    <w:lsdException w:name="Colorful List Accent 2" w:semiHidden="0" w:uiPriority="72" w:unhideWhenUsed="0"/>
-    <w:lsdException w:name="Colorful Grid Accent 2" w:semiHidden="0" w:uiPriority="73" w:unhideWhenUsed="0"/>
-    <w:lsdException w:name="Light Shading Accent 3" w:semiHidden="0" w:uiPriority="60" w:unhideWhenUsed="0"/>
-    <w:lsdException w:name="Light List Accent 3" w:semiHidden="0" w:uiPriority="61" w:unhideWhenUsed="0"/>
-    <w:lsdException w:name="Light Grid Accent 3" w:semiHidden="0" w:uiPriority="62" w:unhideWhenUsed="0"/>
-    <w:lsdException w:name="Medium Shading 1 Accent 3" w:semiHidden="0" w:uiPriority="63" w:unhideWhenUsed="0"/>
-    <w:lsdException w:name="Medium Shading 2 Accent 3" w:semiHidden="0" w:uiPriority="64" w:unhideWhenUsed="0"/>
-    <w:lsdException w:name="Medium List 1 Accent 3" w:semiHidden="0" w:uiPriority="65" w:unhideWhenUsed="0"/>
-    <w:lsdException w:name="Medium List 2 Accent 3" w:semiHidden="0" w:uiPriority="66" w:unhideWhenUsed="0"/>
-    <w:lsdException w:name="Medium Grid 1 Accent 3" w:semiHidden="0" w:uiPriority="67" w:unhideWhenUsed="0"/>
-    <w:lsdException w:name="Medium Grid 2 Accent 3" w:semiHidden="0" w:uiPriority="68" w:unhideWhenUsed="0"/>
-    <w:lsdException w:name="Medium Grid 3 Accent 3" w:semiHidden="0" w:uiPriority="69" w:unhideWhenUsed="0"/>
-    <w:lsdException w:name="Dark List Accent 3" w:semiHidden="0" w:uiPriority="70" w:unhideWhenUsed="0"/>
-    <w:lsdException w:name="Colorful Shading Accent 3" w:semiHidden="0" w:uiPriority="71" w:unhideWhenUsed="0"/>
-    <w:lsdException w:name="Colorful List Accent 3" w:semiHidden="0" w:uiPriority="72" w:unhideWhenUsed="0"/>
-    <w:lsdException w:name="Colorful Grid Accent 3" w:semiHidden="0" w:uiPriority="73" w:unhideWhenUsed="0"/>
-    <w:lsdException w:name="Light Shading Accent 4" w:semiHidden="0" w:uiPriority="60" w:unhideWhenUsed="0"/>
-    <w:lsdException w:name="Light List Accent 4" w:semiHidden="0" w:uiPriority="61" w:unhideWhenUsed="0"/>
-    <w:lsdException w:name="Light Grid Accent 4" w:semiHidden="0" w:uiPriority="62" w:unhideWhenUsed="0"/>
-    <w:lsdException w:name="Medium Shading 1 Accent 4" w:semiHidden="0" w:uiPriority="63" w:unhideWhenUsed="0"/>
-    <w:lsdException w:name="Medium Shading 2 Accent 4" w:semiHidden="0" w:uiPriority="64" w:unhideWhenUsed="0"/>
-    <w:lsdException w:name="Medium List 1 Accent 4" w:semiHidden="0" w:uiPriority="65" w:unhideWhenUsed="0"/>
-    <w:lsdException w:name="Medium List 2 Accent 4" w:semiHidden="0" w:uiPriority="66" w:unhideWhenUsed="0"/>
-    <w:lsdException w:name="Medium Grid 1 Accent 4" w:semiHidden="0" w:uiPriority="67" w:unhideWhenUsed="0"/>
-    <w:lsdException w:name="Medium Grid 2 Accent 4" w:semiHidden="0" w:uiPriority="68" w:unhideWhenUsed="0"/>
-    <w:lsdException w:name="Medium Grid 3 Accent 4" w:semiHidden="0" w:uiPriority="69" w:unhideWhenUsed="0"/>
-    <w:lsdException w:name="Dark List Accent 4" w:semiHidden="0" w:uiPriority="70" w:unhideWhenUsed="0"/>
-    <w:lsdException w:name="Colorful Shading Accent 4" w:semiHidden="0" w:uiPriority="71" w:unhideWhenUsed="0"/>
-    <w:lsdException w:name="Colorful List Accent 4" w:semiHidden="0" w:uiPriority="72" w:unhideWhenUsed="0"/>
-    <w:lsdException w:name="Colorful Grid Accent 4" w:semiHidden="0" w:uiPriority="73" w:unhideWhenUsed="0"/>
-    <w:lsdException w:name="Light Shading Accent 5" w:semiHidden="0" w:uiPriority="60" w:unhideWhenUsed="0"/>
-    <w:lsdException w:name="Light List Accent 5" w:semiHidden="0" w:uiPriority="61" w:unhideWhenUsed="0"/>
-    <w:lsdException w:name="Light Grid Accent 5" w:semiHidden="0" w:uiPriority="62" w:unhideWhenUsed="0"/>
-    <w:lsdException w:name="Medium Shading 1 Accent 5" w:semiHidden="0" w:uiPriority="63" w:unhideWhenUsed="0"/>
-    <w:lsdException w:name="Medium Shading 2 Accent 5" w:semiHidden="0" w:uiPriority="64" w:unhideWhenUsed="0"/>
-    <w:lsdException w:name="Medium List 1 Accent 5" w:semiHidden="0" w:uiPriority="65" w:unhideWhenUsed="0"/>
-    <w:lsdException w:name="Medium List 2 Accent 5" w:semiHidden="0" w:uiPriority="66" w:unhideWhenUsed="0"/>
-    <w:lsdException w:name="Medium Grid 1 Accent 5" w:semiHidden="0" w:uiPriority="67" w:unhideWhenUsed="0"/>
-    <w:lsdException w:name="Medium Grid 2 Accent 5" w:semiHidden="0" w:uiPriority="68" w:unhideWhenUsed="0"/>
-    <w:lsdException w:name="Medium Grid 3 Accent 5" w:semiHidden="0" w:uiPriority="69" w:unhideWhenUsed="0"/>
-    <w:lsdException w:name="Dark List Accent 5" w:semiHidden="0" w:uiPriority="70" w:unhideWhenUsed="0"/>
-    <w:lsdException w:name="Colorful Shading Accent 5" w:semiHidden="0" w:uiPriority="71" w:unhideWhenUsed="0"/>
-    <w:lsdException w:name="Colorful List Accent 5" w:semiHidden="0" w:uiPriority="72" w:unhideWhenUsed="0"/>
-    <w:lsdException w:name="Colorful Grid Accent 5" w:semiHidden="0" w:uiPriority="73" w:unhideWhenUsed="0"/>
-    <w:lsdException w:name="Light Shading Accent 6" w:semiHidden="0" w:uiPriority="60" w:unhideWhenUsed="0"/>
-    <w:lsdException w:name="Light List Accent 6" w:semiHidden="0" w:uiPriority="61" w:unhideWhenUsed="0"/>
-    <w:lsdException w:name="Light Grid Accent 6" w:semiHidden="0" w:uiPriority="62" w:unhideWhenUsed="0"/>
-    <w:lsdException w:name="Medium Shading 1 Accent 6" w:semiHidden="0" w:uiPriority="63" w:unhideWhenUsed="0"/>
-    <w:lsdException w:name="Medium Shading 2 Accent 6" w:semiHidden="0" w:uiPriority="64" w:unhideWhenUsed="0"/>
-    <w:lsdException w:name="Medium List 1 Accent 6" w:semiHidden="0" w:uiPriority="65" w:unhideWhenUsed="0"/>
-    <w:lsdException w:name="Medium List 2 Accent 6" w:semiHidden="0" w:uiPriority="66" w:unhideWhenUsed="0"/>
-    <w:lsdException w:name="Medium Grid 1 Accent 6" w:semiHidden="0" w:uiPriority="67" w:unhideWhenUsed="0"/>
-    <w:lsdException w:name="Medium Grid 2 Accent 6" w:semiHidden="0" w:uiPriority="68" w:unhideWhenUsed="0"/>
-    <w:lsdException w:name="Medium Grid 3 Accent 6" w:semiHidden="0" w:uiPriority="69" w:unhideWhenUsed="0"/>
-    <w:lsdException w:name="Dark List Accent 6" w:semiHidden="0" w:uiPriority="70" w:unhideWhenUsed="0"/>
-    <w:lsdException w:name="Colorful Shading Accent 6" w:semiHidden="0" w:uiPriority="71" w:unhideWhenUsed="0"/>
-    <w:lsdException w:name="Colorful List Accent 6" w:semiHidden="0" w:uiPriority="72" w:unhideWhenUsed="0"/>
-    <w:lsdException w:name="Colorful Grid Accent 6" w:semiHidden="0" w:uiPriority="73" w:unhideWhenUsed="0"/>
-    <w:lsdException w:name="Subtle Emphasis" w:semiHidden="0" w:uiPriority="19" w:unhideWhenUsed="0" w:qFormat="1"/>
-    <w:lsdException w:name="Intense Emphasis" w:semiHidden="0" w:uiPriority="21" w:unhideWhenUsed="0" w:qFormat="1"/>
-    <w:lsdException w:name="Subtle Reference" w:semiHidden="0" w:uiPriority="31" w:unhideWhenUsed="0" w:qFormat="1"/>
-    <w:lsdException w:name="Intense Reference" w:semiHidden="0" w:uiPriority="32" w:unhideWhenUsed="0" w:qFormat="1"/>
-    <w:lsdException w:name="Book Title" w:semiHidden="0" w:uiPriority="33" w:unhideWhenUsed="0" w:qFormat="1"/>
-    <w:lsdException w:name="Bibliography" w:uiPriority="37"/>
-    <w:lsdException w:name="TOC Heading" w:uiPriority="39" w:qFormat="1"/>
+  <w:latentStyles w:defLockedState="0" w:defUIPriority="99" w:defSemiHidden="0" w:defUnhideWhenUsed="0" w:defQFormat="0" w:count="371">
+    <w:lsdException w:name="Normal" w:uiPriority="0" w:qFormat="1"/>
+    <w:lsdException w:name="heading 1" w:uiPriority="9" w:qFormat="1"/>
+    <w:lsdException w:name="heading 2" w:semiHidden="1" w:uiPriority="9" w:unhideWhenUsed="1" w:qFormat="1"/>
+    <w:lsdException w:name="heading 3" w:semiHidden="1" w:uiPriority="9" w:unhideWhenUsed="1" w:qFormat="1"/>
+    <w:lsdException w:name="heading 4" w:semiHidden="1" w:uiPriority="9" w:unhideWhenUsed="1" w:qFormat="1"/>
+    <w:lsdException w:name="heading 5" w:semiHidden="1" w:uiPriority="9" w:unhideWhenUsed="1" w:qFormat="1"/>
+    <w:lsdException w:name="heading 6" w:semiHidden="1" w:uiPriority="9" w:unhideWhenUsed="1" w:qFormat="1"/>
+    <w:lsdException w:name="heading 7" w:semiHidden="1" w:uiPriority="9" w:unhideWhenUsed="1" w:qFormat="1"/>
+    <w:lsdException w:name="heading 8" w:semiHidden="1" w:uiPriority="9" w:unhideWhenUsed="1" w:qFormat="1"/>
+    <w:lsdException w:name="heading 9" w:semiHidden="1" w:uiPriority="9" w:unhideWhenUsed="1" w:qFormat="1"/>
+    <w:lsdException w:name="index 1" w:semiHidden="1" w:unhideWhenUsed="1"/>
+    <w:lsdException w:name="index 2" w:semiHidden="1" w:unhideWhenUsed="1"/>
+    <w:lsdException w:name="index 3" w:semiHidden="1" w:unhideWhenUsed="1"/>
+    <w:lsdException w:name="index 4" w:semiHidden="1" w:unhideWhenUsed="1"/>
+    <w:lsdException w:name="index 5" w:semiHidden="1" w:unhideWhenUsed="1"/>
+    <w:lsdException w:name="index 6" w:semiHidden="1" w:unhideWhenUsed="1"/>
+    <w:lsdException w:name="index 7" w:semiHidden="1" w:unhideWhenUsed="1"/>
+    <w:lsdException w:name="index 8" w:semiHidden="1" w:unhideWhenUsed="1"/>
+    <w:lsdException w:name="index 9" w:semiHidden="1" w:unhideWhenUsed="1"/>
+    <w:lsdException w:name="toc 1" w:semiHidden="1" w:uiPriority="39" w:unhideWhenUsed="1"/>
+    <w:lsdException w:name="toc 2" w:semiHidden="1" w:uiPriority="39" w:unhideWhenUsed="1"/>
+    <w:lsdException w:name="toc 3" w:semiHidden="1" w:uiPriority="39" w:unhideWhenUsed="1"/>
+    <w:lsdException w:name="toc 4" w:semiHidden="1" w:uiPriority="39" w:unhideWhenUsed="1"/>
+    <w:lsdException w:name="toc 5" w:semiHidden="1" w:uiPriority="39" w:unhideWhenUsed="1"/>
+    <w:lsdException w:name="toc 6" w:semiHidden="1" w:uiPriority="39" w:unhideWhenUsed="1"/>
+    <w:lsdException w:name="toc 7" w:semiHidden="1" w:uiPriority="39" w:unhideWhenUsed="1"/>
+    <w:lsdException w:name="toc 8" w:semiHidden="1" w:uiPriority="39" w:unhideWhenUsed="1"/>
+    <w:lsdException w:name="toc 9" w:semiHidden="1" w:uiPriority="39" w:unhideWhenUsed="1"/>
+    <w:lsdException w:name="Normal Indent" w:semiHidden="1" w:unhideWhenUsed="1"/>
+    <w:lsdException w:name="footnote text" w:semiHidden="1" w:unhideWhenUsed="1"/>
+    <w:lsdException w:name="annotation text" w:semiHidden="1" w:unhideWhenUsed="1"/>
+    <w:lsdException w:name="header" w:semiHidden="1" w:unhideWhenUsed="1"/>
+    <w:lsdException w:name="footer" w:semiHidden="1" w:unhideWhenUsed="1"/>
+    <w:lsdException w:name="index heading" w:semiHidden="1" w:unhideWhenUsed="1"/>
+    <w:lsdException w:name="caption" w:semiHidden="1" w:uiPriority="35" w:unhideWhenUsed="1" w:qFormat="1"/>
+    <w:lsdException w:name="table of figures" w:semiHidden="1" w:unhideWhenUsed="1"/>
+    <w:lsdException w:name="envelope address" w:semiHidden="1" w:unhideWhenUsed="1"/>
+    <w:lsdException w:name="envelope return" w:semiHidden="1" w:unhideWhenUsed="1"/>
+    <w:lsdException w:name="footnote reference" w:semiHidden="1" w:unhideWhenUsed="1"/>
+    <w:lsdException w:name="annotation reference" w:semiHidden="1" w:unhideWhenUsed="1"/>
+    <w:lsdException w:name="line number" w:semiHidden="1" w:unhideWhenUsed="1"/>
+    <w:lsdException w:name="page number" w:semiHidden="1" w:unhideWhenUsed="1"/>
+    <w:lsdException w:name="endnote reference" w:semiHidden="1" w:unhideWhenUsed="1"/>
+    <w:lsdException w:name="endnote text" w:semiHidden="1" w:unhideWhenUsed="1"/>
+    <w:lsdException w:name="table of authorities" w:semiHidden="1" w:unhideWhenUsed="1"/>
+    <w:lsdException w:name="macro" w:semiHidden="1" w:unhideWhenUsed="1"/>
+    <w:lsdException w:name="toa heading" w:semiHidden="1" w:unhideWhenUsed="1"/>
+    <w:lsdException w:name="List" w:semiHidden="1" w:unhideWhenUsed="1"/>
+    <w:lsdException w:name="List Bullet" w:semiHidden="1" w:unhideWhenUsed="1"/>
+    <w:lsdException w:name="List Number" w:semiHidden="1" w:unhideWhenUsed="1"/>
+    <w:lsdException w:name="List 2" w:semiHidden="1" w:unhideWhenUsed="1"/>
+    <w:lsdException w:name="List 3" w:semiHidden="1" w:unhideWhenUsed="1"/>
+    <w:lsdException w:name="List 4" w:semiHidden="1" w:unhideWhenUsed="1"/>
+    <w:lsdException w:name="List 5" w:semiHidden="1" w:unhideWhenUsed="1"/>
+    <w:lsdException w:name="List Bullet 2" w:semiHidden="1" w:unhideWhenUsed="1"/>
+    <w:lsdException w:name="List Bullet 3" w:semiHidden="1" w:unhideWhenUsed="1"/>
+    <w:lsdException w:name="List Bullet 4" w:semiHidden="1" w:unhideWhenUsed="1"/>
+    <w:lsdException w:name="List Bullet 5" w:semiHidden="1" w:unhideWhenUsed="1"/>
+    <w:lsdException w:name="List Number 2" w:semiHidden="1" w:unhideWhenUsed="1"/>
+    <w:lsdException w:name="List Number 3" w:semiHidden="1" w:unhideWhenUsed="1"/>
+    <w:lsdException w:name="List Number 4" w:semiHidden="1" w:unhideWhenUsed="1"/>
+    <w:lsdException w:name="List Number 5" w:semiHidden="1" w:unhideWhenUsed="1"/>
+    <w:lsdException w:name="Title" w:uiPriority="10" w:qFormat="1"/>
+    <w:lsdException w:name="Closing" w:semiHidden="1" w:unhideWhenUsed="1"/>
+    <w:lsdException w:name="Signature" w:semiHidden="1" w:unhideWhenUsed="1"/>
+    <w:lsdException w:name="Default Paragraph Font" w:semiHidden="1" w:uiPriority="1" w:unhideWhenUsed="1"/>
+    <w:lsdException w:name="Body Text" w:semiHidden="1" w:unhideWhenUsed="1"/>
+    <w:lsdException w:name="Body Text Indent" w:semiHidden="1" w:unhideWhenUsed="1"/>
+    <w:lsdException w:name="List Continue" w:semiHidden="1" w:unhideWhenUsed="1"/>
+    <w:lsdException w:name="List Continue 2" w:semiHidden="1" w:unhideWhenUsed="1"/>
+    <w:lsdException w:name="List Continue 3" w:semiHidden="1" w:unhideWhenUsed="1"/>
+    <w:lsdException w:name="List Continue 4" w:semiHidden="1" w:unhideWhenUsed="1"/>
+    <w:lsdException w:name="List Continue 5" w:semiHidden="1" w:unhideWhenUsed="1"/>
+    <w:lsdException w:name="Message Header" w:semiHidden="1" w:unhideWhenUsed="1"/>
+    <w:lsdException w:name="Subtitle" w:uiPriority="11" w:qFormat="1"/>
+    <w:lsdException w:name="Salutation" w:semiHidden="1" w:unhideWhenUsed="1"/>
+    <w:lsdException w:name="Date" w:semiHidden="1" w:unhideWhenUsed="1"/>
+    <w:lsdException w:name="Body Text First Indent" w:semiHidden="1" w:unhideWhenUsed="1"/>
+    <w:lsdException w:name="Body Text First Indent 2" w:semiHidden="1" w:unhideWhenUsed="1"/>
+    <w:lsdException w:name="Note Heading" w:semiHidden="1" w:unhideWhenUsed="1"/>
+    <w:lsdException w:name="Body Text 2" w:semiHidden="1" w:unhideWhenUsed="1"/>
+    <w:lsdException w:name="Body Text 3" w:semiHidden="1" w:unhideWhenUsed="1"/>
+    <w:lsdException w:name="Body Text Indent 2" w:semiHidden="1" w:unhideWhenUsed="1"/>
+    <w:lsdException w:name="Body Text Indent 3" w:semiHidden="1" w:unhideWhenUsed="1"/>
+    <w:lsdException w:name="Block Text" w:semiHidden="1" w:unhideWhenUsed="1"/>
+    <w:lsdException w:name="Hyperlink" w:semiHidden="1" w:unhideWhenUsed="1"/>
+    <w:lsdException w:name="FollowedHyperlink" w:semiHidden="1" w:unhideWhenUsed="1"/>
+    <w:lsdException w:name="Strong" w:uiPriority="22" w:qFormat="1"/>
+    <w:lsdException w:name="Emphasis" w:uiPriority="20" w:qFormat="1"/>
+    <w:lsdException w:name="Document Map" w:semiHidden="1" w:unhideWhenUsed="1"/>
+    <w:lsdException w:name="Plain Text" w:semiHidden="1" w:unhideWhenUsed="1"/>
+    <w:lsdException w:name="E-mail Signature" w:semiHidden="1" w:unhideWhenUsed="1"/>
+    <w:lsdException w:name="HTML Top of Form" w:semiHidden="1" w:unhideWhenUsed="1"/>
+    <w:lsdException w:name="HTML Bottom of Form" w:semiHidden="1" w:unhideWhenUsed="1"/>
+    <w:lsdException w:name="Normal (Web)" w:semiHidden="1" w:unhideWhenUsed="1"/>
+    <w:lsdException w:name="HTML Acronym" w:semiHidden="1" w:unhideWhenUsed="1"/>
+    <w:lsdException w:name="HTML Address" w:semiHidden="1" w:unhideWhenUsed="1"/>
+    <w:lsdException w:name="HTML Cite" w:semiHidden="1" w:unhideWhenUsed="1"/>
+    <w:lsdException w:name="HTML Code" w:semiHidden="1" w:unhideWhenUsed="1"/>
+    <w:lsdException w:name="HTML Definition" w:semiHidden="1" w:unhideWhenUsed="1"/>
+    <w:lsdException w:name="HTML Keyboard" w:semiHidden="1" w:unhideWhenUsed="1"/>
+    <w:lsdException w:name="HTML Preformatted" w:semiHidden="1" w:unhideWhenUsed="1"/>
+    <w:lsdException w:name="HTML Sample" w:semiHidden="1" w:unhideWhenUsed="1"/>
+    <w:lsdException w:name="HTML Typewriter" w:semiHidden="1" w:unhideWhenUsed="1"/>
+    <w:lsdException w:name="HTML Variable" w:semiHidden="1" w:unhideWhenUsed="1"/>
+    <w:lsdException w:name="Normal Table" w:semiHidden="1" w:unhideWhenUsed="1"/>
+    <w:lsdException w:name="annotation subject" w:semiHidden="1" w:unhideWhenUsed="1"/>
+    <w:lsdException w:name="No List" w:semiHidden="1" w:unhideWhenUsed="1"/>
+    <w:lsdException w:name="Outline List 1" w:semiHidden="1" w:unhideWhenUsed="1"/>
+    <w:lsdException w:name="Outline List 2" w:semiHidden="1" w:unhideWhenUsed="1"/>
+    <w:lsdException w:name="Outline List 3" w:semiHidden="1" w:unhideWhenUsed="1"/>
+    <w:lsdException w:name="Table Simple 1" w:semiHidden="1" w:unhideWhenUsed="1"/>
+    <w:lsdException w:name="Table Simple 2" w:semiHidden="1" w:unhideWhenUsed="1"/>
+    <w:lsdException w:name="Table Simple 3" w:semiHidden="1" w:unhideWhenUsed="1"/>
+    <w:lsdException w:name="Table Classic 1" w:semiHidden="1" w:unhideWhenUsed="1"/>
+    <w:lsdException w:name="Table Classic 2" w:semiHidden="1" w:unhideWhenUsed="1"/>
+    <w:lsdException w:name="Table Classic 3" w:semiHidden="1" w:unhideWhenUsed="1"/>
+    <w:lsdException w:name="Table Classic 4" w:semiHidden="1" w:unhideWhenUsed="1"/>
+    <w:lsdException w:name="Table Colorful 1" w:semiHidden="1" w:unhideWhenUsed="1"/>
+    <w:lsdException w:name="Table Colorful 2" w:semiHidden="1" w:unhideWhenUsed="1"/>
+    <w:lsdException w:name="Table Colorful 3" w:semiHidden="1" w:unhideWhenUsed="1"/>
+    <w:lsdException w:name="Table Columns 1" w:semiHidden="1" w:unhideWhenUsed="1"/>
+    <w:lsdException w:name="Table Columns 2" w:semiHidden="1" w:unhideWhenUsed="1"/>
+    <w:lsdException w:name="Table Columns 3" w:semiHidden="1" w:unhideWhenUsed="1"/>
+    <w:lsdException w:name="Table Columns 4" w:semiHidden="1" w:unhideWhenUsed="1"/>
+    <w:lsdException w:name="Table Columns 5" w:semiHidden="1" w:unhideWhenUsed="1"/>
+    <w:lsdException w:name="Table Grid 1" w:semiHidden="1" w:unhideWhenUsed="1"/>
+    <w:lsdException w:name="Table Grid 2" w:semiHidden="1" w:unhideWhenUsed="1"/>
+    <w:lsdException w:name="Table Grid 3" w:semiHidden="1" w:unhideWhenUsed="1"/>
+    <w:lsdException w:name="Table Grid 4" w:semiHidden="1" w:unhideWhenUsed="1"/>
+    <w:lsdException w:name="Table Grid 5" w:semiHidden="1" w:unhideWhenUsed="1"/>
+    <w:lsdException w:name="Table Grid 6" w:semiHidden="1" w:unhideWhenUsed="1"/>
+    <w:lsdException w:name="Table Grid 7" w:semiHidden="1" w:unhideWhenUsed="1"/>
+    <w:lsdException w:name="Table Grid 8" w:semiHidden="1" w:unhideWhenUsed="1"/>
+    <w:lsdException w:name="Table List 1" w:semiHidden="1" w:unhideWhenUsed="1"/>
+    <w:lsdException w:name="Table List 2" w:semiHidden="1" w:unhideWhenUsed="1"/>
+    <w:lsdException w:name="Table List 3" w:semiHidden="1" w:unhideWhenUsed="1"/>
+    <w:lsdException w:name="Table List 4" w:semiHidden="1" w:unhideWhenUsed="1"/>
+    <w:lsdException w:name="Table List 5" w:semiHidden="1" w:unhideWhenUsed="1"/>
+    <w:lsdException w:name="Table List 6" w:semiHidden="1" w:unhideWhenUsed="1"/>
+    <w:lsdException w:name="Table List 7" w:semiHidden="1" w:unhideWhenUsed="1"/>
+    <w:lsdException w:name="Table List 8" w:semiHidden="1" w:unhideWhenUsed="1"/>
+    <w:lsdException w:name="Table 3D effects 1" w:semiHidden="1" w:unhideWhenUsed="1"/>
+    <w:lsdException w:name="Table 3D effects 2" w:semiHidden="1" w:unhideWhenUsed="1"/>
+    <w:lsdException w:name="Table 3D effects 3" w:semiHidden="1" w:unhideWhenUsed="1"/>
+    <w:lsdException w:name="Table Contemporary" w:semiHidden="1" w:unhideWhenUsed="1"/>
+    <w:lsdException w:name="Table Elegant" w:semiHidden="1" w:unhideWhenUsed="1"/>
+    <w:lsdException w:name="Table Professional" w:semiHidden="1" w:unhideWhenUsed="1"/>
+    <w:lsdException w:name="Table Subtle 1" w:semiHidden="1" w:unhideWhenUsed="1"/>
+    <w:lsdException w:name="Table Subtle 2" w:semiHidden="1" w:unhideWhenUsed="1"/>
+    <w:lsdException w:name="Table Web 1" w:semiHidden="1" w:unhideWhenUsed="1"/>
+    <w:lsdException w:name="Table Web 2" w:semiHidden="1" w:unhideWhenUsed="1"/>
+    <w:lsdException w:name="Table Web 3" w:semiHidden="1" w:unhideWhenUsed="1"/>
+    <w:lsdException w:name="Balloon Text" w:semiHidden="1" w:unhideWhenUsed="1"/>
+    <w:lsdException w:name="Table Grid" w:uiPriority="59"/>
+    <w:lsdException w:name="Table Theme" w:semiHidden="1" w:unhideWhenUsed="1"/>
+    <w:lsdException w:name="Placeholder Text" w:semiHidden="1"/>
+    <w:lsdException w:name="No Spacing" w:uiPriority="1" w:qFormat="1"/>
+    <w:lsdException w:name="Light Shading" w:uiPriority="60"/>
+    <w:lsdException w:name="Light List" w:uiPriority="61"/>
+    <w:lsdException w:name="Light Grid" w:uiPriority="62"/>
+    <w:lsdException w:name="Medium Shading 1" w:uiPriority="63"/>
+    <w:lsdException w:name="Medium Shading 2" w:uiPriority="64"/>
+    <w:lsdException w:name="Medium List 1" w:uiPriority="65"/>
+    <w:lsdException w:name="Medium List 2" w:uiPriority="66"/>
+    <w:lsdException w:name="Medium Grid 1" w:uiPriority="67"/>
+    <w:lsdException w:name="Medium Grid 2" w:uiPriority="68"/>
+    <w:lsdException w:name="Medium Grid 3" w:uiPriority="69"/>
+    <w:lsdException w:name="Dark List" w:uiPriority="70"/>
+    <w:lsdException w:name="Colorful Shading" w:uiPriority="71"/>
+    <w:lsdException w:name="Colorful List" w:uiPriority="72"/>
+    <w:lsdException w:name="Colorful Grid" w:uiPriority="73"/>
+    <w:lsdException w:name="Light Shading Accent 1" w:uiPriority="60"/>
+    <w:lsdException w:name="Light List Accent 1" w:uiPriority="61"/>
+    <w:lsdException w:name="Light Grid Accent 1" w:uiPriority="62"/>
+    <w:lsdException w:name="Medium Shading 1 Accent 1" w:uiPriority="63"/>
+    <w:lsdException w:name="Medium Shading 2 Accent 1" w:uiPriority="64"/>
+    <w:lsdException w:name="Medium List 1 Accent 1" w:uiPriority="65"/>
+    <w:lsdException w:name="Revision" w:semiHidden="1"/>
+    <w:lsdException w:name="List Paragraph" w:uiPriority="34" w:qFormat="1"/>
+    <w:lsdException w:name="Quote" w:uiPriority="29" w:qFormat="1"/>
+    <w:lsdException w:name="Intense Quote" w:uiPriority="30" w:qFormat="1"/>
+    <w:lsdException w:name="Medium List 2 Accent 1" w:uiPriority="66"/>
+    <w:lsdException w:name="Medium Grid 1 Accent 1" w:uiPriority="67"/>
+    <w:lsdException w:name="Medium Grid 2 Accent 1" w:uiPriority="68"/>
+    <w:lsdException w:name="Medium Grid 3 Accent 1" w:uiPriority="69"/>
+    <w:lsdException w:name="Dark List Accent 1" w:uiPriority="70"/>
+    <w:lsdException w:name="Colorful Shading Accent 1" w:uiPriority="71"/>
+    <w:lsdException w:name="Colorful List Accent 1" w:uiPriority="72"/>
+    <w:lsdException w:name="Colorful Grid Accent 1" w:uiPriority="73"/>
+    <w:lsdException w:name="Light Shading Accent 2" w:uiPriority="60"/>
+    <w:lsdException w:name="Light List Accent 2" w:uiPriority="61"/>
+    <w:lsdException w:name="Light Grid Accent 2" w:uiPriority="62"/>
+    <w:lsdException w:name="Medium Shading 1 Accent 2" w:uiPriority="63"/>
+    <w:lsdException w:name="Medium Shading 2 Accent 2" w:uiPriority="64"/>
+    <w:lsdException w:name="Medium List 1 Accent 2" w:uiPriority="65"/>
+    <w:lsdException w:name="Medium List 2 Accent 2" w:uiPriority="66"/>
+    <w:lsdException w:name="Medium Grid 1 Accent 2" w:uiPriority="67"/>
+    <w:lsdException w:name="Medium Grid 2 Accent 2" w:uiPriority="68"/>
+    <w:lsdException w:name="Medium Grid 3 Accent 2" w:uiPriority="69"/>
+    <w:lsdException w:name="Dark List Accent 2" w:uiPriority="70"/>
+    <w:lsdException w:name="Colorful Shading Accent 2" w:uiPriority="71"/>
+    <w:lsdException w:name="Colorful List Accent 2" w:uiPriority="72"/>
+    <w:lsdException w:name="Colorful Grid Accent 2" w:uiPriority="73"/>
+    <w:lsdException w:name="Light Shading Accent 3" w:uiPriority="60"/>
+    <w:lsdException w:name="Light List Accent 3" w:uiPriority="61"/>
+    <w:lsdException w:name="Light Grid Accent 3" w:uiPriority="62"/>
+    <w:lsdException w:name="Medium Shading 1 Accent 3" w:uiPriority="63"/>
+    <w:lsdException w:name="Medium Shading 2 Accent 3" w:uiPriority="64"/>
+    <w:lsdException w:name="Medium List 1 Accent 3" w:uiPriority="65"/>
+    <w:lsdException w:name="Medium List 2 Accent 3" w:uiPriority="66"/>
+    <w:lsdException w:name="Medium Grid 1 Accent 3" w:uiPriority="67"/>
+    <w:lsdException w:name="Medium Grid 2 Accent 3" w:uiPriority="68"/>
+    <w:lsdException w:name="Medium Grid 3 Accent 3" w:uiPriority="69"/>
+    <w:lsdException w:name="Dark List Accent 3" w:uiPriority="70"/>
+    <w:lsdException w:name="Colorful Shading Accent 3" w:uiPriority="71"/>
+    <w:lsdException w:name="Colorful List Accent 3" w:uiPriority="72"/>
+    <w:lsdException w:name="Colorful Grid Accent 3" w:uiPriority="73"/>
+    <w:lsdException w:name="Light Shading Accent 4" w:uiPriority="60"/>
+    <w:lsdException w:name="Light List Accent 4" w:uiPriority="61"/>
+    <w:lsdException w:name="Light Grid Accent 4" w:uiPriority="62"/>
+    <w:lsdException w:name="Medium Shading 1 Accent 4" w:uiPriority="63"/>
+    <w:lsdException w:name="Medium Shading 2 Accent 4" w:uiPriority="64"/>
+    <w:lsdException w:name="Medium List 1 Accent 4" w:uiPriority="65"/>
+    <w:lsdException w:name="Medium List 2 Accent 4" w:uiPriority="66"/>
+    <w:lsdException w:name="Medium Grid 1 Accent 4" w:uiPriority="67"/>
+    <w:lsdException w:name="Medium Grid 2 Accent 4" w:uiPriority="68"/>
+    <w:lsdException w:name="Medium Grid 3 Accent 4" w:uiPriority="69"/>
+    <w:lsdException w:name="Dark List Accent 4" w:uiPriority="70"/>
+    <w:lsdException w:name="Colorful Shading Accent 4" w:uiPriority="71"/>
+    <w:lsdException w:name="Colorful List Accent 4" w:uiPriority="72"/>
+    <w:lsdException w:name="Colorful Grid Accent 4" w:uiPriority="73"/>
+    <w:lsdException w:name="Light Shading Accent 5" w:uiPriority="60"/>
+    <w:lsdException w:name="Light List Accent 5" w:uiPriority="61"/>
+    <w:lsdException w:name="Light Grid Accent 5" w:uiPriority="62"/>
+    <w:lsdException w:name="Medium Shading 1 Accent 5" w:uiPriority="63"/>
+    <w:lsdException w:name="Medium Shading 2 Accent 5" w:uiPriority="64"/>
+    <w:lsdException w:name="Medium List 1 Accent 5" w:uiPriority="65"/>
+    <w:lsdException w:name="Medium List 2 Accent 5" w:uiPriority="66"/>
+    <w:lsdException w:name="Medium Grid 1 Accent 5" w:uiPriority="67"/>
+    <w:lsdException w:name="Medium Grid 2 Accent 5" w:uiPriority="68"/>
+    <w:lsdException w:name="Medium Grid 3 Accent 5" w:uiPriority="69"/>
+    <w:lsdException w:name="Dark List Accent 5" w:uiPriority="70"/>
+    <w:lsdException w:name="Colorful Shading Accent 5" w:uiPriority="71"/>
+    <w:lsdException w:name="Colorful List Accent 5" w:uiPriority="72"/>
+    <w:lsdException w:name="Colorful Grid Accent 5" w:uiPriority="73"/>
+    <w:lsdException w:name="Light Shading Accent 6" w:uiPriority="60"/>
+    <w:lsdException w:name="Light List Accent 6" w:uiPriority="61"/>
+    <w:lsdException w:name="Light Grid Accent 6" w:uiPriority="62"/>
+    <w:lsdException w:name="Medium Shading 1 Accent 6" w:uiPriority="63"/>
+    <w:lsdException w:name="Medium Shading 2 Accent 6" w:uiPriority="64"/>
+    <w:lsdException w:name="Medium List 1 Accent 6" w:uiPriority="65"/>
+    <w:lsdException w:name="Medium List 2 Accent 6" w:uiPriority="66"/>
+    <w:lsdException w:name="Medium Grid 1 Accent 6" w:uiPriority="67"/>
+    <w:lsdException w:name="Medium Grid 2 Accent 6" w:uiPriority="68"/>
+    <w:lsdException w:name="Medium Grid 3 Accent 6" w:uiPriority="69"/>
+    <w:lsdException w:name="Dark List Accent 6" w:uiPriority="70"/>
+    <w:lsdException w:name="Colorful Shading Accent 6" w:uiPriority="71"/>
+    <w:lsdException w:name="Colorful List Accent 6" w:uiPriority="72"/>
+    <w:lsdException w:name="Colorful Grid Accent 6" w:uiPriority="73"/>
+    <w:lsdException w:name="Subtle Emphasis" w:uiPriority="19" w:qFormat="1"/>
+    <w:lsdException w:name="Intense Emphasis" w:uiPriority="21" w:qFormat="1"/>
+    <w:lsdException w:name="Subtle Reference" w:uiPriority="31" w:qFormat="1"/>
+    <w:lsdException w:name="Intense Reference" w:uiPriority="32" w:qFormat="1"/>
+    <w:lsdException w:name="Book Title" w:uiPriority="33" w:qFormat="1"/>
+    <w:lsdException w:name="Bibliography" w:semiHidden="1" w:uiPriority="37" w:unhideWhenUsed="1"/>
+    <w:lsdException w:name="TOC Heading" w:semiHidden="1" w:uiPriority="39" w:unhideWhenUsed="1" w:qFormat="1"/>
+    <w:lsdException w:name="Plain Table 1" w:uiPriority="41"/>
+    <w:lsdException w:name="Plain Table 2" w:uiPriority="42"/>
+    <w:lsdException w:name="Plain Table 3" w:uiPriority="43"/>
+    <w:lsdException w:name="Plain Table 4" w:uiPriority="44"/>
+    <w:lsdException w:name="Plain Table 5" w:uiPriority="45"/>
+    <w:lsdException w:name="Grid Table Light" w:uiPriority="40"/>
+    <w:lsdException w:name="Grid Table 1 Light" w:uiPriority="46"/>
+    <w:lsdException w:name="Grid Table 2" w:uiPriority="47"/>
+    <w:lsdException w:name="Grid Table 3" w:uiPriority="48"/>
+    <w:lsdException w:name="Grid Table 4" w:uiPriority="49"/>
+    <w:lsdException w:name="Grid Table 5 Dark" w:uiPriority="50"/>
+    <w:lsdException w:name="Grid Table 6 Colorful" w:uiPriority="51"/>
+    <w:lsdException w:name="Grid Table 7 Colorful" w:uiPriority="52"/>
+    <w:lsdException w:name="Grid Table 1 Light Accent 1" w:uiPriority="46"/>
+    <w:lsdException w:name="Grid Table 2 Accent 1" w:uiPriority="47"/>
+    <w:lsdException w:name="Grid Table 3 Accent 1" w:uiPriority="48"/>
+    <w:lsdException w:name="Grid Table 4 Accent 1" w:uiPriority="49"/>
+    <w:lsdException w:name="Grid Table 5 Dark Accent 1" w:uiPriority="50"/>
+    <w:lsdException w:name="Grid Table 6 Colorful Accent 1" w:uiPriority="51"/>
+    <w:lsdException w:name="Grid Table 7 Colorful Accent 1" w:uiPriority="52"/>
+    <w:lsdException w:name="Grid Table 1 Light Accent 2" w:uiPriority="46"/>
+    <w:lsdException w:name="Grid Table 2 Accent 2" w:uiPriority="47"/>
+    <w:lsdException w:name="Grid Table 3 Accent 2" w:uiPriority="48"/>
+    <w:lsdException w:name="Grid Table 4 Accent 2" w:uiPriority="49"/>
+    <w:lsdException w:name="Grid Table 5 Dark Accent 2" w:uiPriority="50"/>
+    <w:lsdException w:name="Grid Table 6 Colorful Accent 2" w:uiPriority="51"/>
+    <w:lsdException w:name="Grid Table 7 Colorful Accent 2" w:uiPriority="52"/>
+    <w:lsdException w:name="Grid Table 1 Light Accent 3" w:uiPriority="46"/>
+    <w:lsdException w:name="Grid Table 2 Accent 3" w:uiPriority="47"/>
+    <w:lsdException w:name="Grid Table 3 Accent 3" w:uiPriority="48"/>
+    <w:lsdException w:name="Grid Table 4 Accent 3" w:uiPriority="49"/>
+    <w:lsdException w:name="Grid Table 5 Dark Accent 3" w:uiPriority="50"/>
+    <w:lsdException w:name="Grid Table 6 Colorful Accent 3" w:uiPriority="51"/>
+    <w:lsdException w:name="Grid Table 7 Colorful Accent 3" w:uiPriority="52"/>
+    <w:lsdException w:name="Grid Table 1 Light Accent 4" w:uiPriority="46"/>
+    <w:lsdException w:name="Grid Table 2 Accent 4" w:uiPriority="47"/>
+    <w:lsdException w:name="Grid Table 3 Accent 4" w:uiPriority="48"/>
+    <w:lsdException w:name="Grid Table 4 Accent 4" w:uiPriority="49"/>
+    <w:lsdException w:name="Grid Table 5 Dark Accent 4" w:uiPriority="50"/>
+    <w:lsdException w:name="Grid Table 6 Colorful Accent 4" w:uiPriority="51"/>
+    <w:lsdException w:name="Grid Table 7 Colorful Accent 4" w:uiPriority="52"/>
+    <w:lsdException w:name="Grid Table 1 Light Accent 5" w:uiPriority="46"/>
+    <w:lsdException w:name="Grid Table 2 Accent 5" w:uiPriority="47"/>
+    <w:lsdException w:name="Grid Table 3 Accent 5" w:uiPriority="48"/>
+    <w:lsdException w:name="Grid Table 4 Accent 5" w:uiPriority="49"/>
+    <w:lsdException w:name="Grid Table 5 Dark Accent 5" w:uiPriority="50"/>
+    <w:lsdException w:name="Grid Table 6 Colorful Accent 5" w:uiPriority="51"/>
+    <w:lsdException w:name="Grid Table 7 Colorful Accent 5" w:uiPriority="52"/>
+    <w:lsdException w:name="Grid Table 1 Light Accent 6" w:uiPriority="46"/>
+    <w:lsdException w:name="Grid Table 2 Accent 6" w:uiPriority="47"/>
+    <w:lsdException w:name="Grid Table 3 Accent 6" w:uiPriority="48"/>
+    <w:lsdException w:name="Grid Table 4 Accent 6" w:uiPriority="49"/>
+    <w:lsdException w:name="Grid Table 5 Dark Accent 6" w:uiPriority="50"/>
+    <w:lsdException w:name="Grid Table 6 Colorful Accent 6" w:uiPriority="51"/>
+    <w:lsdException w:name="Grid Table 7 Colorful Accent 6" w:uiPriority="52"/>
+    <w:lsdException w:name="List Table 1 Light" w:uiPriority="46"/>
+    <w:lsdException w:name="List Table 2" w:uiPriority="47"/>
+    <w:lsdException w:name="List Table 3" w:uiPriority="48"/>
+    <w:lsdException w:name="List Table 4" w:uiPriority="49"/>
+    <w:lsdException w:name="List Table 5 Dark" w:uiPriority="50"/>
+    <w:lsdException w:name="List Table 6 Colorful" w:uiPriority="51"/>
+    <w:lsdException w:name="List Table 7 Colorful" w:uiPriority="52"/>
+    <w:lsdException w:name="List Table 1 Light Accent 1" w:uiPriority="46"/>
+    <w:lsdException w:name="List Table 2 Accent 1" w:uiPriority="47"/>
+    <w:lsdException w:name="List Table 3 Accent 1" w:uiPriority="48"/>
+    <w:lsdException w:name="List Table 4 Accent 1" w:uiPriority="49"/>
+    <w:lsdException w:name="List Table 5 Dark Accent 1" w:uiPriority="50"/>
+    <w:lsdException w:name="List Table 6 Colorful Accent 1" w:uiPriority="51"/>
+    <w:lsdException w:name="List Table 7 Colorful Accent 1" w:uiPriority="52"/>
+    <w:lsdException w:name="List Table 1 Light Accent 2" w:uiPriority="46"/>
+    <w:lsdException w:name="List Table 2 Accent 2" w:uiPriority="47"/>
+    <w:lsdException w:name="List Table 3 Accent 2" w:uiPriority="48"/>
+    <w:lsdException w:name="List Table 4 Accent 2" w:uiPriority="49"/>
+    <w:lsdException w:name="List Table 5 Dark Accent 2" w:uiPriority="50"/>
+    <w:lsdException w:name="List Table 6 Colorful Accent 2" w:uiPriority="51"/>
+    <w:lsdException w:name="List Table 7 Colorful Accent 2" w:uiPriority="52"/>
+    <w:lsdException w:name="List Table 1 Light Accent 3" w:uiPriority="46"/>
+    <w:lsdException w:name="List Table 2 Accent 3" w:uiPriority="47"/>
+    <w:lsdException w:name="List Table 3 Accent 3" w:uiPriority="48"/>
+    <w:lsdException w:name="List Table 4 Accent 3" w:uiPriority="49"/>
+    <w:lsdException w:name="List Table 5 Dark Accent 3" w:uiPriority="50"/>
+    <w:lsdException w:name="List Table 6 Colorful Accent 3" w:uiPriority="51"/>
+    <w:lsdException w:name="List Table 7 Colorful Accent 3" w:uiPriority="52"/>
+    <w:lsdException w:name="List Table 1 Light Accent 4" w:uiPriority="46"/>
+    <w:lsdException w:name="List Table 2 Accent 4" w:uiPriority="47"/>
+    <w:lsdException w:name="List Table 3 Accent 4" w:uiPriority="48"/>
+    <w:lsdException w:name="List Table 4 Accent 4" w:uiPriority="49"/>
+    <w:lsdException w:name="List Table 5 Dark Accent 4" w:uiPriority="50"/>
+    <w:lsdException w:name="List Table 6 Colorful Accent 4" w:uiPriority="51"/>
+    <w:lsdException w:name="List Table 7 Colorful Accent 4" w:uiPriority="52"/>
+    <w:lsdException w:name="List Table 1 Light Accent 5" w:uiPriority="46"/>
+    <w:lsdException w:name="List Table 2 Accent 5" w:uiPriority="47"/>
+    <w:lsdException w:name="List Table 3 Accent 5" w:uiPriority="48"/>
+    <w:lsdException w:name="List Table 4 Accent 5" w:uiPriority="49"/>
+    <w:lsdException w:name="List Table 5 Dark Accent 5" w:uiPriority="50"/>
+    <w:lsdException w:name="List Table 6 Colorful Accent 5" w:uiPriority="51"/>
+    <w:lsdException w:name="List Table 7 Colorful Accent 5" w:uiPriority="52"/>
+    <w:lsdException w:name="List Table 1 Light Accent 6" w:uiPriority="46"/>
+    <w:lsdException w:name="List Table 2 Accent 6" w:uiPriority="47"/>
+    <w:lsdException w:name="List Table 3 Accent 6" w:uiPriority="48"/>
+    <w:lsdException w:name="List Table 4 Accent 6" w:uiPriority="49"/>
+    <w:lsdException w:name="List Table 5 Dark Accent 6" w:uiPriority="50"/>
+    <w:lsdException w:name="List Table 6 Colorful Accent 6" w:uiPriority="51"/>
+    <w:lsdException w:name="List Table 7 Colorful Accent 6" w:uiPriority="52"/>
   </w:latentStyles>
   <w:style w:type="paragraph" w:default="1" w:styleId="Normal">
     <w:name w:val="Normal"/>
@@ -9682,11 +10371,11 @@
       <w:lang w:val="en-GB"/>
     </w:rPr>
   </w:style>
-  <w:style w:type="paragraph" w:styleId="Ttulo1">
+  <w:style w:type="paragraph" w:styleId="Heading1">
     <w:name w:val="heading 1"/>
     <w:basedOn w:val="Normal"/>
     <w:next w:val="Normal"/>
-    <w:link w:val="Ttulo1Car"/>
+    <w:link w:val="Heading1Char"/>
     <w:uiPriority w:val="9"/>
     <w:qFormat/>
     <w:rsid w:val="008C5595"/>
@@ -9705,11 +10394,11 @@
       <w:szCs w:val="28"/>
     </w:rPr>
   </w:style>
-  <w:style w:type="paragraph" w:styleId="Ttulo2">
+  <w:style w:type="paragraph" w:styleId="Heading2">
     <w:name w:val="heading 2"/>
     <w:basedOn w:val="Normal"/>
     <w:next w:val="Normal"/>
-    <w:link w:val="Ttulo2Car"/>
+    <w:link w:val="Heading2Char"/>
     <w:uiPriority w:val="9"/>
     <w:unhideWhenUsed/>
     <w:qFormat/>
@@ -9729,11 +10418,11 @@
       <w:szCs w:val="26"/>
     </w:rPr>
   </w:style>
-  <w:style w:type="paragraph" w:styleId="Ttulo3">
+  <w:style w:type="paragraph" w:styleId="Heading3">
     <w:name w:val="heading 3"/>
     <w:basedOn w:val="Normal"/>
     <w:next w:val="Normal"/>
-    <w:link w:val="Ttulo3Car"/>
+    <w:link w:val="Heading3Char"/>
     <w:uiPriority w:val="9"/>
     <w:unhideWhenUsed/>
     <w:qFormat/>
@@ -9751,17 +10440,17 @@
       <w:color w:val="4F81BD" w:themeColor="accent1"/>
     </w:rPr>
   </w:style>
-  <w:style w:type="character" w:default="1" w:styleId="Fuentedeprrafopredeter">
+  <w:style w:type="character" w:default="1" w:styleId="DefaultParagraphFont">
     <w:name w:val="Default Paragraph Font"/>
     <w:uiPriority w:val="1"/>
+    <w:semiHidden/>
     <w:unhideWhenUsed/>
   </w:style>
-  <w:style w:type="table" w:default="1" w:styleId="Tablanormal">
+  <w:style w:type="table" w:default="1" w:styleId="TableNormal">
     <w:name w:val="Normal Table"/>
     <w:uiPriority w:val="99"/>
     <w:semiHidden/>
     <w:unhideWhenUsed/>
-    <w:qFormat/>
     <w:tblPr>
       <w:tblInd w:w="0" w:type="dxa"/>
       <w:tblCellMar>
@@ -9772,13 +10461,13 @@
       </w:tblCellMar>
     </w:tblPr>
   </w:style>
-  <w:style w:type="numbering" w:default="1" w:styleId="Sinlista">
+  <w:style w:type="numbering" w:default="1" w:styleId="NoList">
     <w:name w:val="No List"/>
     <w:uiPriority w:val="99"/>
     <w:semiHidden/>
     <w:unhideWhenUsed/>
   </w:style>
-  <w:style w:type="paragraph" w:styleId="Prrafodelista">
+  <w:style w:type="paragraph" w:styleId="ListParagraph">
     <w:name w:val="List Paragraph"/>
     <w:basedOn w:val="Normal"/>
     <w:uiPriority w:val="34"/>
@@ -9791,13 +10480,13 @@
   </w:style>
   <w:style w:type="character" w:customStyle="1" w:styleId="selectable">
     <w:name w:val="selectable"/>
-    <w:basedOn w:val="Fuentedeprrafopredeter"/>
+    <w:basedOn w:val="DefaultParagraphFont"/>
     <w:rsid w:val="00E4297F"/>
   </w:style>
-  <w:style w:type="paragraph" w:styleId="Textodeglobo">
+  <w:style w:type="paragraph" w:styleId="BalloonText">
     <w:name w:val="Balloon Text"/>
     <w:basedOn w:val="Normal"/>
-    <w:link w:val="TextodegloboCar"/>
+    <w:link w:val="BalloonTextChar"/>
     <w:uiPriority w:val="99"/>
     <w:semiHidden/>
     <w:unhideWhenUsed/>
@@ -9811,10 +10500,10 @@
       <w:szCs w:val="16"/>
     </w:rPr>
   </w:style>
-  <w:style w:type="character" w:customStyle="1" w:styleId="TextodegloboCar">
-    <w:name w:val="Texto de globo Car"/>
-    <w:basedOn w:val="Fuentedeprrafopredeter"/>
-    <w:link w:val="Textodeglobo"/>
+  <w:style w:type="character" w:customStyle="1" w:styleId="BalloonTextChar">
+    <w:name w:val="Balloon Text Char"/>
+    <w:basedOn w:val="DefaultParagraphFont"/>
+    <w:link w:val="BalloonText"/>
     <w:uiPriority w:val="99"/>
     <w:semiHidden/>
     <w:rsid w:val="005558DF"/>
@@ -9827,12 +10516,12 @@
   </w:style>
   <w:style w:type="character" w:customStyle="1" w:styleId="apple-converted-space">
     <w:name w:val="apple-converted-space"/>
-    <w:basedOn w:val="Fuentedeprrafopredeter"/>
+    <w:basedOn w:val="DefaultParagraphFont"/>
     <w:rsid w:val="002F345D"/>
   </w:style>
-  <w:style w:type="character" w:styleId="Textoennegrita">
+  <w:style w:type="character" w:styleId="Strong">
     <w:name w:val="Strong"/>
-    <w:basedOn w:val="Fuentedeprrafopredeter"/>
+    <w:basedOn w:val="DefaultParagraphFont"/>
     <w:uiPriority w:val="22"/>
     <w:qFormat/>
     <w:rsid w:val="002F345D"/>
@@ -9841,9 +10530,9 @@
       <w:bCs/>
     </w:rPr>
   </w:style>
-  <w:style w:type="character" w:styleId="Hipervnculo">
+  <w:style w:type="character" w:styleId="Hyperlink">
     <w:name w:val="Hyperlink"/>
-    <w:basedOn w:val="Fuentedeprrafopredeter"/>
+    <w:basedOn w:val="DefaultParagraphFont"/>
     <w:uiPriority w:val="99"/>
     <w:unhideWhenUsed/>
     <w:rsid w:val="00D0460A"/>
@@ -9852,16 +10541,15 @@
       <w:u w:val="single"/>
     </w:rPr>
   </w:style>
-  <w:style w:type="table" w:styleId="Tablaconcuadrcula">
+  <w:style w:type="table" w:styleId="TableGrid">
     <w:name w:val="Table Grid"/>
-    <w:basedOn w:val="Tablanormal"/>
+    <w:basedOn w:val="TableNormal"/>
     <w:uiPriority w:val="59"/>
     <w:rsid w:val="000E2471"/>
     <w:pPr>
       <w:spacing w:after="0" w:line="240" w:lineRule="auto"/>
     </w:pPr>
     <w:tblPr>
-      <w:tblInd w:w="0" w:type="dxa"/>
       <w:tblBorders>
         <w:top w:val="single" w:sz="4" w:space="0" w:color="000000" w:themeColor="text1"/>
         <w:left w:val="single" w:sz="4" w:space="0" w:color="000000" w:themeColor="text1"/>
@@ -9870,19 +10558,13 @@
         <w:insideH w:val="single" w:sz="4" w:space="0" w:color="000000" w:themeColor="text1"/>
         <w:insideV w:val="single" w:sz="4" w:space="0" w:color="000000" w:themeColor="text1"/>
       </w:tblBorders>
-      <w:tblCellMar>
-        <w:top w:w="0" w:type="dxa"/>
-        <w:left w:w="108" w:type="dxa"/>
-        <w:bottom w:w="0" w:type="dxa"/>
-        <w:right w:w="108" w:type="dxa"/>
-      </w:tblCellMar>
     </w:tblPr>
   </w:style>
-  <w:style w:type="paragraph" w:styleId="Cita">
+  <w:style w:type="paragraph" w:styleId="Quote">
     <w:name w:val="Quote"/>
     <w:basedOn w:val="Normal"/>
     <w:next w:val="Normal"/>
-    <w:link w:val="CitaCar"/>
+    <w:link w:val="QuoteChar"/>
     <w:uiPriority w:val="29"/>
     <w:qFormat/>
     <w:rsid w:val="008C5595"/>
@@ -9892,10 +10574,10 @@
       <w:color w:val="000000" w:themeColor="text1"/>
     </w:rPr>
   </w:style>
-  <w:style w:type="character" w:customStyle="1" w:styleId="CitaCar">
-    <w:name w:val="Cita Car"/>
-    <w:basedOn w:val="Fuentedeprrafopredeter"/>
-    <w:link w:val="Cita"/>
+  <w:style w:type="character" w:customStyle="1" w:styleId="QuoteChar">
+    <w:name w:val="Quote Char"/>
+    <w:basedOn w:val="DefaultParagraphFont"/>
+    <w:link w:val="Quote"/>
     <w:uiPriority w:val="29"/>
     <w:rsid w:val="008C5595"/>
     <w:rPr>
@@ -9905,10 +10587,10 @@
       <w:lang w:val="en-GB"/>
     </w:rPr>
   </w:style>
-  <w:style w:type="character" w:customStyle="1" w:styleId="Ttulo1Car">
-    <w:name w:val="Título 1 Car"/>
-    <w:basedOn w:val="Fuentedeprrafopredeter"/>
-    <w:link w:val="Ttulo1"/>
+  <w:style w:type="character" w:customStyle="1" w:styleId="Heading1Char">
+    <w:name w:val="Heading 1 Char"/>
+    <w:basedOn w:val="DefaultParagraphFont"/>
+    <w:link w:val="Heading1"/>
     <w:uiPriority w:val="9"/>
     <w:rsid w:val="008C5595"/>
     <w:rPr>
@@ -9921,10 +10603,10 @@
       <w:lang w:val="en-GB"/>
     </w:rPr>
   </w:style>
-  <w:style w:type="character" w:customStyle="1" w:styleId="Ttulo2Car">
-    <w:name w:val="Título 2 Car"/>
-    <w:basedOn w:val="Fuentedeprrafopredeter"/>
-    <w:link w:val="Ttulo2"/>
+  <w:style w:type="character" w:customStyle="1" w:styleId="Heading2Char">
+    <w:name w:val="Heading 2 Char"/>
+    <w:basedOn w:val="DefaultParagraphFont"/>
+    <w:link w:val="Heading2"/>
     <w:uiPriority w:val="9"/>
     <w:rsid w:val="008C5595"/>
     <w:rPr>
@@ -9937,10 +10619,10 @@
       <w:lang w:val="en-GB"/>
     </w:rPr>
   </w:style>
-  <w:style w:type="character" w:customStyle="1" w:styleId="Ttulo3Car">
-    <w:name w:val="Título 3 Car"/>
-    <w:basedOn w:val="Fuentedeprrafopredeter"/>
-    <w:link w:val="Ttulo3"/>
+  <w:style w:type="character" w:customStyle="1" w:styleId="Heading3Char">
+    <w:name w:val="Heading 3 Char"/>
+    <w:basedOn w:val="DefaultParagraphFont"/>
+    <w:link w:val="Heading3"/>
     <w:uiPriority w:val="9"/>
     <w:rsid w:val="008C5595"/>
     <w:rPr>
@@ -9951,7 +10633,7 @@
       <w:lang w:val="en-GB"/>
     </w:rPr>
   </w:style>
-  <w:style w:type="paragraph" w:styleId="Listaconvietas">
+  <w:style w:type="paragraph" w:styleId="ListBullet">
     <w:name w:val="List Bullet"/>
     <w:basedOn w:val="Normal"/>
     <w:uiPriority w:val="99"/>
@@ -9964,9 +10646,9 @@
       <w:contextualSpacing/>
     </w:pPr>
   </w:style>
-  <w:style w:type="paragraph" w:styleId="TtulodeTDC">
+  <w:style w:type="paragraph" w:styleId="TOCHeading">
     <w:name w:val="TOC Heading"/>
-    <w:basedOn w:val="Ttulo1"/>
+    <w:basedOn w:val="Heading1"/>
     <w:next w:val="Normal"/>
     <w:uiPriority w:val="39"/>
     <w:semiHidden/>
@@ -9980,7 +10662,7 @@
       <w:lang w:val="es-ES" w:eastAsia="en-US"/>
     </w:rPr>
   </w:style>
-  <w:style w:type="paragraph" w:styleId="TDC1">
+  <w:style w:type="paragraph" w:styleId="TOC1">
     <w:name w:val="toc 1"/>
     <w:basedOn w:val="Normal"/>
     <w:next w:val="Normal"/>
@@ -9992,7 +10674,7 @@
       <w:spacing w:after="100"/>
     </w:pPr>
   </w:style>
-  <w:style w:type="paragraph" w:styleId="TDC2">
+  <w:style w:type="paragraph" w:styleId="TOC2">
     <w:name w:val="toc 2"/>
     <w:basedOn w:val="Normal"/>
     <w:next w:val="Normal"/>
@@ -10005,37 +10687,10 @@
       <w:ind w:left="220"/>
     </w:pPr>
   </w:style>
-  <w:style w:type="paragraph" w:styleId="Encabezado">
+  <w:style w:type="paragraph" w:styleId="Header">
     <w:name w:val="header"/>
     <w:basedOn w:val="Normal"/>
-    <w:link w:val="EncabezadoCar"/>
-    <w:uiPriority w:val="99"/>
-    <w:semiHidden/>
-    <w:unhideWhenUsed/>
-    <w:rsid w:val="00A9250B"/>
-    <w:pPr>
-      <w:tabs>
-        <w:tab w:val="center" w:pos="4252"/>
-        <w:tab w:val="right" w:pos="8504"/>
-      </w:tabs>
-      <w:spacing w:after="0" w:line="240" w:lineRule="auto"/>
-    </w:pPr>
-  </w:style>
-  <w:style w:type="character" w:customStyle="1" w:styleId="EncabezadoCar">
-    <w:name w:val="Encabezado Car"/>
-    <w:basedOn w:val="Fuentedeprrafopredeter"/>
-    <w:link w:val="Encabezado"/>
-    <w:uiPriority w:val="99"/>
-    <w:semiHidden/>
-    <w:rsid w:val="00A9250B"/>
-    <w:rPr>
-      <w:lang w:val="en-GB"/>
-    </w:rPr>
-  </w:style>
-  <w:style w:type="paragraph" w:styleId="Piedepgina">
-    <w:name w:val="footer"/>
-    <w:basedOn w:val="Normal"/>
-    <w:link w:val="PiedepginaCar"/>
+    <w:link w:val="HeaderChar"/>
     <w:uiPriority w:val="99"/>
     <w:unhideWhenUsed/>
     <w:rsid w:val="00A9250B"/>
@@ -10047,19 +10702,44 @@
       <w:spacing w:after="0" w:line="240" w:lineRule="auto"/>
     </w:pPr>
   </w:style>
-  <w:style w:type="character" w:customStyle="1" w:styleId="PiedepginaCar">
-    <w:name w:val="Pie de página Car"/>
-    <w:basedOn w:val="Fuentedeprrafopredeter"/>
-    <w:link w:val="Piedepgina"/>
+  <w:style w:type="character" w:customStyle="1" w:styleId="HeaderChar">
+    <w:name w:val="Header Char"/>
+    <w:basedOn w:val="DefaultParagraphFont"/>
+    <w:link w:val="Header"/>
     <w:uiPriority w:val="99"/>
     <w:rsid w:val="00A9250B"/>
     <w:rPr>
       <w:lang w:val="en-GB"/>
     </w:rPr>
   </w:style>
-  <w:style w:type="character" w:styleId="nfasis">
+  <w:style w:type="paragraph" w:styleId="Footer">
+    <w:name w:val="footer"/>
+    <w:basedOn w:val="Normal"/>
+    <w:link w:val="FooterChar"/>
+    <w:uiPriority w:val="99"/>
+    <w:unhideWhenUsed/>
+    <w:rsid w:val="00A9250B"/>
+    <w:pPr>
+      <w:tabs>
+        <w:tab w:val="center" w:pos="4252"/>
+        <w:tab w:val="right" w:pos="8504"/>
+      </w:tabs>
+      <w:spacing w:after="0" w:line="240" w:lineRule="auto"/>
+    </w:pPr>
+  </w:style>
+  <w:style w:type="character" w:customStyle="1" w:styleId="FooterChar">
+    <w:name w:val="Footer Char"/>
+    <w:basedOn w:val="DefaultParagraphFont"/>
+    <w:link w:val="Footer"/>
+    <w:uiPriority w:val="99"/>
+    <w:rsid w:val="00A9250B"/>
+    <w:rPr>
+      <w:lang w:val="en-GB"/>
+    </w:rPr>
+  </w:style>
+  <w:style w:type="character" w:styleId="Emphasis">
     <w:name w:val="Emphasis"/>
-    <w:basedOn w:val="Fuentedeprrafopredeter"/>
+    <w:basedOn w:val="DefaultParagraphFont"/>
     <w:uiPriority w:val="20"/>
     <w:qFormat/>
     <w:rsid w:val="006A778A"/>
@@ -10068,7 +10748,7 @@
       <w:iCs/>
     </w:rPr>
   </w:style>
-  <w:style w:type="paragraph" w:styleId="TDC3">
+  <w:style w:type="paragraph" w:styleId="TOC3">
     <w:name w:val="toc 3"/>
     <w:basedOn w:val="Normal"/>
     <w:next w:val="Normal"/>
@@ -10372,7 +11052,7 @@
 </file>
 
 <file path=customXml/itemProps1.xml><?xml version="1.0" encoding="utf-8"?>
-<ds:datastoreItem xmlns:ds="http://schemas.openxmlformats.org/officeDocument/2006/customXml" ds:itemID="{CC8696DA-C586-4A4F-B674-C2E68AAC1A8E}">
+<ds:datastoreItem xmlns:ds="http://schemas.openxmlformats.org/officeDocument/2006/customXml" ds:itemID="{3D97933F-E388-4FEC-B3C8-DE1BC527C8F3}">
   <ds:schemaRefs>
     <ds:schemaRef ds:uri="http://schemas.openxmlformats.org/officeDocument/2006/bibliography"/>
   </ds:schemaRefs>

</xml_diff>